<commit_message>
Plano de Estimativas atualizado
</commit_message>
<xml_diff>
--- a/Artefatos de Documentação/Processo Aplicado/EveRemind/2-Gerencia de Projeto/Templates/Plano de Estimativas.docx
+++ b/Artefatos de Documentação/Processo Aplicado/EveRemind/2-Gerencia de Projeto/Templates/Plano de Estimativas.docx
@@ -183,42 +183,509 @@
         <w:rPr>
           <w:rFonts w:ascii="Arial" w:hAnsi="Arial" w:cs="Arial"/>
         </w:rPr>
-        <w:t xml:space="preserve"> O esforço leva em conta o escopo do projeto, o ciclo de vida escolhido, a competência da equipe de desenvolvimento e os produtos a serem desenvolvidos.</w:t>
-      </w:r>
-    </w:p>
-    <w:p>
-      <w:pPr>
-        <w:rPr>
-          <w:rFonts w:ascii="Arial" w:hAnsi="Arial" w:cs="Arial"/>
-        </w:rPr>
-      </w:pPr>
-    </w:p>
-    <w:p>
-      <w:pPr>
-        <w:ind w:left="426"/>
-        <w:rPr>
-          <w:rFonts w:ascii="Arial" w:hAnsi="Arial" w:cs="Arial"/>
-        </w:rPr>
-      </w:pPr>
-      <w:r>
-        <w:rPr>
-          <w:rFonts w:ascii="Arial" w:hAnsi="Arial" w:cs="Arial"/>
-        </w:rPr>
-        <w:tab/>
-        <w:t>&lt;&lt;Aqui serão feitas as estimativas de esforço. Será divido em áreas de processo, ou seja, cada área de processo terá seu esforço estimado</w:t>
-      </w:r>
-      <w:r>
-        <w:rPr>
-          <w:rFonts w:ascii="Arial" w:hAnsi="Arial" w:cs="Arial"/>
-        </w:rPr>
-        <w:t xml:space="preserve"> e sua prioridade estimada</w:t>
-      </w:r>
-      <w:r>
-        <w:rPr>
-          <w:rFonts w:ascii="Arial" w:hAnsi="Arial" w:cs="Arial"/>
-        </w:rPr>
-        <w:t>.&gt;&gt;</w:t>
-      </w:r>
+        <w:t xml:space="preserve"> O esforço leva em conta o escopo do projeto, o ciclo de vida escolhido,</w:t>
+      </w:r>
+      <w:r>
+        <w:rPr>
+          <w:rFonts w:ascii="Arial" w:hAnsi="Arial" w:cs="Arial"/>
+        </w:rPr>
+        <w:t xml:space="preserve"> tempo de iterações, datas,</w:t>
+      </w:r>
+      <w:r>
+        <w:rPr>
+          <w:rFonts w:ascii="Arial" w:hAnsi="Arial" w:cs="Arial"/>
+        </w:rPr>
+        <w:t xml:space="preserve"> a competência da equipe e os produtos a serem desenvolvidos.</w:t>
+      </w:r>
+    </w:p>
+    <w:p>
+      <w:pPr>
+        <w:rPr>
+          <w:rFonts w:ascii="Arial" w:hAnsi="Arial" w:cs="Arial"/>
+        </w:rPr>
+      </w:pPr>
+    </w:p>
+    <w:tbl>
+      <w:tblPr>
+        <w:tblStyle w:val="Tabelacomgrade"/>
+        <w:tblW w:w="0" w:type="auto"/>
+        <w:tblLook w:val="04A0" w:firstRow="1" w:lastRow="0" w:firstColumn="1" w:lastColumn="0" w:noHBand="0" w:noVBand="1"/>
+      </w:tblPr>
+      <w:tblGrid>
+        <w:gridCol w:w="3351"/>
+        <w:gridCol w:w="3352"/>
+        <w:gridCol w:w="3352"/>
+      </w:tblGrid>
+      <w:tr>
+        <w:tc>
+          <w:tcPr>
+            <w:tcW w:w="3351" w:type="dxa"/>
+          </w:tcPr>
+          <w:p>
+            <w:pPr>
+              <w:rPr>
+                <w:rFonts w:ascii="Arial" w:hAnsi="Arial" w:cs="Arial"/>
+              </w:rPr>
+            </w:pPr>
+            <w:r>
+              <w:rPr>
+                <w:rFonts w:ascii="Arial" w:hAnsi="Arial" w:cs="Arial"/>
+              </w:rPr>
+              <w:t>Área de Processo</w:t>
+            </w:r>
+          </w:p>
+        </w:tc>
+        <w:tc>
+          <w:tcPr>
+            <w:tcW w:w="3352" w:type="dxa"/>
+          </w:tcPr>
+          <w:p>
+            <w:pPr>
+              <w:rPr>
+                <w:rFonts w:ascii="Arial" w:hAnsi="Arial" w:cs="Arial"/>
+              </w:rPr>
+            </w:pPr>
+            <w:r>
+              <w:rPr>
+                <w:rFonts w:ascii="Arial" w:hAnsi="Arial" w:cs="Arial"/>
+              </w:rPr>
+              <w:t>Esforço Estimado (horas)</w:t>
+            </w:r>
+          </w:p>
+        </w:tc>
+        <w:tc>
+          <w:tcPr>
+            <w:tcW w:w="3352" w:type="dxa"/>
+          </w:tcPr>
+          <w:p>
+            <w:pPr>
+              <w:jc w:val="center"/>
+              <w:rPr>
+                <w:rFonts w:ascii="Arial" w:hAnsi="Arial" w:cs="Arial"/>
+              </w:rPr>
+            </w:pPr>
+            <w:r>
+              <w:rPr>
+                <w:rFonts w:ascii="Arial" w:hAnsi="Arial" w:cs="Arial"/>
+              </w:rPr>
+              <w:t>Prioridade</w:t>
+            </w:r>
+          </w:p>
+        </w:tc>
+      </w:tr>
+      <w:tr>
+        <w:tc>
+          <w:tcPr>
+            <w:tcW w:w="3351" w:type="dxa"/>
+          </w:tcPr>
+          <w:p>
+            <w:pPr>
+              <w:rPr>
+                <w:rFonts w:ascii="Arial" w:hAnsi="Arial" w:cs="Arial"/>
+              </w:rPr>
+            </w:pPr>
+            <w:r>
+              <w:rPr>
+                <w:rFonts w:ascii="Arial" w:hAnsi="Arial" w:cs="Arial"/>
+              </w:rPr>
+              <w:t>Gerência de Projetos</w:t>
+            </w:r>
+          </w:p>
+        </w:tc>
+        <w:tc>
+          <w:tcPr>
+            <w:tcW w:w="3352" w:type="dxa"/>
+          </w:tcPr>
+          <w:p>
+            <w:pPr>
+              <w:jc w:val="center"/>
+              <w:rPr>
+                <w:rFonts w:ascii="Arial" w:hAnsi="Arial" w:cs="Arial"/>
+              </w:rPr>
+            </w:pPr>
+            <w:r>
+              <w:rPr>
+                <w:rFonts w:ascii="Arial" w:hAnsi="Arial" w:cs="Arial"/>
+              </w:rPr>
+              <w:t>132</w:t>
+            </w:r>
+          </w:p>
+        </w:tc>
+        <w:tc>
+          <w:tcPr>
+            <w:tcW w:w="3352" w:type="dxa"/>
+          </w:tcPr>
+          <w:p>
+            <w:pPr>
+              <w:jc w:val="center"/>
+              <w:rPr>
+                <w:rFonts w:ascii="Arial" w:hAnsi="Arial" w:cs="Arial"/>
+              </w:rPr>
+            </w:pPr>
+            <w:r>
+              <w:rPr>
+                <w:rFonts w:ascii="Arial" w:hAnsi="Arial" w:cs="Arial"/>
+              </w:rPr>
+              <w:t>Alta</w:t>
+            </w:r>
+          </w:p>
+        </w:tc>
+      </w:tr>
+      <w:tr>
+        <w:tc>
+          <w:tcPr>
+            <w:tcW w:w="3351" w:type="dxa"/>
+          </w:tcPr>
+          <w:p>
+            <w:pPr>
+              <w:rPr>
+                <w:rFonts w:ascii="Arial" w:hAnsi="Arial" w:cs="Arial"/>
+              </w:rPr>
+            </w:pPr>
+            <w:r>
+              <w:rPr>
+                <w:rFonts w:ascii="Arial" w:hAnsi="Arial" w:cs="Arial"/>
+              </w:rPr>
+              <w:t>Gerência de Requisitos</w:t>
+            </w:r>
+          </w:p>
+        </w:tc>
+        <w:tc>
+          <w:tcPr>
+            <w:tcW w:w="3352" w:type="dxa"/>
+          </w:tcPr>
+          <w:p>
+            <w:pPr>
+              <w:jc w:val="center"/>
+              <w:rPr>
+                <w:rFonts w:ascii="Arial" w:hAnsi="Arial" w:cs="Arial"/>
+              </w:rPr>
+            </w:pPr>
+            <w:r>
+              <w:rPr>
+                <w:rFonts w:ascii="Arial" w:hAnsi="Arial" w:cs="Arial"/>
+              </w:rPr>
+              <w:t>66</w:t>
+            </w:r>
+          </w:p>
+        </w:tc>
+        <w:tc>
+          <w:tcPr>
+            <w:tcW w:w="3352" w:type="dxa"/>
+          </w:tcPr>
+          <w:p>
+            <w:pPr>
+              <w:jc w:val="center"/>
+              <w:rPr>
+                <w:rFonts w:ascii="Arial" w:hAnsi="Arial" w:cs="Arial"/>
+              </w:rPr>
+            </w:pPr>
+            <w:r>
+              <w:rPr>
+                <w:rFonts w:ascii="Arial" w:hAnsi="Arial" w:cs="Arial"/>
+              </w:rPr>
+              <w:t>Média</w:t>
+            </w:r>
+          </w:p>
+        </w:tc>
+      </w:tr>
+      <w:tr>
+        <w:tc>
+          <w:tcPr>
+            <w:tcW w:w="3351" w:type="dxa"/>
+          </w:tcPr>
+          <w:p>
+            <w:pPr>
+              <w:rPr>
+                <w:rFonts w:ascii="Arial" w:hAnsi="Arial" w:cs="Arial"/>
+              </w:rPr>
+            </w:pPr>
+            <w:r>
+              <w:rPr>
+                <w:rFonts w:ascii="Arial" w:hAnsi="Arial" w:cs="Arial"/>
+              </w:rPr>
+              <w:t>Garantia da Qualidade</w:t>
+            </w:r>
+          </w:p>
+        </w:tc>
+        <w:tc>
+          <w:tcPr>
+            <w:tcW w:w="3352" w:type="dxa"/>
+          </w:tcPr>
+          <w:p>
+            <w:pPr>
+              <w:jc w:val="center"/>
+              <w:rPr>
+                <w:rFonts w:ascii="Arial" w:hAnsi="Arial" w:cs="Arial"/>
+              </w:rPr>
+            </w:pPr>
+            <w:r>
+              <w:rPr>
+                <w:rFonts w:ascii="Arial" w:hAnsi="Arial" w:cs="Arial"/>
+              </w:rPr>
+              <w:t>88</w:t>
+            </w:r>
+          </w:p>
+        </w:tc>
+        <w:tc>
+          <w:tcPr>
+            <w:tcW w:w="3352" w:type="dxa"/>
+          </w:tcPr>
+          <w:p>
+            <w:pPr>
+              <w:jc w:val="center"/>
+              <w:rPr>
+                <w:rFonts w:ascii="Arial" w:hAnsi="Arial" w:cs="Arial"/>
+              </w:rPr>
+            </w:pPr>
+            <w:r>
+              <w:rPr>
+                <w:rFonts w:ascii="Arial" w:hAnsi="Arial" w:cs="Arial"/>
+              </w:rPr>
+              <w:t>Média</w:t>
+            </w:r>
+          </w:p>
+        </w:tc>
+      </w:tr>
+      <w:tr>
+        <w:tc>
+          <w:tcPr>
+            <w:tcW w:w="3351" w:type="dxa"/>
+          </w:tcPr>
+          <w:p>
+            <w:pPr>
+              <w:rPr>
+                <w:rFonts w:ascii="Arial" w:hAnsi="Arial" w:cs="Arial"/>
+              </w:rPr>
+            </w:pPr>
+            <w:r>
+              <w:rPr>
+                <w:rFonts w:ascii="Arial" w:hAnsi="Arial" w:cs="Arial"/>
+              </w:rPr>
+              <w:t>Gerência de Configuração</w:t>
+            </w:r>
+          </w:p>
+        </w:tc>
+        <w:tc>
+          <w:tcPr>
+            <w:tcW w:w="3352" w:type="dxa"/>
+          </w:tcPr>
+          <w:p>
+            <w:pPr>
+              <w:jc w:val="center"/>
+              <w:rPr>
+                <w:rFonts w:ascii="Arial" w:hAnsi="Arial" w:cs="Arial"/>
+              </w:rPr>
+            </w:pPr>
+            <w:r>
+              <w:rPr>
+                <w:rFonts w:ascii="Arial" w:hAnsi="Arial" w:cs="Arial"/>
+              </w:rPr>
+              <w:t>44</w:t>
+            </w:r>
+          </w:p>
+        </w:tc>
+        <w:tc>
+          <w:tcPr>
+            <w:tcW w:w="3352" w:type="dxa"/>
+          </w:tcPr>
+          <w:p>
+            <w:pPr>
+              <w:jc w:val="center"/>
+              <w:rPr>
+                <w:rFonts w:ascii="Arial" w:hAnsi="Arial" w:cs="Arial"/>
+              </w:rPr>
+            </w:pPr>
+            <w:r>
+              <w:rPr>
+                <w:rFonts w:ascii="Arial" w:hAnsi="Arial" w:cs="Arial"/>
+              </w:rPr>
+              <w:t>Baixa</w:t>
+            </w:r>
+          </w:p>
+        </w:tc>
+      </w:tr>
+      <w:tr>
+        <w:tc>
+          <w:tcPr>
+            <w:tcW w:w="3351" w:type="dxa"/>
+          </w:tcPr>
+          <w:p>
+            <w:pPr>
+              <w:rPr>
+                <w:rFonts w:ascii="Arial" w:hAnsi="Arial" w:cs="Arial"/>
+              </w:rPr>
+            </w:pPr>
+            <w:r>
+              <w:rPr>
+                <w:rFonts w:ascii="Arial" w:hAnsi="Arial" w:cs="Arial"/>
+              </w:rPr>
+              <w:t>Manutenção de Software</w:t>
+            </w:r>
+          </w:p>
+        </w:tc>
+        <w:tc>
+          <w:tcPr>
+            <w:tcW w:w="3352" w:type="dxa"/>
+          </w:tcPr>
+          <w:p>
+            <w:pPr>
+              <w:jc w:val="center"/>
+              <w:rPr>
+                <w:rFonts w:ascii="Arial" w:hAnsi="Arial" w:cs="Arial"/>
+              </w:rPr>
+            </w:pPr>
+            <w:r>
+              <w:rPr>
+                <w:rFonts w:ascii="Arial" w:hAnsi="Arial" w:cs="Arial"/>
+              </w:rPr>
+              <w:t>88</w:t>
+            </w:r>
+          </w:p>
+        </w:tc>
+        <w:tc>
+          <w:tcPr>
+            <w:tcW w:w="3352" w:type="dxa"/>
+          </w:tcPr>
+          <w:p>
+            <w:pPr>
+              <w:jc w:val="center"/>
+              <w:rPr>
+                <w:rFonts w:ascii="Arial" w:hAnsi="Arial" w:cs="Arial"/>
+              </w:rPr>
+            </w:pPr>
+            <w:r>
+              <w:rPr>
+                <w:rFonts w:ascii="Arial" w:hAnsi="Arial" w:cs="Arial"/>
+              </w:rPr>
+              <w:t>Média</w:t>
+            </w:r>
+          </w:p>
+        </w:tc>
+      </w:tr>
+      <w:tr>
+        <w:tc>
+          <w:tcPr>
+            <w:tcW w:w="3351" w:type="dxa"/>
+          </w:tcPr>
+          <w:p>
+            <w:pPr>
+              <w:rPr>
+                <w:rFonts w:ascii="Arial" w:hAnsi="Arial" w:cs="Arial"/>
+              </w:rPr>
+            </w:pPr>
+            <w:r>
+              <w:rPr>
+                <w:rFonts w:ascii="Arial" w:hAnsi="Arial" w:cs="Arial"/>
+              </w:rPr>
+              <w:t>Desenvolvimento</w:t>
+            </w:r>
+          </w:p>
+        </w:tc>
+        <w:tc>
+          <w:tcPr>
+            <w:tcW w:w="3352" w:type="dxa"/>
+          </w:tcPr>
+          <w:p>
+            <w:pPr>
+              <w:jc w:val="center"/>
+              <w:rPr>
+                <w:rFonts w:ascii="Arial" w:hAnsi="Arial" w:cs="Arial"/>
+              </w:rPr>
+            </w:pPr>
+            <w:r>
+              <w:rPr>
+                <w:rFonts w:ascii="Arial" w:hAnsi="Arial" w:cs="Arial"/>
+              </w:rPr>
+              <w:t>176</w:t>
+            </w:r>
+          </w:p>
+        </w:tc>
+        <w:tc>
+          <w:tcPr>
+            <w:tcW w:w="3352" w:type="dxa"/>
+          </w:tcPr>
+          <w:p>
+            <w:pPr>
+              <w:jc w:val="center"/>
+              <w:rPr>
+                <w:rFonts w:ascii="Arial" w:hAnsi="Arial" w:cs="Arial"/>
+              </w:rPr>
+            </w:pPr>
+            <w:r>
+              <w:rPr>
+                <w:rFonts w:ascii="Arial" w:hAnsi="Arial" w:cs="Arial"/>
+              </w:rPr>
+              <w:t>Alta</w:t>
+            </w:r>
+          </w:p>
+        </w:tc>
+      </w:tr>
+      <w:tr>
+        <w:tc>
+          <w:tcPr>
+            <w:tcW w:w="3351" w:type="dxa"/>
+          </w:tcPr>
+          <w:p>
+            <w:pPr>
+              <w:rPr>
+                <w:rFonts w:ascii="Arial" w:hAnsi="Arial" w:cs="Arial"/>
+              </w:rPr>
+            </w:pPr>
+            <w:r>
+              <w:rPr>
+                <w:rFonts w:ascii="Arial" w:hAnsi="Arial" w:cs="Arial"/>
+              </w:rPr>
+              <w:t>Verificação e Validação</w:t>
+            </w:r>
+          </w:p>
+        </w:tc>
+        <w:tc>
+          <w:tcPr>
+            <w:tcW w:w="3352" w:type="dxa"/>
+          </w:tcPr>
+          <w:p>
+            <w:pPr>
+              <w:jc w:val="center"/>
+              <w:rPr>
+                <w:rFonts w:ascii="Arial" w:hAnsi="Arial" w:cs="Arial"/>
+              </w:rPr>
+            </w:pPr>
+            <w:r>
+              <w:rPr>
+                <w:rFonts w:ascii="Arial" w:hAnsi="Arial" w:cs="Arial"/>
+              </w:rPr>
+              <w:t>132</w:t>
+            </w:r>
+          </w:p>
+        </w:tc>
+        <w:tc>
+          <w:tcPr>
+            <w:tcW w:w="3352" w:type="dxa"/>
+          </w:tcPr>
+          <w:p>
+            <w:pPr>
+              <w:jc w:val="center"/>
+              <w:rPr>
+                <w:rFonts w:ascii="Arial" w:hAnsi="Arial" w:cs="Arial"/>
+              </w:rPr>
+            </w:pPr>
+            <w:r>
+              <w:rPr>
+                <w:rFonts w:ascii="Arial" w:hAnsi="Arial" w:cs="Arial"/>
+              </w:rPr>
+              <w:t>Alta</w:t>
+            </w:r>
+          </w:p>
+        </w:tc>
+      </w:tr>
+    </w:tbl>
+    <w:p>
+      <w:pPr>
+        <w:rPr>
+          <w:rFonts w:ascii="Arial" w:hAnsi="Arial" w:cs="Arial"/>
+        </w:rPr>
+      </w:pPr>
     </w:p>
     <w:p>
       <w:pPr>
@@ -322,8 +789,335 @@
           <w:rFonts w:ascii="Arial" w:hAnsi="Arial" w:cs="Arial"/>
         </w:rPr>
         <w:tab/>
-        <w:t>&lt;&lt;Aqui serão feitas estimativas e descrições dos ambientes necessários para cada área do processo&gt;&gt;</w:t>
-      </w:r>
+      </w:r>
+    </w:p>
+    <w:tbl>
+      <w:tblPr>
+        <w:tblStyle w:val="Tabelacomgrade"/>
+        <w:tblW w:w="0" w:type="auto"/>
+        <w:tblLook w:val="04A0" w:firstRow="1" w:lastRow="0" w:firstColumn="1" w:lastColumn="0" w:noHBand="0" w:noVBand="1"/>
+      </w:tblPr>
+      <w:tblGrid>
+        <w:gridCol w:w="5027"/>
+        <w:gridCol w:w="5028"/>
+      </w:tblGrid>
+      <w:tr>
+        <w:tc>
+          <w:tcPr>
+            <w:tcW w:w="5027" w:type="dxa"/>
+          </w:tcPr>
+          <w:p>
+            <w:pPr>
+              <w:rPr>
+                <w:rFonts w:ascii="Arial" w:hAnsi="Arial" w:cs="Arial"/>
+              </w:rPr>
+            </w:pPr>
+            <w:r>
+              <w:rPr>
+                <w:rFonts w:ascii="Arial" w:hAnsi="Arial" w:cs="Arial"/>
+              </w:rPr>
+              <w:t>Área de Processo</w:t>
+            </w:r>
+          </w:p>
+        </w:tc>
+        <w:tc>
+          <w:tcPr>
+            <w:tcW w:w="5028" w:type="dxa"/>
+          </w:tcPr>
+          <w:p>
+            <w:pPr>
+              <w:rPr>
+                <w:rFonts w:ascii="Arial" w:hAnsi="Arial" w:cs="Arial"/>
+              </w:rPr>
+            </w:pPr>
+            <w:r>
+              <w:rPr>
+                <w:rFonts w:ascii="Arial" w:hAnsi="Arial" w:cs="Arial"/>
+              </w:rPr>
+              <w:t>Recursos Ambientais</w:t>
+            </w:r>
+          </w:p>
+        </w:tc>
+      </w:tr>
+      <w:tr>
+        <w:tc>
+          <w:tcPr>
+            <w:tcW w:w="5027" w:type="dxa"/>
+          </w:tcPr>
+          <w:p>
+            <w:pPr>
+              <w:rPr>
+                <w:rFonts w:ascii="Arial" w:hAnsi="Arial" w:cs="Arial"/>
+              </w:rPr>
+            </w:pPr>
+            <w:r>
+              <w:rPr>
+                <w:rFonts w:ascii="Arial" w:hAnsi="Arial" w:cs="Arial"/>
+              </w:rPr>
+              <w:t>Gerência de Projetos</w:t>
+            </w:r>
+          </w:p>
+        </w:tc>
+        <w:tc>
+          <w:tcPr>
+            <w:tcW w:w="5028" w:type="dxa"/>
+          </w:tcPr>
+          <w:p>
+            <w:pPr>
+              <w:rPr>
+                <w:rFonts w:ascii="Arial" w:hAnsi="Arial" w:cs="Arial"/>
+              </w:rPr>
+            </w:pPr>
+            <w:r>
+              <w:rPr>
+                <w:rFonts w:ascii="Arial" w:hAnsi="Arial" w:cs="Arial"/>
+              </w:rPr>
+              <w:t>Sala de Reunião; Estação de Desenvolvimento</w:t>
+            </w:r>
+          </w:p>
+        </w:tc>
+      </w:tr>
+      <w:tr>
+        <w:tc>
+          <w:tcPr>
+            <w:tcW w:w="5027" w:type="dxa"/>
+          </w:tcPr>
+          <w:p>
+            <w:pPr>
+              <w:rPr>
+                <w:rFonts w:ascii="Arial" w:hAnsi="Arial" w:cs="Arial"/>
+              </w:rPr>
+            </w:pPr>
+            <w:r>
+              <w:rPr>
+                <w:rFonts w:ascii="Arial" w:hAnsi="Arial" w:cs="Arial"/>
+              </w:rPr>
+              <w:t>Gerência de Requisitos</w:t>
+            </w:r>
+          </w:p>
+        </w:tc>
+        <w:tc>
+          <w:tcPr>
+            <w:tcW w:w="5028" w:type="dxa"/>
+          </w:tcPr>
+          <w:p>
+            <w:pPr>
+              <w:rPr>
+                <w:rFonts w:ascii="Arial" w:hAnsi="Arial" w:cs="Arial"/>
+              </w:rPr>
+            </w:pPr>
+            <w:r>
+              <w:rPr>
+                <w:rFonts w:ascii="Arial" w:hAnsi="Arial" w:cs="Arial"/>
+              </w:rPr>
+              <w:t>Sala de Reunião; Estação de Desenvolvimento.</w:t>
+            </w:r>
+          </w:p>
+        </w:tc>
+      </w:tr>
+      <w:tr>
+        <w:tc>
+          <w:tcPr>
+            <w:tcW w:w="5027" w:type="dxa"/>
+          </w:tcPr>
+          <w:p>
+            <w:pPr>
+              <w:rPr>
+                <w:rFonts w:ascii="Arial" w:hAnsi="Arial" w:cs="Arial"/>
+              </w:rPr>
+            </w:pPr>
+            <w:r>
+              <w:rPr>
+                <w:rFonts w:ascii="Arial" w:hAnsi="Arial" w:cs="Arial"/>
+              </w:rPr>
+              <w:t>Garantia da Qualidade</w:t>
+            </w:r>
+          </w:p>
+        </w:tc>
+        <w:tc>
+          <w:tcPr>
+            <w:tcW w:w="5028" w:type="dxa"/>
+          </w:tcPr>
+          <w:p>
+            <w:pPr>
+              <w:rPr>
+                <w:rFonts w:ascii="Arial" w:hAnsi="Arial" w:cs="Arial"/>
+              </w:rPr>
+            </w:pPr>
+            <w:r>
+              <w:rPr>
+                <w:rFonts w:ascii="Arial" w:hAnsi="Arial" w:cs="Arial"/>
+              </w:rPr>
+              <w:t xml:space="preserve">Sala de Reunião; Estação de Desenvolvimento; </w:t>
+            </w:r>
+          </w:p>
+        </w:tc>
+      </w:tr>
+      <w:tr>
+        <w:tc>
+          <w:tcPr>
+            <w:tcW w:w="5027" w:type="dxa"/>
+          </w:tcPr>
+          <w:p>
+            <w:pPr>
+              <w:rPr>
+                <w:rFonts w:ascii="Arial" w:hAnsi="Arial" w:cs="Arial"/>
+              </w:rPr>
+            </w:pPr>
+            <w:r>
+              <w:rPr>
+                <w:rFonts w:ascii="Arial" w:hAnsi="Arial" w:cs="Arial"/>
+              </w:rPr>
+              <w:t>Gerência de Configuração</w:t>
+            </w:r>
+          </w:p>
+        </w:tc>
+        <w:tc>
+          <w:tcPr>
+            <w:tcW w:w="5028" w:type="dxa"/>
+          </w:tcPr>
+          <w:p>
+            <w:pPr>
+              <w:rPr>
+                <w:rFonts w:ascii="Arial" w:hAnsi="Arial" w:cs="Arial"/>
+              </w:rPr>
+            </w:pPr>
+            <w:r>
+              <w:rPr>
+                <w:rFonts w:ascii="Arial" w:hAnsi="Arial" w:cs="Arial"/>
+              </w:rPr>
+              <w:t>Estação de Desenvolvimento</w:t>
+            </w:r>
+          </w:p>
+        </w:tc>
+      </w:tr>
+      <w:tr>
+        <w:tc>
+          <w:tcPr>
+            <w:tcW w:w="5027" w:type="dxa"/>
+          </w:tcPr>
+          <w:p>
+            <w:pPr>
+              <w:rPr>
+                <w:rFonts w:ascii="Arial" w:hAnsi="Arial" w:cs="Arial"/>
+              </w:rPr>
+            </w:pPr>
+            <w:r>
+              <w:rPr>
+                <w:rFonts w:ascii="Arial" w:hAnsi="Arial" w:cs="Arial"/>
+              </w:rPr>
+              <w:t>Verificação e Validação</w:t>
+            </w:r>
+          </w:p>
+        </w:tc>
+        <w:tc>
+          <w:tcPr>
+            <w:tcW w:w="5028" w:type="dxa"/>
+          </w:tcPr>
+          <w:p>
+            <w:pPr>
+              <w:rPr>
+                <w:rFonts w:ascii="Arial" w:hAnsi="Arial" w:cs="Arial"/>
+              </w:rPr>
+            </w:pPr>
+            <w:r>
+              <w:rPr>
+                <w:rFonts w:ascii="Arial" w:hAnsi="Arial" w:cs="Arial"/>
+              </w:rPr>
+              <w:t>Estação de Desenvolvimento</w:t>
+            </w:r>
+            <w:r>
+              <w:rPr>
+                <w:rFonts w:ascii="Arial" w:hAnsi="Arial" w:cs="Arial"/>
+              </w:rPr>
+              <w:t>.</w:t>
+            </w:r>
+          </w:p>
+        </w:tc>
+      </w:tr>
+      <w:tr>
+        <w:tc>
+          <w:tcPr>
+            <w:tcW w:w="5027" w:type="dxa"/>
+          </w:tcPr>
+          <w:p>
+            <w:pPr>
+              <w:rPr>
+                <w:rFonts w:ascii="Arial" w:hAnsi="Arial" w:cs="Arial"/>
+              </w:rPr>
+            </w:pPr>
+            <w:r>
+              <w:rPr>
+                <w:rFonts w:ascii="Arial" w:hAnsi="Arial" w:cs="Arial"/>
+              </w:rPr>
+              <w:t>Manutenção de Software</w:t>
+            </w:r>
+          </w:p>
+        </w:tc>
+        <w:tc>
+          <w:tcPr>
+            <w:tcW w:w="5028" w:type="dxa"/>
+          </w:tcPr>
+          <w:p>
+            <w:pPr>
+              <w:rPr>
+                <w:rFonts w:ascii="Arial" w:hAnsi="Arial" w:cs="Arial"/>
+              </w:rPr>
+            </w:pPr>
+            <w:r>
+              <w:rPr>
+                <w:rFonts w:ascii="Arial" w:hAnsi="Arial" w:cs="Arial"/>
+              </w:rPr>
+              <w:t>Sala de Reunião; Estação de Desenvolvimento.</w:t>
+            </w:r>
+          </w:p>
+        </w:tc>
+      </w:tr>
+      <w:tr>
+        <w:tc>
+          <w:tcPr>
+            <w:tcW w:w="5027" w:type="dxa"/>
+          </w:tcPr>
+          <w:p>
+            <w:pPr>
+              <w:rPr>
+                <w:rFonts w:ascii="Arial" w:hAnsi="Arial" w:cs="Arial"/>
+              </w:rPr>
+            </w:pPr>
+            <w:r>
+              <w:rPr>
+                <w:rFonts w:ascii="Arial" w:hAnsi="Arial" w:cs="Arial"/>
+              </w:rPr>
+              <w:t>Desenvolvimento</w:t>
+            </w:r>
+          </w:p>
+        </w:tc>
+        <w:tc>
+          <w:tcPr>
+            <w:tcW w:w="5028" w:type="dxa"/>
+          </w:tcPr>
+          <w:p>
+            <w:pPr>
+              <w:rPr>
+                <w:rFonts w:ascii="Arial" w:hAnsi="Arial" w:cs="Arial"/>
+              </w:rPr>
+            </w:pPr>
+            <w:r>
+              <w:rPr>
+                <w:rFonts w:ascii="Arial" w:hAnsi="Arial" w:cs="Arial"/>
+              </w:rPr>
+              <w:t>Estação de Desenvolvimento</w:t>
+            </w:r>
+          </w:p>
+        </w:tc>
+      </w:tr>
+    </w:tbl>
+    <w:p>
+      <w:pPr>
+        <w:rPr>
+          <w:rFonts w:ascii="Arial" w:hAnsi="Arial" w:cs="Arial"/>
+        </w:rPr>
+      </w:pPr>
     </w:p>
     <w:p>
       <w:pPr>
@@ -383,19 +1177,234 @@
         </w:rPr>
       </w:pPr>
     </w:p>
-    <w:p>
-      <w:pPr>
-        <w:rPr>
-          <w:rFonts w:ascii="Arial" w:hAnsi="Arial" w:cs="Arial"/>
-        </w:rPr>
-      </w:pPr>
-      <w:r>
-        <w:rPr>
-          <w:rFonts w:ascii="Arial" w:hAnsi="Arial" w:cs="Arial"/>
-        </w:rPr>
-        <w:tab/>
-        <w:t>&lt;&lt;Aqui serão descritos recursos matérias necessários para o proejto&gt;&gt;</w:t>
-      </w:r>
+    <w:tbl>
+      <w:tblPr>
+        <w:tblStyle w:val="Tabelacomgrade"/>
+        <w:tblW w:w="0" w:type="auto"/>
+        <w:tblInd w:w="113" w:type="dxa"/>
+        <w:tblLook w:val="04A0" w:firstRow="1" w:lastRow="0" w:firstColumn="1" w:lastColumn="0" w:noHBand="0" w:noVBand="1"/>
+      </w:tblPr>
+      <w:tblGrid>
+        <w:gridCol w:w="4971"/>
+        <w:gridCol w:w="4971"/>
+      </w:tblGrid>
+      <w:tr>
+        <w:tc>
+          <w:tcPr>
+            <w:tcW w:w="5027" w:type="dxa"/>
+          </w:tcPr>
+          <w:p>
+            <w:pPr>
+              <w:rPr>
+                <w:rFonts w:ascii="Arial" w:hAnsi="Arial" w:cs="Arial"/>
+              </w:rPr>
+            </w:pPr>
+            <w:r>
+              <w:rPr>
+                <w:rFonts w:ascii="Arial" w:hAnsi="Arial" w:cs="Arial"/>
+              </w:rPr>
+              <w:t>Ambiente de Trabalho</w:t>
+            </w:r>
+          </w:p>
+        </w:tc>
+        <w:tc>
+          <w:tcPr>
+            <w:tcW w:w="5028" w:type="dxa"/>
+          </w:tcPr>
+          <w:p>
+            <w:pPr>
+              <w:rPr>
+                <w:rFonts w:ascii="Arial" w:hAnsi="Arial" w:cs="Arial"/>
+              </w:rPr>
+            </w:pPr>
+            <w:r>
+              <w:rPr>
+                <w:rFonts w:ascii="Arial" w:hAnsi="Arial" w:cs="Arial"/>
+              </w:rPr>
+              <w:t>Recursos Materiais</w:t>
+            </w:r>
+          </w:p>
+        </w:tc>
+      </w:tr>
+      <w:tr>
+        <w:tc>
+          <w:tcPr>
+            <w:tcW w:w="5027" w:type="dxa"/>
+          </w:tcPr>
+          <w:p>
+            <w:pPr>
+              <w:rPr>
+                <w:rFonts w:ascii="Arial" w:hAnsi="Arial" w:cs="Arial"/>
+              </w:rPr>
+            </w:pPr>
+            <w:r>
+              <w:rPr>
+                <w:rFonts w:ascii="Arial" w:hAnsi="Arial" w:cs="Arial"/>
+              </w:rPr>
+              <w:t>Sala de Reunião</w:t>
+            </w:r>
+          </w:p>
+        </w:tc>
+        <w:tc>
+          <w:tcPr>
+            <w:tcW w:w="5028" w:type="dxa"/>
+          </w:tcPr>
+          <w:p>
+            <w:pPr>
+              <w:rPr>
+                <w:rFonts w:ascii="Arial" w:hAnsi="Arial" w:cs="Arial"/>
+              </w:rPr>
+            </w:pPr>
+            <w:r>
+              <w:rPr>
+                <w:rFonts w:ascii="Arial" w:hAnsi="Arial" w:cs="Arial"/>
+              </w:rPr>
+              <w:t>Mesa de oito lugares; Lousa digital/Projetor</w:t>
+            </w:r>
+          </w:p>
+        </w:tc>
+      </w:tr>
+      <w:tr>
+        <w:tc>
+          <w:tcPr>
+            <w:tcW w:w="5027" w:type="dxa"/>
+          </w:tcPr>
+          <w:p>
+            <w:pPr>
+              <w:rPr>
+                <w:rFonts w:ascii="Arial" w:hAnsi="Arial" w:cs="Arial"/>
+              </w:rPr>
+            </w:pPr>
+            <w:bookmarkStart w:id="0" w:name="_GoBack"/>
+            <w:bookmarkEnd w:id="0"/>
+            <w:r>
+              <w:rPr>
+                <w:rFonts w:ascii="Arial" w:hAnsi="Arial" w:cs="Arial"/>
+              </w:rPr>
+              <w:t>Estação de Desenvolvimento</w:t>
+            </w:r>
+          </w:p>
+        </w:tc>
+        <w:tc>
+          <w:tcPr>
+            <w:tcW w:w="5028" w:type="dxa"/>
+          </w:tcPr>
+          <w:p>
+            <w:pPr>
+              <w:rPr>
+                <w:rFonts w:ascii="Arial" w:hAnsi="Arial" w:cs="Arial"/>
+              </w:rPr>
+            </w:pPr>
+            <w:r>
+              <w:rPr>
+                <w:rFonts w:ascii="Arial" w:hAnsi="Arial" w:cs="Arial"/>
+              </w:rPr>
+              <w:t xml:space="preserve">Mesa Individual; </w:t>
+            </w:r>
+            <w:r>
+              <w:rPr>
+                <w:rFonts w:ascii="Arial" w:hAnsi="Arial" w:cs="Arial"/>
+              </w:rPr>
+              <w:t xml:space="preserve">Computador(próprio ou não); </w:t>
+            </w:r>
+            <w:r>
+              <w:rPr>
+                <w:rFonts w:ascii="Arial" w:hAnsi="Arial" w:cs="Arial"/>
+              </w:rPr>
+              <w:t xml:space="preserve">Windows ou Mac OS; </w:t>
+            </w:r>
+            <w:r>
+              <w:rPr>
+                <w:rFonts w:ascii="Arial" w:hAnsi="Arial" w:cs="Arial"/>
+              </w:rPr>
+              <w:t xml:space="preserve">Microsoft Office; </w:t>
+            </w:r>
+            <w:proofErr w:type="spellStart"/>
+            <w:r>
+              <w:rPr>
+                <w:rFonts w:ascii="Arial" w:hAnsi="Arial" w:cs="Arial"/>
+              </w:rPr>
+              <w:t>Netbeans</w:t>
+            </w:r>
+            <w:proofErr w:type="spellEnd"/>
+            <w:r>
+              <w:rPr>
+                <w:rFonts w:ascii="Arial" w:hAnsi="Arial" w:cs="Arial"/>
+              </w:rPr>
+              <w:t xml:space="preserve"> IDE; </w:t>
+            </w:r>
+            <w:proofErr w:type="spellStart"/>
+            <w:r>
+              <w:rPr>
+                <w:rFonts w:ascii="Arial" w:hAnsi="Arial" w:cs="Arial"/>
+              </w:rPr>
+              <w:t>GitHub</w:t>
+            </w:r>
+            <w:proofErr w:type="spellEnd"/>
+            <w:r>
+              <w:rPr>
+                <w:rFonts w:ascii="Arial" w:hAnsi="Arial" w:cs="Arial"/>
+              </w:rPr>
+              <w:t xml:space="preserve">; </w:t>
+            </w:r>
+            <w:proofErr w:type="spellStart"/>
+            <w:r>
+              <w:rPr>
+                <w:rFonts w:ascii="Arial" w:hAnsi="Arial" w:cs="Arial"/>
+              </w:rPr>
+              <w:t>Astah</w:t>
+            </w:r>
+            <w:proofErr w:type="spellEnd"/>
+            <w:r>
+              <w:rPr>
+                <w:rFonts w:ascii="Arial" w:hAnsi="Arial" w:cs="Arial"/>
+              </w:rPr>
+              <w:t xml:space="preserve"> </w:t>
+            </w:r>
+            <w:proofErr w:type="spellStart"/>
+            <w:r>
+              <w:rPr>
+                <w:rFonts w:ascii="Arial" w:hAnsi="Arial" w:cs="Arial"/>
+              </w:rPr>
+              <w:t>Community</w:t>
+            </w:r>
+            <w:proofErr w:type="spellEnd"/>
+            <w:r>
+              <w:rPr>
+                <w:rFonts w:ascii="Arial" w:hAnsi="Arial" w:cs="Arial"/>
+              </w:rPr>
+              <w:t xml:space="preserve">; </w:t>
+            </w:r>
+            <w:proofErr w:type="spellStart"/>
+            <w:r>
+              <w:rPr>
+                <w:rFonts w:ascii="Arial" w:hAnsi="Arial" w:cs="Arial"/>
+              </w:rPr>
+              <w:t>Bizagi</w:t>
+            </w:r>
+            <w:proofErr w:type="spellEnd"/>
+            <w:r>
+              <w:rPr>
+                <w:rFonts w:ascii="Arial" w:hAnsi="Arial" w:cs="Arial"/>
+              </w:rPr>
+              <w:t xml:space="preserve">; </w:t>
+            </w:r>
+            <w:r>
+              <w:rPr>
+                <w:rFonts w:ascii="Arial" w:hAnsi="Arial" w:cs="Arial"/>
+              </w:rPr>
+              <w:t>Acesso à Internet</w:t>
+            </w:r>
+          </w:p>
+        </w:tc>
+      </w:tr>
+    </w:tbl>
+    <w:p>
+      <w:pPr>
+        <w:rPr>
+          <w:rFonts w:ascii="Arial" w:hAnsi="Arial" w:cs="Arial"/>
+        </w:rPr>
+      </w:pPr>
     </w:p>
     <w:p>
       <w:pPr>
@@ -507,7 +1516,6 @@
           <w:sz w:val="32"/>
           <w:szCs w:val="32"/>
         </w:rPr>
-        <w:lastRenderedPageBreak/>
         <w:t>2.3 Estimar Custo</w:t>
       </w:r>
     </w:p>
@@ -555,8 +1563,6 @@
         </w:rPr>
         <w:t>mento do projeto e custos extras, além de dados históricos se houver.</w:t>
       </w:r>
-      <w:bookmarkStart w:id="0" w:name="_GoBack"/>
-      <w:bookmarkEnd w:id="0"/>
     </w:p>
     <w:p>
       <w:pPr>
@@ -631,7 +1637,21 @@
         <w:rPr>
           <w:rFonts w:ascii="Arial" w:hAnsi="Arial" w:cs="Arial"/>
         </w:rPr>
-        <w:t>&lt;&lt;Aqui será feita a aprovação pelos stakeholders do projeto sobre o plano de estimativas.&gt;&gt;</w:t>
+        <w:t xml:space="preserve">&lt;&lt;Aqui será feita a aprovação pelos </w:t>
+      </w:r>
+      <w:proofErr w:type="spellStart"/>
+      <w:r>
+        <w:rPr>
+          <w:rFonts w:ascii="Arial" w:hAnsi="Arial" w:cs="Arial"/>
+        </w:rPr>
+        <w:t>stakeholders</w:t>
+      </w:r>
+      <w:proofErr w:type="spellEnd"/>
+      <w:r>
+        <w:rPr>
+          <w:rFonts w:ascii="Arial" w:hAnsi="Arial" w:cs="Arial"/>
+        </w:rPr>
+        <w:t xml:space="preserve"> do projeto sobre o plano de estimativas.&gt;&gt;</w:t>
       </w:r>
     </w:p>
     <w:p>
@@ -1478,6 +2498,29 @@
       <w:lang w:eastAsia="es-ES"/>
     </w:rPr>
   </w:style>
+  <w:style w:type="table" w:styleId="Tabelacomgrade">
+    <w:name w:val="Table Grid"/>
+    <w:basedOn w:val="Tabelanormal"/>
+    <w:uiPriority w:val="39"/>
+    <w:rsid w:val="00043DCF"/>
+    <w:tblPr>
+      <w:tblInd w:w="0" w:type="dxa"/>
+      <w:tblBorders>
+        <w:top w:val="single" w:sz="4" w:space="0" w:color="auto"/>
+        <w:left w:val="single" w:sz="4" w:space="0" w:color="auto"/>
+        <w:bottom w:val="single" w:sz="4" w:space="0" w:color="auto"/>
+        <w:right w:val="single" w:sz="4" w:space="0" w:color="auto"/>
+        <w:insideH w:val="single" w:sz="4" w:space="0" w:color="auto"/>
+        <w:insideV w:val="single" w:sz="4" w:space="0" w:color="auto"/>
+      </w:tblBorders>
+      <w:tblCellMar>
+        <w:top w:w="0" w:type="dxa"/>
+        <w:left w:w="108" w:type="dxa"/>
+        <w:bottom w:w="0" w:type="dxa"/>
+        <w:right w:w="108" w:type="dxa"/>
+      </w:tblCellMar>
+    </w:tblPr>
+  </w:style>
 </w:styles>
 </file>
 
@@ -1747,7 +2790,7 @@
 </file>
 
 <file path=customXml/itemProps1.xml><?xml version="1.0" encoding="utf-8"?>
-<ds:datastoreItem xmlns:ds="http://schemas.openxmlformats.org/officeDocument/2006/customXml" ds:itemID="{CBE38F76-FB6C-8949-B13B-9BCC7657C63A}">
+<ds:datastoreItem xmlns:ds="http://schemas.openxmlformats.org/officeDocument/2006/customXml" ds:itemID="{775A8267-BD37-A34D-965E-5A1992F586C4}">
   <ds:schemaRefs>
     <ds:schemaRef ds:uri="http://schemas.openxmlformats.org/officeDocument/2006/bibliography"/>
   </ds:schemaRefs>

</xml_diff>

<commit_message>
Estimativas de Recursos Humanos
</commit_message>
<xml_diff>
--- a/Artefatos de Documentação/Processo Aplicado/EveRemind/2-Gerencia de Projeto/Templates/Plano de Estimativas.docx
+++ b/Artefatos de Documentação/Processo Aplicado/EveRemind/2-Gerencia de Projeto/Templates/Plano de Estimativas.docx
@@ -148,6 +148,7 @@
     </w:p>
     <w:p>
       <w:pPr>
+        <w:jc w:val="both"/>
         <w:rPr>
           <w:rFonts w:ascii="Arial" w:hAnsi="Arial" w:cs="Arial"/>
         </w:rPr>
@@ -196,6 +197,12 @@
           <w:rFonts w:ascii="Arial" w:hAnsi="Arial" w:cs="Arial"/>
         </w:rPr>
         <w:t xml:space="preserve"> a competência da equipe e os produtos a serem desenvolvidos.</w:t>
+      </w:r>
+      <w:r>
+        <w:rPr>
+          <w:rFonts w:ascii="Arial" w:hAnsi="Arial" w:cs="Arial"/>
+        </w:rPr>
+        <w:t xml:space="preserve"> O esforço será estimado em horas de serviço dedicadas para cada área de processo, levando em conta a duração de 60 dias corridos para a execução do projeto. </w:t>
       </w:r>
     </w:p>
     <w:p>
@@ -1050,6 +1057,7 @@
               <w:rPr>
                 <w:rFonts w:ascii="Arial" w:hAnsi="Arial" w:cs="Arial"/>
               </w:rPr>
+              <w:lastRenderedPageBreak/>
               <w:t>Manutenção de Software</w:t>
             </w:r>
           </w:p>
@@ -1185,8 +1193,8 @@
         <w:tblLook w:val="04A0" w:firstRow="1" w:lastRow="0" w:firstColumn="1" w:lastColumn="0" w:noHBand="0" w:noVBand="1"/>
       </w:tblPr>
       <w:tblGrid>
-        <w:gridCol w:w="4971"/>
-        <w:gridCol w:w="4971"/>
+        <w:gridCol w:w="4967"/>
+        <w:gridCol w:w="4975"/>
       </w:tblGrid>
       <w:tr>
         <w:tc>
@@ -1275,8 +1283,6 @@
                 <w:rFonts w:ascii="Arial" w:hAnsi="Arial" w:cs="Arial"/>
               </w:rPr>
             </w:pPr>
-            <w:bookmarkStart w:id="0" w:name="_GoBack"/>
-            <w:bookmarkEnd w:id="0"/>
             <w:r>
               <w:rPr>
                 <w:rFonts w:ascii="Arial" w:hAnsi="Arial" w:cs="Arial"/>
@@ -1471,24 +1477,3275 @@
       <w:pPr>
         <w:rPr>
           <w:rFonts w:ascii="Arial" w:hAnsi="Arial" w:cs="Arial"/>
+          <w:b/>
           <w:lang w:eastAsia="pt-BR"/>
         </w:rPr>
       </w:pPr>
       <w:r>
         <w:rPr>
           <w:rFonts w:ascii="Arial" w:hAnsi="Arial" w:cs="Arial"/>
+          <w:b/>
           <w:lang w:eastAsia="pt-BR"/>
         </w:rPr>
-        <w:tab/>
-        <w:t xml:space="preserve">&lt;&lt;Aqui será feito uma tabela de acordo com a área de processo estimando os recursos humanos </w:t>
+        <w:t>Gerência de Projetos:</w:t>
+      </w:r>
+    </w:p>
+    <w:tbl>
+      <w:tblPr>
+        <w:tblStyle w:val="Tabelacomgrade"/>
+        <w:tblW w:w="0" w:type="auto"/>
+        <w:tblLook w:val="04A0" w:firstRow="1" w:lastRow="0" w:firstColumn="1" w:lastColumn="0" w:noHBand="0" w:noVBand="1"/>
+      </w:tblPr>
+      <w:tblGrid>
+        <w:gridCol w:w="3351"/>
+        <w:gridCol w:w="3352"/>
+        <w:gridCol w:w="3352"/>
+      </w:tblGrid>
+      <w:tr>
+        <w:tc>
+          <w:tcPr>
+            <w:tcW w:w="3351" w:type="dxa"/>
+          </w:tcPr>
+          <w:p>
+            <w:pPr>
+              <w:rPr>
+                <w:rFonts w:ascii="Arial" w:hAnsi="Arial" w:cs="Arial"/>
+                <w:lang w:eastAsia="pt-BR"/>
+              </w:rPr>
+            </w:pPr>
+            <w:r>
+              <w:rPr>
+                <w:rFonts w:ascii="Arial" w:hAnsi="Arial" w:cs="Arial"/>
+                <w:lang w:eastAsia="pt-BR"/>
+              </w:rPr>
+              <w:t>Função</w:t>
+            </w:r>
+          </w:p>
+        </w:tc>
+        <w:tc>
+          <w:tcPr>
+            <w:tcW w:w="3352" w:type="dxa"/>
+          </w:tcPr>
+          <w:p>
+            <w:pPr>
+              <w:rPr>
+                <w:rFonts w:ascii="Arial" w:hAnsi="Arial" w:cs="Arial"/>
+                <w:lang w:eastAsia="pt-BR"/>
+              </w:rPr>
+            </w:pPr>
+            <w:r>
+              <w:rPr>
+                <w:rFonts w:ascii="Arial" w:hAnsi="Arial" w:cs="Arial"/>
+                <w:lang w:eastAsia="pt-BR"/>
+              </w:rPr>
+              <w:t>Responsabilidades</w:t>
+            </w:r>
+          </w:p>
+        </w:tc>
+        <w:tc>
+          <w:tcPr>
+            <w:tcW w:w="3352" w:type="dxa"/>
+          </w:tcPr>
+          <w:p>
+            <w:pPr>
+              <w:rPr>
+                <w:rFonts w:ascii="Arial" w:hAnsi="Arial" w:cs="Arial"/>
+                <w:lang w:eastAsia="pt-BR"/>
+              </w:rPr>
+            </w:pPr>
+            <w:r>
+              <w:rPr>
+                <w:rFonts w:ascii="Arial" w:hAnsi="Arial" w:cs="Arial"/>
+                <w:lang w:eastAsia="pt-BR"/>
+              </w:rPr>
+              <w:t>Competências Necessárias</w:t>
+            </w:r>
+          </w:p>
+        </w:tc>
+      </w:tr>
+      <w:tr>
+        <w:tc>
+          <w:tcPr>
+            <w:tcW w:w="3351" w:type="dxa"/>
+          </w:tcPr>
+          <w:p>
+            <w:pPr>
+              <w:rPr>
+                <w:rFonts w:ascii="Arial" w:hAnsi="Arial" w:cs="Arial"/>
+                <w:lang w:eastAsia="pt-BR"/>
+              </w:rPr>
+            </w:pPr>
+            <w:r>
+              <w:rPr>
+                <w:rFonts w:ascii="Arial" w:hAnsi="Arial" w:cs="Arial"/>
+                <w:lang w:eastAsia="pt-BR"/>
+              </w:rPr>
+              <w:t>Gerente de Projetos</w:t>
+            </w:r>
+          </w:p>
+        </w:tc>
+        <w:tc>
+          <w:tcPr>
+            <w:tcW w:w="3352" w:type="dxa"/>
+          </w:tcPr>
+          <w:p>
+            <w:pPr>
+              <w:pStyle w:val="PargrafodaLista"/>
+              <w:numPr>
+                <w:ilvl w:val="0"/>
+                <w:numId w:val="4"/>
+              </w:numPr>
+              <w:rPr>
+                <w:rStyle w:val="Forte"/>
+                <w:rFonts w:ascii="Arial" w:hAnsi="Arial" w:cs="Arial"/>
+                <w:b w:val="0"/>
+              </w:rPr>
+            </w:pPr>
+            <w:r>
+              <w:rPr>
+                <w:rStyle w:val="Forte"/>
+                <w:rFonts w:ascii="Arial" w:hAnsi="Arial" w:cs="Arial"/>
+                <w:b w:val="0"/>
+              </w:rPr>
+              <w:t>Aprovar e Revisar todo e qualquer documento gerado na Gerência de Projetos.</w:t>
+            </w:r>
+          </w:p>
+          <w:p>
+            <w:pPr>
+              <w:pStyle w:val="PargrafodaLista"/>
+              <w:numPr>
+                <w:ilvl w:val="0"/>
+                <w:numId w:val="4"/>
+              </w:numPr>
+              <w:rPr>
+                <w:rStyle w:val="Forte"/>
+                <w:rFonts w:ascii="Arial" w:hAnsi="Arial" w:cs="Arial"/>
+                <w:b w:val="0"/>
+              </w:rPr>
+            </w:pPr>
+            <w:r>
+              <w:rPr>
+                <w:rStyle w:val="Forte"/>
+                <w:rFonts w:ascii="Arial" w:hAnsi="Arial" w:cs="Arial"/>
+                <w:b w:val="0"/>
+              </w:rPr>
+              <w:t>Definir o ciclo de vida melhor adaptável para o projeto.</w:t>
+            </w:r>
+          </w:p>
+          <w:p>
+            <w:pPr>
+              <w:pStyle w:val="PargrafodaLista"/>
+              <w:numPr>
+                <w:ilvl w:val="0"/>
+                <w:numId w:val="4"/>
+              </w:numPr>
+              <w:rPr>
+                <w:rStyle w:val="Forte"/>
+                <w:rFonts w:ascii="Arial" w:hAnsi="Arial" w:cs="Arial"/>
+                <w:b w:val="0"/>
+              </w:rPr>
+            </w:pPr>
+            <w:r>
+              <w:rPr>
+                <w:rStyle w:val="Forte"/>
+                <w:rFonts w:ascii="Arial" w:hAnsi="Arial" w:cs="Arial"/>
+                <w:b w:val="0"/>
+              </w:rPr>
+              <w:t>Acompanhar e Controlar toda a execução do projeto.</w:t>
+            </w:r>
+          </w:p>
+          <w:p>
+            <w:pPr>
+              <w:pStyle w:val="PargrafodaLista"/>
+              <w:numPr>
+                <w:ilvl w:val="0"/>
+                <w:numId w:val="4"/>
+              </w:numPr>
+              <w:rPr>
+                <w:rStyle w:val="Forte"/>
+                <w:rFonts w:ascii="Arial" w:hAnsi="Arial" w:cs="Arial"/>
+                <w:b w:val="0"/>
+              </w:rPr>
+            </w:pPr>
+            <w:r>
+              <w:rPr>
+                <w:rStyle w:val="Forte"/>
+                <w:rFonts w:ascii="Arial" w:hAnsi="Arial" w:cs="Arial"/>
+                <w:b w:val="0"/>
+              </w:rPr>
+              <w:t>Chefiar Reuniões necessárias com Interessados ou com a própria equipe.</w:t>
+            </w:r>
+          </w:p>
+          <w:p>
+            <w:pPr>
+              <w:pStyle w:val="PargrafodaLista"/>
+              <w:numPr>
+                <w:ilvl w:val="0"/>
+                <w:numId w:val="4"/>
+              </w:numPr>
+              <w:rPr>
+                <w:rStyle w:val="Forte"/>
+                <w:rFonts w:ascii="Arial" w:hAnsi="Arial" w:cs="Arial"/>
+                <w:b w:val="0"/>
+              </w:rPr>
+            </w:pPr>
+            <w:r>
+              <w:rPr>
+                <w:rStyle w:val="Forte"/>
+                <w:rFonts w:ascii="Arial" w:hAnsi="Arial" w:cs="Arial"/>
+                <w:b w:val="0"/>
+              </w:rPr>
+              <w:t>Tomar decisões de modificação de plano.</w:t>
+            </w:r>
+          </w:p>
+          <w:p>
+            <w:pPr>
+              <w:pStyle w:val="PargrafodaLista"/>
+              <w:numPr>
+                <w:ilvl w:val="0"/>
+                <w:numId w:val="4"/>
+              </w:numPr>
+              <w:rPr>
+                <w:rStyle w:val="Forte"/>
+                <w:rFonts w:ascii="Arial" w:hAnsi="Arial" w:cs="Arial"/>
+                <w:b w:val="0"/>
+              </w:rPr>
+            </w:pPr>
+            <w:r>
+              <w:rPr>
+                <w:rStyle w:val="Forte"/>
+                <w:rFonts w:ascii="Arial" w:hAnsi="Arial" w:cs="Arial"/>
+                <w:b w:val="0"/>
+              </w:rPr>
+              <w:t>Fazer as estimativas do projeto.</w:t>
+            </w:r>
+          </w:p>
+          <w:p>
+            <w:pPr>
+              <w:pStyle w:val="PargrafodaLista"/>
+              <w:numPr>
+                <w:ilvl w:val="0"/>
+                <w:numId w:val="4"/>
+              </w:numPr>
+              <w:rPr>
+                <w:rStyle w:val="Forte"/>
+                <w:rFonts w:ascii="Arial" w:hAnsi="Arial" w:cs="Arial"/>
+                <w:b w:val="0"/>
+              </w:rPr>
+            </w:pPr>
+            <w:r>
+              <w:rPr>
+                <w:rStyle w:val="Forte"/>
+                <w:rFonts w:ascii="Arial" w:hAnsi="Arial" w:cs="Arial"/>
+                <w:b w:val="0"/>
+              </w:rPr>
+              <w:t>Alocar recursos nas áreas a serem executadas.</w:t>
+            </w:r>
+          </w:p>
+          <w:p>
+            <w:pPr>
+              <w:pStyle w:val="PargrafodaLista"/>
+              <w:numPr>
+                <w:ilvl w:val="0"/>
+                <w:numId w:val="4"/>
+              </w:numPr>
+              <w:rPr>
+                <w:rFonts w:ascii="Arial" w:hAnsi="Arial" w:cs="Arial"/>
+                <w:bCs/>
+              </w:rPr>
+            </w:pPr>
+            <w:r>
+              <w:rPr>
+                <w:rStyle w:val="Forte"/>
+                <w:rFonts w:ascii="Arial" w:hAnsi="Arial" w:cs="Arial"/>
+                <w:b w:val="0"/>
+              </w:rPr>
+              <w:t>Verificar o gerenciamento de riscos, dados e recursos.</w:t>
+            </w:r>
+          </w:p>
+        </w:tc>
+        <w:tc>
+          <w:tcPr>
+            <w:tcW w:w="3352" w:type="dxa"/>
+          </w:tcPr>
+          <w:p>
+            <w:pPr>
+              <w:pStyle w:val="PargrafodaLista"/>
+              <w:numPr>
+                <w:ilvl w:val="0"/>
+                <w:numId w:val="4"/>
+              </w:numPr>
+              <w:rPr>
+                <w:rStyle w:val="Forte"/>
+                <w:rFonts w:ascii="Arial" w:hAnsi="Arial" w:cs="Arial"/>
+                <w:b w:val="0"/>
+              </w:rPr>
+            </w:pPr>
+            <w:r>
+              <w:rPr>
+                <w:rStyle w:val="Forte"/>
+                <w:rFonts w:ascii="Arial" w:hAnsi="Arial" w:cs="Arial"/>
+                <w:b w:val="0"/>
+              </w:rPr>
+              <w:t xml:space="preserve">Conceitos sobre gerência de projetos. </w:t>
+            </w:r>
+          </w:p>
+          <w:p>
+            <w:pPr>
+              <w:pStyle w:val="PargrafodaLista"/>
+              <w:ind w:left="360"/>
+              <w:rPr>
+                <w:rStyle w:val="Forte"/>
+                <w:rFonts w:ascii="Arial" w:hAnsi="Arial" w:cs="Arial"/>
+                <w:b w:val="0"/>
+              </w:rPr>
+            </w:pPr>
+          </w:p>
+          <w:p>
+            <w:pPr>
+              <w:pStyle w:val="PargrafodaLista"/>
+              <w:numPr>
+                <w:ilvl w:val="0"/>
+                <w:numId w:val="4"/>
+              </w:numPr>
+              <w:rPr>
+                <w:rStyle w:val="Forte"/>
+                <w:rFonts w:ascii="Arial" w:hAnsi="Arial" w:cs="Arial"/>
+                <w:b w:val="0"/>
+              </w:rPr>
+            </w:pPr>
+            <w:r>
+              <w:rPr>
+                <w:rStyle w:val="Forte"/>
+                <w:rFonts w:ascii="Arial" w:hAnsi="Arial" w:cs="Arial"/>
+                <w:b w:val="0"/>
+              </w:rPr>
+              <w:t>Processo aplicado de acordo com o MPS-BR.</w:t>
+            </w:r>
+          </w:p>
+          <w:p>
+            <w:pPr>
+              <w:pStyle w:val="PargrafodaLista"/>
+              <w:ind w:left="360"/>
+              <w:rPr>
+                <w:rStyle w:val="Forte"/>
+                <w:rFonts w:ascii="Arial" w:hAnsi="Arial" w:cs="Arial"/>
+                <w:b w:val="0"/>
+              </w:rPr>
+            </w:pPr>
+          </w:p>
+          <w:p>
+            <w:pPr>
+              <w:pStyle w:val="PargrafodaLista"/>
+              <w:numPr>
+                <w:ilvl w:val="0"/>
+                <w:numId w:val="4"/>
+              </w:numPr>
+              <w:rPr>
+                <w:rFonts w:ascii="Arial" w:hAnsi="Arial" w:cs="Arial"/>
+                <w:bCs/>
+              </w:rPr>
+            </w:pPr>
+            <w:r>
+              <w:rPr>
+                <w:rStyle w:val="Forte"/>
+                <w:rFonts w:ascii="Arial" w:hAnsi="Arial" w:cs="Arial"/>
+                <w:b w:val="0"/>
+              </w:rPr>
+              <w:t>Ferramentas e Documentação da Gerência de Projetos.</w:t>
+            </w:r>
+          </w:p>
+        </w:tc>
+      </w:tr>
+      <w:tr>
+        <w:tc>
+          <w:tcPr>
+            <w:tcW w:w="3351" w:type="dxa"/>
+          </w:tcPr>
+          <w:p>
+            <w:pPr>
+              <w:rPr>
+                <w:rFonts w:ascii="Arial" w:hAnsi="Arial" w:cs="Arial"/>
+                <w:lang w:eastAsia="pt-BR"/>
+              </w:rPr>
+            </w:pPr>
+            <w:r>
+              <w:rPr>
+                <w:rFonts w:ascii="Arial" w:hAnsi="Arial" w:cs="Arial"/>
+                <w:lang w:eastAsia="pt-BR"/>
+              </w:rPr>
+              <w:lastRenderedPageBreak/>
+              <w:t>Equipe de Projetos</w:t>
+            </w:r>
+            <w:r>
+              <w:rPr>
+                <w:rFonts w:ascii="Arial" w:hAnsi="Arial" w:cs="Arial"/>
+                <w:lang w:eastAsia="pt-BR"/>
+              </w:rPr>
+              <w:t xml:space="preserve"> </w:t>
+            </w:r>
+          </w:p>
+          <w:p>
+            <w:pPr>
+              <w:rPr>
+                <w:rFonts w:ascii="Arial" w:hAnsi="Arial" w:cs="Arial"/>
+                <w:lang w:eastAsia="pt-BR"/>
+              </w:rPr>
+            </w:pPr>
+            <w:r>
+              <w:rPr>
+                <w:rFonts w:ascii="Arial" w:hAnsi="Arial" w:cs="Arial"/>
+                <w:lang w:eastAsia="pt-BR"/>
+              </w:rPr>
+              <w:t>(2 pessoas)</w:t>
+            </w:r>
+          </w:p>
+        </w:tc>
+        <w:tc>
+          <w:tcPr>
+            <w:tcW w:w="3352" w:type="dxa"/>
+          </w:tcPr>
+          <w:p>
+            <w:pPr>
+              <w:pStyle w:val="PargrafodaLista"/>
+              <w:numPr>
+                <w:ilvl w:val="0"/>
+                <w:numId w:val="4"/>
+              </w:numPr>
+              <w:rPr>
+                <w:rStyle w:val="Forte"/>
+                <w:rFonts w:ascii="Arial" w:hAnsi="Arial" w:cs="Arial"/>
+                <w:b w:val="0"/>
+              </w:rPr>
+            </w:pPr>
+            <w:r>
+              <w:rPr>
+                <w:rStyle w:val="Forte"/>
+                <w:rFonts w:ascii="Arial" w:hAnsi="Arial" w:cs="Arial"/>
+                <w:b w:val="0"/>
+              </w:rPr>
+              <w:t>Desenvolver juntamente com o gerente os documentos e artefatos do processo.</w:t>
+            </w:r>
+          </w:p>
+          <w:p>
+            <w:pPr>
+              <w:pStyle w:val="PargrafodaLista"/>
+              <w:numPr>
+                <w:ilvl w:val="0"/>
+                <w:numId w:val="4"/>
+              </w:numPr>
+              <w:rPr>
+                <w:rStyle w:val="Forte"/>
+                <w:rFonts w:ascii="Arial" w:hAnsi="Arial" w:cs="Arial"/>
+                <w:b w:val="0"/>
+              </w:rPr>
+            </w:pPr>
+            <w:r>
+              <w:rPr>
+                <w:rStyle w:val="Forte"/>
+                <w:rFonts w:ascii="Arial" w:hAnsi="Arial" w:cs="Arial"/>
+                <w:b w:val="0"/>
+              </w:rPr>
+              <w:t>Executar o processo do projeto.</w:t>
+            </w:r>
+          </w:p>
+          <w:p>
+            <w:pPr>
+              <w:pStyle w:val="PargrafodaLista"/>
+              <w:numPr>
+                <w:ilvl w:val="0"/>
+                <w:numId w:val="4"/>
+              </w:numPr>
+              <w:rPr>
+                <w:rStyle w:val="Forte"/>
+                <w:rFonts w:ascii="Arial" w:hAnsi="Arial" w:cs="Arial"/>
+                <w:b w:val="0"/>
+              </w:rPr>
+            </w:pPr>
+            <w:r>
+              <w:rPr>
+                <w:rStyle w:val="Forte"/>
+                <w:rFonts w:ascii="Arial" w:hAnsi="Arial" w:cs="Arial"/>
+                <w:b w:val="0"/>
+              </w:rPr>
+              <w:t>Participar de reuniões necessárias.</w:t>
+            </w:r>
+          </w:p>
+          <w:p>
+            <w:pPr>
+              <w:pStyle w:val="PargrafodaLista"/>
+              <w:numPr>
+                <w:ilvl w:val="0"/>
+                <w:numId w:val="4"/>
+              </w:numPr>
+              <w:rPr>
+                <w:rStyle w:val="Forte"/>
+                <w:rFonts w:ascii="Arial" w:hAnsi="Arial" w:cs="Arial"/>
+                <w:b w:val="0"/>
+              </w:rPr>
+            </w:pPr>
+            <w:r>
+              <w:rPr>
+                <w:rStyle w:val="Forte"/>
+                <w:rFonts w:ascii="Arial" w:hAnsi="Arial" w:cs="Arial"/>
+                <w:b w:val="0"/>
+              </w:rPr>
+              <w:t>Informar o gerente quando houver necessidade de alguma modificação no plano.</w:t>
+            </w:r>
+          </w:p>
+          <w:p>
+            <w:pPr>
+              <w:pStyle w:val="PargrafodaLista"/>
+              <w:numPr>
+                <w:ilvl w:val="0"/>
+                <w:numId w:val="4"/>
+              </w:numPr>
+              <w:rPr>
+                <w:rStyle w:val="Forte"/>
+                <w:rFonts w:ascii="Arial" w:hAnsi="Arial" w:cs="Arial"/>
+                <w:b w:val="0"/>
+              </w:rPr>
+            </w:pPr>
+            <w:r>
+              <w:rPr>
+                <w:rStyle w:val="Forte"/>
+                <w:rFonts w:ascii="Arial" w:hAnsi="Arial" w:cs="Arial"/>
+                <w:b w:val="0"/>
+              </w:rPr>
+              <w:t>Cumprir tarefas de acordo com a alocação pelo gerente.</w:t>
+            </w:r>
+          </w:p>
+          <w:p>
+            <w:pPr>
+              <w:pStyle w:val="PargrafodaLista"/>
+              <w:numPr>
+                <w:ilvl w:val="0"/>
+                <w:numId w:val="4"/>
+              </w:numPr>
+              <w:rPr>
+                <w:rFonts w:ascii="Arial" w:hAnsi="Arial" w:cs="Arial"/>
+                <w:bCs/>
+                <w:sz w:val="22"/>
+                <w:szCs w:val="22"/>
+              </w:rPr>
+            </w:pPr>
+            <w:r>
+              <w:rPr>
+                <w:rStyle w:val="Forte"/>
+                <w:rFonts w:ascii="Arial" w:hAnsi="Arial" w:cs="Arial"/>
+                <w:b w:val="0"/>
+              </w:rPr>
+              <w:t>Cumprir o cronograma estipulado, bem como não se adaptar aos recursos fornecidos.</w:t>
+            </w:r>
+          </w:p>
+        </w:tc>
+        <w:tc>
+          <w:tcPr>
+            <w:tcW w:w="3352" w:type="dxa"/>
+          </w:tcPr>
+          <w:p>
+            <w:pPr>
+              <w:pStyle w:val="PargrafodaLista"/>
+              <w:numPr>
+                <w:ilvl w:val="0"/>
+                <w:numId w:val="5"/>
+              </w:numPr>
+              <w:rPr>
+                <w:rStyle w:val="Forte"/>
+                <w:rFonts w:ascii="Arial" w:hAnsi="Arial" w:cs="Arial"/>
+                <w:b w:val="0"/>
+              </w:rPr>
+            </w:pPr>
+            <w:r>
+              <w:rPr>
+                <w:rStyle w:val="Forte"/>
+                <w:rFonts w:ascii="Arial" w:hAnsi="Arial" w:cs="Arial"/>
+                <w:b w:val="0"/>
+              </w:rPr>
+              <w:t xml:space="preserve">Conceitos sobre gerência de projetos. </w:t>
+            </w:r>
+          </w:p>
+          <w:p>
+            <w:pPr>
+              <w:pStyle w:val="PargrafodaLista"/>
+              <w:ind w:left="360"/>
+              <w:rPr>
+                <w:rStyle w:val="Forte"/>
+                <w:rFonts w:ascii="Arial" w:hAnsi="Arial" w:cs="Arial"/>
+                <w:b w:val="0"/>
+              </w:rPr>
+            </w:pPr>
+          </w:p>
+          <w:p>
+            <w:pPr>
+              <w:pStyle w:val="PargrafodaLista"/>
+              <w:numPr>
+                <w:ilvl w:val="0"/>
+                <w:numId w:val="5"/>
+              </w:numPr>
+              <w:rPr>
+                <w:rStyle w:val="Forte"/>
+                <w:rFonts w:ascii="Arial" w:hAnsi="Arial" w:cs="Arial"/>
+                <w:b w:val="0"/>
+              </w:rPr>
+            </w:pPr>
+            <w:r>
+              <w:rPr>
+                <w:rStyle w:val="Forte"/>
+                <w:rFonts w:ascii="Arial" w:hAnsi="Arial" w:cs="Arial"/>
+                <w:b w:val="0"/>
+              </w:rPr>
+              <w:t>Processo aplicado de acordo com o MPS-BR.</w:t>
+            </w:r>
+          </w:p>
+          <w:p>
+            <w:pPr>
+              <w:rPr>
+                <w:rStyle w:val="Forte"/>
+                <w:rFonts w:ascii="Arial" w:hAnsi="Arial" w:cs="Arial"/>
+                <w:b w:val="0"/>
+              </w:rPr>
+            </w:pPr>
+          </w:p>
+          <w:p>
+            <w:pPr>
+              <w:pStyle w:val="PargrafodaLista"/>
+              <w:numPr>
+                <w:ilvl w:val="0"/>
+                <w:numId w:val="5"/>
+              </w:numPr>
+              <w:rPr>
+                <w:rFonts w:ascii="Arial" w:hAnsi="Arial" w:cs="Arial"/>
+                <w:bCs/>
+                <w:sz w:val="22"/>
+                <w:szCs w:val="22"/>
+              </w:rPr>
+            </w:pPr>
+            <w:r>
+              <w:rPr>
+                <w:rStyle w:val="Forte"/>
+                <w:rFonts w:ascii="Arial" w:hAnsi="Arial" w:cs="Arial"/>
+                <w:b w:val="0"/>
+              </w:rPr>
+              <w:t>Ferramentas e Documentação da Gerência de Projetos.</w:t>
+            </w:r>
+          </w:p>
+        </w:tc>
+      </w:tr>
+    </w:tbl>
+    <w:p>
+      <w:pPr>
+        <w:rPr>
+          <w:rFonts w:ascii="Arial" w:hAnsi="Arial" w:cs="Arial"/>
+          <w:lang w:eastAsia="pt-BR"/>
+        </w:rPr>
+      </w:pPr>
+    </w:p>
+    <w:p>
+      <w:pPr>
+        <w:rPr>
+          <w:rFonts w:ascii="Arial" w:hAnsi="Arial" w:cs="Arial"/>
+          <w:b/>
+          <w:lang w:eastAsia="pt-BR"/>
+        </w:rPr>
+      </w:pPr>
+      <w:r>
+        <w:rPr>
+          <w:rFonts w:ascii="Arial" w:hAnsi="Arial" w:cs="Arial"/>
+          <w:b/>
+          <w:lang w:eastAsia="pt-BR"/>
+        </w:rPr>
+        <w:t>Gerência de Requisitos</w:t>
       </w:r>
       <w:r>
         <w:rPr>
           <w:rFonts w:ascii="Arial" w:hAnsi="Arial" w:cs="Arial"/>
+          <w:b/>
           <w:lang w:eastAsia="pt-BR"/>
         </w:rPr>
-        <w:t>necessários. Além disso as funções e responsabilidades de cada função.&gt;&gt;</w:t>
+        <w:t>:</w:t>
       </w:r>
+    </w:p>
+    <w:tbl>
+      <w:tblPr>
+        <w:tblStyle w:val="Tabelacomgrade"/>
+        <w:tblW w:w="0" w:type="auto"/>
+        <w:tblLook w:val="04A0" w:firstRow="1" w:lastRow="0" w:firstColumn="1" w:lastColumn="0" w:noHBand="0" w:noVBand="1"/>
+      </w:tblPr>
+      <w:tblGrid>
+        <w:gridCol w:w="3351"/>
+        <w:gridCol w:w="3352"/>
+        <w:gridCol w:w="3352"/>
+      </w:tblGrid>
+      <w:tr>
+        <w:tc>
+          <w:tcPr>
+            <w:tcW w:w="3351" w:type="dxa"/>
+          </w:tcPr>
+          <w:p>
+            <w:pPr>
+              <w:rPr>
+                <w:rFonts w:ascii="Arial" w:hAnsi="Arial" w:cs="Arial"/>
+                <w:lang w:eastAsia="pt-BR"/>
+              </w:rPr>
+            </w:pPr>
+            <w:r>
+              <w:rPr>
+                <w:rFonts w:ascii="Arial" w:hAnsi="Arial" w:cs="Arial"/>
+                <w:lang w:eastAsia="pt-BR"/>
+              </w:rPr>
+              <w:t>Função</w:t>
+            </w:r>
+          </w:p>
+        </w:tc>
+        <w:tc>
+          <w:tcPr>
+            <w:tcW w:w="3352" w:type="dxa"/>
+          </w:tcPr>
+          <w:p>
+            <w:pPr>
+              <w:rPr>
+                <w:rFonts w:ascii="Arial" w:hAnsi="Arial" w:cs="Arial"/>
+                <w:lang w:eastAsia="pt-BR"/>
+              </w:rPr>
+            </w:pPr>
+            <w:r>
+              <w:rPr>
+                <w:rFonts w:ascii="Arial" w:hAnsi="Arial" w:cs="Arial"/>
+                <w:lang w:eastAsia="pt-BR"/>
+              </w:rPr>
+              <w:t>Responsabilidades</w:t>
+            </w:r>
+          </w:p>
+        </w:tc>
+        <w:tc>
+          <w:tcPr>
+            <w:tcW w:w="3352" w:type="dxa"/>
+          </w:tcPr>
+          <w:p>
+            <w:pPr>
+              <w:rPr>
+                <w:rFonts w:ascii="Arial" w:hAnsi="Arial" w:cs="Arial"/>
+                <w:lang w:eastAsia="pt-BR"/>
+              </w:rPr>
+            </w:pPr>
+            <w:r>
+              <w:rPr>
+                <w:rFonts w:ascii="Arial" w:hAnsi="Arial" w:cs="Arial"/>
+                <w:lang w:eastAsia="pt-BR"/>
+              </w:rPr>
+              <w:t>Competências Necessárias</w:t>
+            </w:r>
+          </w:p>
+        </w:tc>
+      </w:tr>
+      <w:tr>
+        <w:tc>
+          <w:tcPr>
+            <w:tcW w:w="3351" w:type="dxa"/>
+          </w:tcPr>
+          <w:p>
+            <w:pPr>
+              <w:rPr>
+                <w:rFonts w:ascii="Arial" w:hAnsi="Arial" w:cs="Arial"/>
+                <w:lang w:eastAsia="pt-BR"/>
+              </w:rPr>
+            </w:pPr>
+            <w:r>
+              <w:rPr>
+                <w:rFonts w:ascii="Arial" w:hAnsi="Arial" w:cs="Arial"/>
+                <w:lang w:eastAsia="pt-BR"/>
+              </w:rPr>
+              <w:t>Analista de Requisitos</w:t>
+            </w:r>
+          </w:p>
+        </w:tc>
+        <w:tc>
+          <w:tcPr>
+            <w:tcW w:w="3352" w:type="dxa"/>
+          </w:tcPr>
+          <w:p>
+            <w:pPr>
+              <w:pStyle w:val="PargrafodaLista"/>
+              <w:numPr>
+                <w:ilvl w:val="0"/>
+                <w:numId w:val="4"/>
+              </w:numPr>
+              <w:rPr>
+                <w:rStyle w:val="Forte"/>
+                <w:rFonts w:ascii="Arial" w:hAnsi="Arial" w:cs="Arial"/>
+                <w:b w:val="0"/>
+              </w:rPr>
+            </w:pPr>
+            <w:r>
+              <w:rPr>
+                <w:rStyle w:val="Forte"/>
+                <w:rFonts w:ascii="Arial" w:hAnsi="Arial" w:cs="Arial"/>
+                <w:b w:val="0"/>
+              </w:rPr>
+              <w:t xml:space="preserve">Analisar os requisitos propostos; </w:t>
+            </w:r>
+          </w:p>
+          <w:p>
+            <w:pPr>
+              <w:pStyle w:val="PargrafodaLista"/>
+              <w:numPr>
+                <w:ilvl w:val="0"/>
+                <w:numId w:val="4"/>
+              </w:numPr>
+              <w:rPr>
+                <w:rStyle w:val="Forte"/>
+                <w:rFonts w:ascii="Arial" w:hAnsi="Arial" w:cs="Arial"/>
+                <w:b w:val="0"/>
+              </w:rPr>
+            </w:pPr>
+            <w:r>
+              <w:rPr>
+                <w:rStyle w:val="Forte"/>
+                <w:rFonts w:ascii="Arial" w:hAnsi="Arial" w:cs="Arial"/>
+                <w:b w:val="0"/>
+              </w:rPr>
+              <w:t>Estabelecer os mecanismos de rastreamento dos requisitos;</w:t>
+            </w:r>
+          </w:p>
+          <w:p>
+            <w:pPr>
+              <w:pStyle w:val="PargrafodaLista"/>
+              <w:numPr>
+                <w:ilvl w:val="0"/>
+                <w:numId w:val="4"/>
+              </w:numPr>
+              <w:rPr>
+                <w:rFonts w:ascii="Arial" w:hAnsi="Arial" w:cs="Arial"/>
+                <w:bCs/>
+              </w:rPr>
+            </w:pPr>
+            <w:r>
+              <w:rPr>
+                <w:rStyle w:val="Forte"/>
+                <w:rFonts w:ascii="Arial" w:hAnsi="Arial" w:cs="Arial"/>
+                <w:b w:val="0"/>
+              </w:rPr>
+              <w:t>Controlar e monitorar as alterações de requisitos.</w:t>
+            </w:r>
+          </w:p>
+        </w:tc>
+        <w:tc>
+          <w:tcPr>
+            <w:tcW w:w="3352" w:type="dxa"/>
+          </w:tcPr>
+          <w:p>
+            <w:pPr>
+              <w:pStyle w:val="PargrafodaLista"/>
+              <w:numPr>
+                <w:ilvl w:val="0"/>
+                <w:numId w:val="5"/>
+              </w:numPr>
+              <w:jc w:val="both"/>
+              <w:rPr>
+                <w:rStyle w:val="Forte"/>
+                <w:rFonts w:ascii="Arial" w:hAnsi="Arial" w:cs="Arial"/>
+                <w:b w:val="0"/>
+              </w:rPr>
+            </w:pPr>
+            <w:r>
+              <w:rPr>
+                <w:rStyle w:val="Forte"/>
+                <w:rFonts w:ascii="Arial" w:hAnsi="Arial" w:cs="Arial"/>
+                <w:b w:val="0"/>
+              </w:rPr>
+              <w:t xml:space="preserve">Conhecimento sobre o nível G do guia de maturidade de software MPS.BR; </w:t>
+            </w:r>
+          </w:p>
+          <w:p>
+            <w:pPr>
+              <w:pStyle w:val="PargrafodaLista"/>
+              <w:numPr>
+                <w:ilvl w:val="0"/>
+                <w:numId w:val="5"/>
+              </w:numPr>
+              <w:jc w:val="both"/>
+              <w:rPr>
+                <w:rStyle w:val="Forte"/>
+                <w:rFonts w:ascii="Arial" w:hAnsi="Arial" w:cs="Arial"/>
+                <w:b w:val="0"/>
+              </w:rPr>
+            </w:pPr>
+            <w:r>
+              <w:rPr>
+                <w:rStyle w:val="Forte"/>
+                <w:rFonts w:ascii="Arial" w:hAnsi="Arial" w:cs="Arial"/>
+                <w:b w:val="0"/>
+              </w:rPr>
+              <w:t>Relacionamento interpessoal e gestão de pessoas;</w:t>
+            </w:r>
+          </w:p>
+          <w:p>
+            <w:pPr>
+              <w:pStyle w:val="PargrafodaLista"/>
+              <w:numPr>
+                <w:ilvl w:val="0"/>
+                <w:numId w:val="5"/>
+              </w:numPr>
+              <w:jc w:val="both"/>
+              <w:rPr>
+                <w:rStyle w:val="Forte"/>
+                <w:rFonts w:ascii="Arial" w:hAnsi="Arial" w:cs="Arial"/>
+                <w:b w:val="0"/>
+              </w:rPr>
+            </w:pPr>
+            <w:r>
+              <w:rPr>
+                <w:rStyle w:val="Forte"/>
+                <w:rFonts w:ascii="Arial" w:hAnsi="Arial" w:cs="Arial"/>
+                <w:b w:val="0"/>
+              </w:rPr>
+              <w:t>Utilização de ferramentas para a manipulação dos requisitos;</w:t>
+            </w:r>
+          </w:p>
+          <w:p>
+            <w:pPr>
+              <w:pStyle w:val="PargrafodaLista"/>
+              <w:numPr>
+                <w:ilvl w:val="0"/>
+                <w:numId w:val="5"/>
+              </w:numPr>
+              <w:jc w:val="both"/>
+              <w:rPr>
+                <w:rFonts w:ascii="Arial" w:hAnsi="Arial" w:cs="Arial"/>
+                <w:bCs/>
+              </w:rPr>
+            </w:pPr>
+            <w:r>
+              <w:rPr>
+                <w:rStyle w:val="Forte"/>
+                <w:rFonts w:ascii="Arial" w:hAnsi="Arial" w:cs="Arial"/>
+                <w:b w:val="0"/>
+              </w:rPr>
+              <w:t>Experiência em gerência e administração de requisitos;</w:t>
+            </w:r>
+          </w:p>
+        </w:tc>
+      </w:tr>
+    </w:tbl>
+    <w:p>
+      <w:pPr>
+        <w:rPr>
+          <w:rFonts w:ascii="Arial" w:hAnsi="Arial" w:cs="Arial"/>
+          <w:b/>
+          <w:lang w:eastAsia="pt-BR"/>
+        </w:rPr>
+      </w:pPr>
+    </w:p>
+    <w:p>
+      <w:pPr>
+        <w:rPr>
+          <w:rFonts w:ascii="Arial" w:hAnsi="Arial" w:cs="Arial"/>
+          <w:b/>
+        </w:rPr>
+      </w:pPr>
+      <w:r>
+        <w:rPr>
+          <w:rFonts w:ascii="Arial" w:hAnsi="Arial" w:cs="Arial"/>
+          <w:b/>
+        </w:rPr>
+        <w:t>Garantia da Qualidade:</w:t>
+      </w:r>
+    </w:p>
+    <w:tbl>
+      <w:tblPr>
+        <w:tblStyle w:val="Tabelacomgrade"/>
+        <w:tblW w:w="0" w:type="auto"/>
+        <w:tblLook w:val="04A0" w:firstRow="1" w:lastRow="0" w:firstColumn="1" w:lastColumn="0" w:noHBand="0" w:noVBand="1"/>
+      </w:tblPr>
+      <w:tblGrid>
+        <w:gridCol w:w="3351"/>
+        <w:gridCol w:w="3352"/>
+        <w:gridCol w:w="3352"/>
+      </w:tblGrid>
+      <w:tr>
+        <w:tc>
+          <w:tcPr>
+            <w:tcW w:w="3351" w:type="dxa"/>
+          </w:tcPr>
+          <w:p>
+            <w:pPr>
+              <w:rPr>
+                <w:rFonts w:ascii="Arial" w:hAnsi="Arial" w:cs="Arial"/>
+              </w:rPr>
+            </w:pPr>
+            <w:r>
+              <w:rPr>
+                <w:rFonts w:ascii="Arial" w:hAnsi="Arial" w:cs="Arial"/>
+              </w:rPr>
+              <w:t>Função</w:t>
+            </w:r>
+          </w:p>
+        </w:tc>
+        <w:tc>
+          <w:tcPr>
+            <w:tcW w:w="3352" w:type="dxa"/>
+          </w:tcPr>
+          <w:p>
+            <w:pPr>
+              <w:rPr>
+                <w:rFonts w:ascii="Arial" w:hAnsi="Arial" w:cs="Arial"/>
+              </w:rPr>
+            </w:pPr>
+            <w:r>
+              <w:rPr>
+                <w:rFonts w:ascii="Arial" w:hAnsi="Arial" w:cs="Arial"/>
+              </w:rPr>
+              <w:t>Responsabilidades</w:t>
+            </w:r>
+          </w:p>
+        </w:tc>
+        <w:tc>
+          <w:tcPr>
+            <w:tcW w:w="3352" w:type="dxa"/>
+          </w:tcPr>
+          <w:p>
+            <w:pPr>
+              <w:rPr>
+                <w:rFonts w:ascii="Arial" w:hAnsi="Arial" w:cs="Arial"/>
+              </w:rPr>
+            </w:pPr>
+            <w:r>
+              <w:rPr>
+                <w:rFonts w:ascii="Arial" w:hAnsi="Arial" w:cs="Arial"/>
+              </w:rPr>
+              <w:t>Competências Necessárias</w:t>
+            </w:r>
+          </w:p>
+        </w:tc>
+      </w:tr>
+      <w:tr>
+        <w:tc>
+          <w:tcPr>
+            <w:tcW w:w="3351" w:type="dxa"/>
+          </w:tcPr>
+          <w:p>
+            <w:pPr>
+              <w:rPr>
+                <w:rFonts w:ascii="Arial" w:hAnsi="Arial" w:cs="Arial"/>
+              </w:rPr>
+            </w:pPr>
+            <w:r>
+              <w:rPr>
+                <w:rFonts w:ascii="Arial" w:hAnsi="Arial" w:cs="Arial"/>
+              </w:rPr>
+              <w:t>Gerente de Qualidade</w:t>
+            </w:r>
+          </w:p>
+        </w:tc>
+        <w:tc>
+          <w:tcPr>
+            <w:tcW w:w="3352" w:type="dxa"/>
+          </w:tcPr>
+          <w:p>
+            <w:pPr>
+              <w:pStyle w:val="PargrafodaLista"/>
+              <w:numPr>
+                <w:ilvl w:val="0"/>
+                <w:numId w:val="4"/>
+              </w:numPr>
+              <w:rPr>
+                <w:rStyle w:val="Forte"/>
+                <w:rFonts w:ascii="Arial" w:hAnsi="Arial" w:cs="Arial"/>
+                <w:b w:val="0"/>
+              </w:rPr>
+            </w:pPr>
+            <w:r>
+              <w:rPr>
+                <w:rStyle w:val="Forte"/>
+                <w:rFonts w:ascii="Arial" w:hAnsi="Arial" w:cs="Arial"/>
+                <w:b w:val="0"/>
+              </w:rPr>
+              <w:t>Definir o plano de garantia da qualidade.</w:t>
+            </w:r>
+          </w:p>
+          <w:p>
+            <w:pPr>
+              <w:pStyle w:val="PargrafodaLista"/>
+              <w:numPr>
+                <w:ilvl w:val="0"/>
+                <w:numId w:val="4"/>
+              </w:numPr>
+              <w:rPr>
+                <w:rStyle w:val="Forte"/>
+                <w:rFonts w:ascii="Arial" w:hAnsi="Arial" w:cs="Arial"/>
+                <w:b w:val="0"/>
+              </w:rPr>
+            </w:pPr>
+            <w:r>
+              <w:rPr>
+                <w:rStyle w:val="Forte"/>
+                <w:rFonts w:ascii="Arial" w:hAnsi="Arial" w:cs="Arial"/>
+                <w:b w:val="0"/>
+              </w:rPr>
+              <w:t>Estabelecer os processos que serão geridos pela garantia da qualidade.</w:t>
+            </w:r>
+          </w:p>
+          <w:p>
+            <w:pPr>
+              <w:pStyle w:val="PargrafodaLista"/>
+              <w:numPr>
+                <w:ilvl w:val="0"/>
+                <w:numId w:val="4"/>
+              </w:numPr>
+              <w:rPr>
+                <w:rStyle w:val="Forte"/>
+                <w:rFonts w:ascii="Arial" w:hAnsi="Arial" w:cs="Arial"/>
+                <w:b w:val="0"/>
+              </w:rPr>
+            </w:pPr>
+            <w:r>
+              <w:rPr>
+                <w:rStyle w:val="Forte"/>
+                <w:rFonts w:ascii="Arial" w:hAnsi="Arial" w:cs="Arial"/>
+                <w:b w:val="0"/>
+              </w:rPr>
+              <w:t>Definir um cronograma para avaliação da conformidade da execução dos processos com o que foi planejado.</w:t>
+            </w:r>
+          </w:p>
+          <w:p>
+            <w:pPr>
+              <w:pStyle w:val="PargrafodaLista"/>
+              <w:numPr>
+                <w:ilvl w:val="0"/>
+                <w:numId w:val="4"/>
+              </w:numPr>
+              <w:rPr>
+                <w:rStyle w:val="Forte"/>
+                <w:rFonts w:ascii="Arial" w:hAnsi="Arial" w:cs="Arial"/>
+                <w:b w:val="0"/>
+              </w:rPr>
+            </w:pPr>
+            <w:r>
+              <w:rPr>
+                <w:rStyle w:val="Forte"/>
+                <w:rFonts w:ascii="Arial" w:hAnsi="Arial" w:cs="Arial"/>
+                <w:b w:val="0"/>
+              </w:rPr>
+              <w:lastRenderedPageBreak/>
+              <w:t>Estabelecer métodos de avaliação de aderência de processo.</w:t>
+            </w:r>
+          </w:p>
+          <w:p>
+            <w:pPr>
+              <w:pStyle w:val="PargrafodaLista"/>
+              <w:numPr>
+                <w:ilvl w:val="0"/>
+                <w:numId w:val="4"/>
+              </w:numPr>
+              <w:rPr>
+                <w:rStyle w:val="Forte"/>
+                <w:rFonts w:ascii="Arial" w:hAnsi="Arial" w:cs="Arial"/>
+                <w:b w:val="0"/>
+              </w:rPr>
+            </w:pPr>
+            <w:r>
+              <w:rPr>
+                <w:rStyle w:val="Forte"/>
+                <w:rFonts w:ascii="Arial" w:hAnsi="Arial" w:cs="Arial"/>
+                <w:b w:val="0"/>
+              </w:rPr>
+              <w:t>Realizar auditorias.</w:t>
+            </w:r>
+          </w:p>
+          <w:p>
+            <w:pPr>
+              <w:pStyle w:val="PargrafodaLista"/>
+              <w:numPr>
+                <w:ilvl w:val="0"/>
+                <w:numId w:val="4"/>
+              </w:numPr>
+              <w:rPr>
+                <w:rStyle w:val="Forte"/>
+                <w:rFonts w:ascii="Arial" w:hAnsi="Arial" w:cs="Arial"/>
+                <w:b w:val="0"/>
+              </w:rPr>
+            </w:pPr>
+            <w:r>
+              <w:rPr>
+                <w:rStyle w:val="Forte"/>
+                <w:rFonts w:ascii="Arial" w:hAnsi="Arial" w:cs="Arial"/>
+                <w:b w:val="0"/>
+              </w:rPr>
+              <w:t>Relatar todas as não conformidades.</w:t>
+            </w:r>
+          </w:p>
+          <w:p>
+            <w:pPr>
+              <w:pStyle w:val="PargrafodaLista"/>
+              <w:numPr>
+                <w:ilvl w:val="0"/>
+                <w:numId w:val="4"/>
+              </w:numPr>
+              <w:rPr>
+                <w:rFonts w:ascii="Arial" w:hAnsi="Arial" w:cs="Arial"/>
+                <w:b/>
+                <w:bCs/>
+              </w:rPr>
+            </w:pPr>
+            <w:r>
+              <w:rPr>
+                <w:rStyle w:val="Forte"/>
+                <w:rFonts w:ascii="Arial" w:hAnsi="Arial" w:cs="Arial"/>
+                <w:b w:val="0"/>
+              </w:rPr>
+              <w:t>Planejar ações corretivas para as não conformidades identificadas.</w:t>
+            </w:r>
+          </w:p>
+        </w:tc>
+        <w:tc>
+          <w:tcPr>
+            <w:tcW w:w="3352" w:type="dxa"/>
+          </w:tcPr>
+          <w:p>
+            <w:pPr>
+              <w:pStyle w:val="PargrafodaLista"/>
+              <w:numPr>
+                <w:ilvl w:val="0"/>
+                <w:numId w:val="5"/>
+              </w:numPr>
+              <w:rPr>
+                <w:rStyle w:val="Forte"/>
+                <w:rFonts w:ascii="Arial" w:hAnsi="Arial" w:cs="Arial"/>
+                <w:b w:val="0"/>
+              </w:rPr>
+            </w:pPr>
+            <w:r>
+              <w:rPr>
+                <w:rStyle w:val="Forte"/>
+                <w:rFonts w:ascii="Arial" w:hAnsi="Arial" w:cs="Arial"/>
+                <w:b w:val="0"/>
+              </w:rPr>
+              <w:lastRenderedPageBreak/>
+              <w:t>Conceitos sobre garantia da qualidade.</w:t>
+            </w:r>
+          </w:p>
+          <w:p>
+            <w:pPr>
+              <w:pStyle w:val="PargrafodaLista"/>
+              <w:numPr>
+                <w:ilvl w:val="0"/>
+                <w:numId w:val="5"/>
+              </w:numPr>
+              <w:rPr>
+                <w:rStyle w:val="Forte"/>
+                <w:rFonts w:ascii="Arial" w:hAnsi="Arial" w:cs="Arial"/>
+                <w:b w:val="0"/>
+              </w:rPr>
+            </w:pPr>
+            <w:r>
+              <w:rPr>
+                <w:rStyle w:val="Forte"/>
+                <w:rFonts w:ascii="Arial" w:hAnsi="Arial" w:cs="Arial"/>
+                <w:b w:val="0"/>
+              </w:rPr>
+              <w:t>Processo de garantia da qualidade na empresa.</w:t>
+            </w:r>
+          </w:p>
+          <w:p>
+            <w:pPr>
+              <w:pStyle w:val="PargrafodaLista"/>
+              <w:numPr>
+                <w:ilvl w:val="0"/>
+                <w:numId w:val="5"/>
+              </w:numPr>
+              <w:rPr>
+                <w:rFonts w:ascii="Arial" w:hAnsi="Arial" w:cs="Arial"/>
+                <w:b/>
+                <w:bCs/>
+              </w:rPr>
+            </w:pPr>
+            <w:r>
+              <w:rPr>
+                <w:rStyle w:val="Forte"/>
+                <w:rFonts w:ascii="Arial" w:hAnsi="Arial" w:cs="Arial"/>
+                <w:b w:val="0"/>
+              </w:rPr>
+              <w:t>Conhecimento básico nos modelos de maturidade de processo MPS-BR ou CMMI.</w:t>
+            </w:r>
+          </w:p>
+        </w:tc>
+      </w:tr>
+    </w:tbl>
+    <w:p>
+      <w:pPr>
+        <w:rPr>
+          <w:rFonts w:ascii="Arial" w:hAnsi="Arial" w:cs="Arial"/>
+        </w:rPr>
+      </w:pPr>
+    </w:p>
+    <w:p>
+      <w:pPr>
+        <w:rPr>
+          <w:rFonts w:ascii="Arial" w:hAnsi="Arial" w:cs="Arial"/>
+          <w:b/>
+        </w:rPr>
+      </w:pPr>
+      <w:r>
+        <w:rPr>
+          <w:rFonts w:ascii="Arial" w:hAnsi="Arial" w:cs="Arial"/>
+          <w:b/>
+        </w:rPr>
+        <w:t>Gerência da Configuração:</w:t>
+      </w:r>
+    </w:p>
+    <w:tbl>
+      <w:tblPr>
+        <w:tblStyle w:val="Tabelacomgrade"/>
+        <w:tblW w:w="0" w:type="auto"/>
+        <w:tblLook w:val="04A0" w:firstRow="1" w:lastRow="0" w:firstColumn="1" w:lastColumn="0" w:noHBand="0" w:noVBand="1"/>
+      </w:tblPr>
+      <w:tblGrid>
+        <w:gridCol w:w="3351"/>
+        <w:gridCol w:w="3352"/>
+        <w:gridCol w:w="3352"/>
+      </w:tblGrid>
+      <w:tr>
+        <w:tc>
+          <w:tcPr>
+            <w:tcW w:w="3351" w:type="dxa"/>
+          </w:tcPr>
+          <w:p>
+            <w:pPr>
+              <w:rPr>
+                <w:rFonts w:ascii="Arial" w:hAnsi="Arial" w:cs="Arial"/>
+              </w:rPr>
+            </w:pPr>
+            <w:r>
+              <w:rPr>
+                <w:rFonts w:ascii="Arial" w:hAnsi="Arial" w:cs="Arial"/>
+              </w:rPr>
+              <w:t>Função</w:t>
+            </w:r>
+          </w:p>
+        </w:tc>
+        <w:tc>
+          <w:tcPr>
+            <w:tcW w:w="3352" w:type="dxa"/>
+          </w:tcPr>
+          <w:p>
+            <w:pPr>
+              <w:rPr>
+                <w:rFonts w:ascii="Arial" w:hAnsi="Arial" w:cs="Arial"/>
+              </w:rPr>
+            </w:pPr>
+            <w:r>
+              <w:rPr>
+                <w:rFonts w:ascii="Arial" w:hAnsi="Arial" w:cs="Arial"/>
+              </w:rPr>
+              <w:t>Responsabilidades</w:t>
+            </w:r>
+          </w:p>
+        </w:tc>
+        <w:tc>
+          <w:tcPr>
+            <w:tcW w:w="3352" w:type="dxa"/>
+          </w:tcPr>
+          <w:p>
+            <w:pPr>
+              <w:rPr>
+                <w:rFonts w:ascii="Arial" w:hAnsi="Arial" w:cs="Arial"/>
+              </w:rPr>
+            </w:pPr>
+            <w:r>
+              <w:rPr>
+                <w:rFonts w:ascii="Arial" w:hAnsi="Arial" w:cs="Arial"/>
+              </w:rPr>
+              <w:t>Competên</w:t>
+            </w:r>
+            <w:r>
+              <w:rPr>
+                <w:rFonts w:ascii="Arial" w:hAnsi="Arial" w:cs="Arial"/>
+              </w:rPr>
+              <w:t>c</w:t>
+            </w:r>
+            <w:r>
+              <w:rPr>
+                <w:rFonts w:ascii="Arial" w:hAnsi="Arial" w:cs="Arial"/>
+              </w:rPr>
+              <w:t>ias Necessárias</w:t>
+            </w:r>
+          </w:p>
+        </w:tc>
+      </w:tr>
+      <w:tr>
+        <w:tc>
+          <w:tcPr>
+            <w:tcW w:w="3351" w:type="dxa"/>
+          </w:tcPr>
+          <w:p>
+            <w:pPr>
+              <w:rPr>
+                <w:rFonts w:ascii="Arial" w:hAnsi="Arial" w:cs="Arial"/>
+              </w:rPr>
+            </w:pPr>
+            <w:r>
+              <w:rPr>
+                <w:rFonts w:ascii="Arial" w:hAnsi="Arial" w:cs="Arial"/>
+              </w:rPr>
+              <w:t>Gerente de Configuração</w:t>
+            </w:r>
+          </w:p>
+        </w:tc>
+        <w:tc>
+          <w:tcPr>
+            <w:tcW w:w="3352" w:type="dxa"/>
+          </w:tcPr>
+          <w:p>
+            <w:pPr>
+              <w:pStyle w:val="PargrafodaLista"/>
+              <w:numPr>
+                <w:ilvl w:val="0"/>
+                <w:numId w:val="4"/>
+              </w:numPr>
+              <w:rPr>
+                <w:rStyle w:val="Forte"/>
+                <w:rFonts w:ascii="Arial" w:hAnsi="Arial" w:cs="Arial"/>
+                <w:b w:val="0"/>
+              </w:rPr>
+            </w:pPr>
+            <w:r>
+              <w:rPr>
+                <w:rStyle w:val="Forte"/>
+                <w:rFonts w:ascii="Arial" w:hAnsi="Arial" w:cs="Arial"/>
+                <w:b w:val="0"/>
+              </w:rPr>
+              <w:t xml:space="preserve">Estabelecer e Definir </w:t>
+            </w:r>
+            <w:r>
+              <w:rPr>
+                <w:rStyle w:val="Forte"/>
+                <w:rFonts w:ascii="Arial" w:hAnsi="Arial" w:cs="Arial"/>
+                <w:b w:val="0"/>
+              </w:rPr>
+              <w:t>a solução de configuração.</w:t>
+            </w:r>
+          </w:p>
+          <w:p>
+            <w:pPr>
+              <w:pStyle w:val="PargrafodaLista"/>
+              <w:numPr>
+                <w:ilvl w:val="0"/>
+                <w:numId w:val="4"/>
+              </w:numPr>
+              <w:rPr>
+                <w:rStyle w:val="Forte"/>
+                <w:rFonts w:ascii="Arial" w:hAnsi="Arial" w:cs="Arial"/>
+                <w:b w:val="0"/>
+              </w:rPr>
+            </w:pPr>
+            <w:r>
+              <w:rPr>
+                <w:rStyle w:val="Forte"/>
+                <w:rFonts w:ascii="Arial" w:hAnsi="Arial" w:cs="Arial"/>
+                <w:b w:val="0"/>
+              </w:rPr>
+              <w:t>Estabelecer a configuração na solução.</w:t>
+            </w:r>
+          </w:p>
+          <w:p>
+            <w:pPr>
+              <w:pStyle w:val="PargrafodaLista"/>
+              <w:numPr>
+                <w:ilvl w:val="0"/>
+                <w:numId w:val="4"/>
+              </w:numPr>
+              <w:rPr>
+                <w:rStyle w:val="Forte"/>
+                <w:rFonts w:ascii="Arial" w:hAnsi="Arial" w:cs="Arial"/>
+                <w:b w:val="0"/>
+              </w:rPr>
+            </w:pPr>
+            <w:r>
+              <w:rPr>
+                <w:rStyle w:val="Forte"/>
+                <w:rFonts w:ascii="Arial" w:hAnsi="Arial" w:cs="Arial"/>
+                <w:b w:val="0"/>
+              </w:rPr>
+              <w:t>Manter e Controlar a solução.</w:t>
+            </w:r>
+            <w:r>
+              <w:rPr>
+                <w:rStyle w:val="Forte"/>
+                <w:rFonts w:ascii="Arial" w:hAnsi="Arial" w:cs="Arial"/>
+                <w:b w:val="0"/>
+              </w:rPr>
+              <w:t xml:space="preserve"> </w:t>
+            </w:r>
+          </w:p>
+          <w:p>
+            <w:pPr>
+              <w:jc w:val="both"/>
+              <w:rPr>
+                <w:rFonts w:ascii="Arial" w:hAnsi="Arial" w:cs="Arial"/>
+              </w:rPr>
+            </w:pPr>
+          </w:p>
+        </w:tc>
+        <w:tc>
+          <w:tcPr>
+            <w:tcW w:w="3352" w:type="dxa"/>
+          </w:tcPr>
+          <w:p>
+            <w:pPr>
+              <w:pStyle w:val="PargrafodaLista"/>
+              <w:numPr>
+                <w:ilvl w:val="0"/>
+                <w:numId w:val="4"/>
+              </w:numPr>
+              <w:rPr>
+                <w:rStyle w:val="Forte"/>
+                <w:rFonts w:ascii="Arial" w:hAnsi="Arial" w:cs="Arial"/>
+                <w:b w:val="0"/>
+              </w:rPr>
+            </w:pPr>
+            <w:r>
+              <w:rPr>
+                <w:rStyle w:val="Forte"/>
+                <w:rFonts w:ascii="Arial" w:hAnsi="Arial" w:cs="Arial"/>
+                <w:b w:val="0"/>
+              </w:rPr>
+              <w:t>Conhecimento básico do nível F do MPS-BR para GCO.</w:t>
+            </w:r>
+          </w:p>
+          <w:p>
+            <w:pPr>
+              <w:pStyle w:val="PargrafodaLista"/>
+              <w:numPr>
+                <w:ilvl w:val="0"/>
+                <w:numId w:val="4"/>
+              </w:numPr>
+              <w:rPr>
+                <w:rFonts w:ascii="Arial" w:hAnsi="Arial" w:cs="Arial"/>
+                <w:bCs/>
+              </w:rPr>
+            </w:pPr>
+            <w:r>
+              <w:rPr>
+                <w:rStyle w:val="Forte"/>
+                <w:rFonts w:ascii="Arial" w:hAnsi="Arial" w:cs="Arial"/>
+                <w:b w:val="0"/>
+              </w:rPr>
+              <w:t>Conhecimento em ferramentas de controle de configuração.</w:t>
+            </w:r>
+          </w:p>
+        </w:tc>
+      </w:tr>
+    </w:tbl>
+    <w:p>
+      <w:pPr>
+        <w:rPr>
+          <w:rFonts w:ascii="Arial" w:hAnsi="Arial" w:cs="Arial"/>
+        </w:rPr>
+      </w:pPr>
+    </w:p>
+    <w:p>
+      <w:pPr>
+        <w:rPr>
+          <w:rFonts w:ascii="Arial" w:hAnsi="Arial" w:cs="Arial"/>
+        </w:rPr>
+      </w:pPr>
+      <w:r>
+        <w:rPr>
+          <w:rFonts w:ascii="Arial" w:hAnsi="Arial" w:cs="Arial"/>
+          <w:b/>
+        </w:rPr>
+        <w:t>Manutenção de Software:</w:t>
+      </w:r>
+      <w:r>
+        <w:rPr>
+          <w:rFonts w:ascii="Arial" w:hAnsi="Arial" w:cs="Arial"/>
+          <w:b/>
+        </w:rPr>
+        <w:t xml:space="preserve"> </w:t>
+      </w:r>
+    </w:p>
+    <w:tbl>
+      <w:tblPr>
+        <w:tblStyle w:val="Tabelacomgrade"/>
+        <w:tblW w:w="0" w:type="auto"/>
+        <w:tblLook w:val="04A0" w:firstRow="1" w:lastRow="0" w:firstColumn="1" w:lastColumn="0" w:noHBand="0" w:noVBand="1"/>
+      </w:tblPr>
+      <w:tblGrid>
+        <w:gridCol w:w="3351"/>
+        <w:gridCol w:w="3352"/>
+        <w:gridCol w:w="3352"/>
+      </w:tblGrid>
+      <w:tr>
+        <w:tc>
+          <w:tcPr>
+            <w:tcW w:w="3351" w:type="dxa"/>
+          </w:tcPr>
+          <w:p>
+            <w:pPr>
+              <w:rPr>
+                <w:rFonts w:ascii="Arial" w:hAnsi="Arial" w:cs="Arial"/>
+              </w:rPr>
+            </w:pPr>
+            <w:r>
+              <w:rPr>
+                <w:rFonts w:ascii="Arial" w:hAnsi="Arial" w:cs="Arial"/>
+              </w:rPr>
+              <w:t>Função</w:t>
+            </w:r>
+          </w:p>
+        </w:tc>
+        <w:tc>
+          <w:tcPr>
+            <w:tcW w:w="3352" w:type="dxa"/>
+          </w:tcPr>
+          <w:p>
+            <w:pPr>
+              <w:rPr>
+                <w:rFonts w:ascii="Arial" w:hAnsi="Arial" w:cs="Arial"/>
+              </w:rPr>
+            </w:pPr>
+            <w:r>
+              <w:rPr>
+                <w:rFonts w:ascii="Arial" w:hAnsi="Arial" w:cs="Arial"/>
+              </w:rPr>
+              <w:t>Responsabilidades</w:t>
+            </w:r>
+          </w:p>
+        </w:tc>
+        <w:tc>
+          <w:tcPr>
+            <w:tcW w:w="3352" w:type="dxa"/>
+          </w:tcPr>
+          <w:p>
+            <w:pPr>
+              <w:rPr>
+                <w:rFonts w:ascii="Arial" w:hAnsi="Arial" w:cs="Arial"/>
+              </w:rPr>
+            </w:pPr>
+            <w:r>
+              <w:rPr>
+                <w:rFonts w:ascii="Arial" w:hAnsi="Arial" w:cs="Arial"/>
+              </w:rPr>
+              <w:t>Competências Necessárias</w:t>
+            </w:r>
+          </w:p>
+        </w:tc>
+      </w:tr>
+      <w:tr>
+        <w:tc>
+          <w:tcPr>
+            <w:tcW w:w="3351" w:type="dxa"/>
+          </w:tcPr>
+          <w:p>
+            <w:pPr>
+              <w:rPr>
+                <w:rFonts w:ascii="Arial" w:hAnsi="Arial" w:cs="Arial"/>
+              </w:rPr>
+            </w:pPr>
+            <w:r>
+              <w:rPr>
+                <w:rFonts w:ascii="Arial" w:hAnsi="Arial" w:cs="Arial"/>
+              </w:rPr>
+              <w:t>Gerente de Manutenção</w:t>
+            </w:r>
+          </w:p>
+        </w:tc>
+        <w:tc>
+          <w:tcPr>
+            <w:tcW w:w="3352" w:type="dxa"/>
+          </w:tcPr>
+          <w:p>
+            <w:pPr>
+              <w:pStyle w:val="PargrafodaLista"/>
+              <w:numPr>
+                <w:ilvl w:val="0"/>
+                <w:numId w:val="4"/>
+              </w:numPr>
+              <w:rPr>
+                <w:rStyle w:val="Forte"/>
+                <w:rFonts w:ascii="Arial" w:hAnsi="Arial" w:cs="Arial"/>
+                <w:b w:val="0"/>
+              </w:rPr>
+            </w:pPr>
+            <w:r>
+              <w:rPr>
+                <w:rStyle w:val="Forte"/>
+                <w:rFonts w:ascii="Arial" w:hAnsi="Arial" w:cs="Arial"/>
+                <w:b w:val="0"/>
+              </w:rPr>
+              <w:t>Criar o Processo de Manutenção</w:t>
+            </w:r>
+          </w:p>
+          <w:p>
+            <w:pPr>
+              <w:pStyle w:val="PargrafodaLista"/>
+              <w:numPr>
+                <w:ilvl w:val="0"/>
+                <w:numId w:val="4"/>
+              </w:numPr>
+              <w:rPr>
+                <w:rStyle w:val="Forte"/>
+                <w:rFonts w:ascii="Arial" w:hAnsi="Arial" w:cs="Arial"/>
+                <w:b w:val="0"/>
+              </w:rPr>
+            </w:pPr>
+            <w:r>
+              <w:rPr>
+                <w:rStyle w:val="Forte"/>
+                <w:rFonts w:ascii="Arial" w:hAnsi="Arial" w:cs="Arial"/>
+                <w:b w:val="0"/>
+              </w:rPr>
+              <w:t>Monitorar as atividades de manutenção.</w:t>
+            </w:r>
+          </w:p>
+          <w:p>
+            <w:pPr>
+              <w:pStyle w:val="PargrafodaLista"/>
+              <w:numPr>
+                <w:ilvl w:val="0"/>
+                <w:numId w:val="4"/>
+              </w:numPr>
+              <w:rPr>
+                <w:rFonts w:ascii="Arial" w:hAnsi="Arial" w:cs="Arial"/>
+                <w:bCs/>
+              </w:rPr>
+            </w:pPr>
+            <w:r>
+              <w:rPr>
+                <w:rStyle w:val="Forte"/>
+                <w:rFonts w:ascii="Arial" w:hAnsi="Arial" w:cs="Arial"/>
+                <w:b w:val="0"/>
+              </w:rPr>
+              <w:t>Aprovar as Atividades da manutenção.</w:t>
+            </w:r>
+          </w:p>
+        </w:tc>
+        <w:tc>
+          <w:tcPr>
+            <w:tcW w:w="3352" w:type="dxa"/>
+          </w:tcPr>
+          <w:p>
+            <w:pPr>
+              <w:pStyle w:val="PargrafodaLista"/>
+              <w:numPr>
+                <w:ilvl w:val="0"/>
+                <w:numId w:val="4"/>
+              </w:numPr>
+              <w:rPr>
+                <w:rStyle w:val="Forte"/>
+                <w:rFonts w:ascii="Arial" w:hAnsi="Arial" w:cs="Arial"/>
+                <w:b w:val="0"/>
+                <w:bCs w:val="0"/>
+              </w:rPr>
+            </w:pPr>
+            <w:r>
+              <w:rPr>
+                <w:rStyle w:val="Forte"/>
+                <w:rFonts w:ascii="Arial" w:hAnsi="Arial" w:cs="Arial"/>
+                <w:b w:val="0"/>
+              </w:rPr>
+              <w:t>Conhecimentos básicos em manutenção de software.</w:t>
+            </w:r>
+          </w:p>
+          <w:p>
+            <w:pPr>
+              <w:pStyle w:val="PargrafodaLista"/>
+              <w:numPr>
+                <w:ilvl w:val="0"/>
+                <w:numId w:val="4"/>
+              </w:numPr>
+              <w:rPr>
+                <w:rFonts w:ascii="Arial" w:hAnsi="Arial" w:cs="Arial"/>
+              </w:rPr>
+            </w:pPr>
+            <w:r>
+              <w:rPr>
+                <w:rStyle w:val="Forte"/>
+                <w:rFonts w:ascii="Arial" w:hAnsi="Arial" w:cs="Arial"/>
+                <w:b w:val="0"/>
+              </w:rPr>
+              <w:t>Conhecimento geral do processo e do projeto em termos de código.</w:t>
+            </w:r>
+          </w:p>
+        </w:tc>
+      </w:tr>
+      <w:tr>
+        <w:tc>
+          <w:tcPr>
+            <w:tcW w:w="3351" w:type="dxa"/>
+          </w:tcPr>
+          <w:p>
+            <w:pPr>
+              <w:rPr>
+                <w:rFonts w:ascii="Arial" w:hAnsi="Arial" w:cs="Arial"/>
+              </w:rPr>
+            </w:pPr>
+            <w:r>
+              <w:rPr>
+                <w:rFonts w:ascii="Arial" w:hAnsi="Arial" w:cs="Arial"/>
+              </w:rPr>
+              <w:t xml:space="preserve">Equipe de Manutenção </w:t>
+            </w:r>
+          </w:p>
+          <w:p>
+            <w:pPr>
+              <w:rPr>
+                <w:rFonts w:ascii="Arial" w:hAnsi="Arial" w:cs="Arial"/>
+              </w:rPr>
+            </w:pPr>
+            <w:r>
+              <w:rPr>
+                <w:rFonts w:ascii="Arial" w:hAnsi="Arial" w:cs="Arial"/>
+              </w:rPr>
+              <w:t>(6 Integrantes)</w:t>
+            </w:r>
+          </w:p>
+        </w:tc>
+        <w:tc>
+          <w:tcPr>
+            <w:tcW w:w="3352" w:type="dxa"/>
+          </w:tcPr>
+          <w:p>
+            <w:pPr>
+              <w:pStyle w:val="PargrafodaLista"/>
+              <w:numPr>
+                <w:ilvl w:val="0"/>
+                <w:numId w:val="4"/>
+              </w:numPr>
+              <w:rPr>
+                <w:rStyle w:val="Forte"/>
+                <w:rFonts w:ascii="Arial" w:hAnsi="Arial" w:cs="Arial"/>
+                <w:b w:val="0"/>
+                <w:bCs w:val="0"/>
+              </w:rPr>
+            </w:pPr>
+            <w:r>
+              <w:rPr>
+                <w:rStyle w:val="Forte"/>
+                <w:rFonts w:ascii="Arial" w:hAnsi="Arial" w:cs="Arial"/>
+                <w:b w:val="0"/>
+              </w:rPr>
+              <w:t>Analisar e Implementar uma manutenção.</w:t>
+            </w:r>
+          </w:p>
+          <w:p>
+            <w:pPr>
+              <w:pStyle w:val="PargrafodaLista"/>
+              <w:numPr>
+                <w:ilvl w:val="0"/>
+                <w:numId w:val="4"/>
+              </w:numPr>
+              <w:rPr>
+                <w:rStyle w:val="Forte"/>
+                <w:rFonts w:ascii="Arial" w:hAnsi="Arial" w:cs="Arial"/>
+                <w:b w:val="0"/>
+                <w:bCs w:val="0"/>
+              </w:rPr>
+            </w:pPr>
+            <w:r>
+              <w:rPr>
+                <w:rStyle w:val="Forte"/>
+                <w:rFonts w:ascii="Arial" w:hAnsi="Arial" w:cs="Arial"/>
+                <w:b w:val="0"/>
+              </w:rPr>
+              <w:t>Revisar e Aprovar uma manutenção.</w:t>
+            </w:r>
+          </w:p>
+          <w:p>
+            <w:pPr>
+              <w:pStyle w:val="PargrafodaLista"/>
+              <w:numPr>
+                <w:ilvl w:val="0"/>
+                <w:numId w:val="4"/>
+              </w:numPr>
+              <w:rPr>
+                <w:rFonts w:ascii="Arial" w:hAnsi="Arial" w:cs="Arial"/>
+                <w:b/>
+              </w:rPr>
+            </w:pPr>
+            <w:r>
+              <w:rPr>
+                <w:rStyle w:val="Forte"/>
+                <w:rFonts w:ascii="Arial" w:hAnsi="Arial" w:cs="Arial"/>
+                <w:b w:val="0"/>
+              </w:rPr>
+              <w:t>Conduzir Migração e Aposentadoria do software.</w:t>
+            </w:r>
+          </w:p>
+        </w:tc>
+        <w:tc>
+          <w:tcPr>
+            <w:tcW w:w="3352" w:type="dxa"/>
+          </w:tcPr>
+          <w:p>
+            <w:pPr>
+              <w:pStyle w:val="PargrafodaLista"/>
+              <w:numPr>
+                <w:ilvl w:val="0"/>
+                <w:numId w:val="4"/>
+              </w:numPr>
+              <w:rPr>
+                <w:rStyle w:val="Forte"/>
+                <w:rFonts w:ascii="Arial" w:hAnsi="Arial" w:cs="Arial"/>
+                <w:b w:val="0"/>
+                <w:bCs w:val="0"/>
+              </w:rPr>
+            </w:pPr>
+            <w:r>
+              <w:rPr>
+                <w:rStyle w:val="Forte"/>
+                <w:rFonts w:ascii="Arial" w:hAnsi="Arial" w:cs="Arial"/>
+                <w:b w:val="0"/>
+              </w:rPr>
+              <w:t>Conhecimento da linguagem utilizada.</w:t>
+            </w:r>
+          </w:p>
+          <w:p>
+            <w:pPr>
+              <w:pStyle w:val="PargrafodaLista"/>
+              <w:numPr>
+                <w:ilvl w:val="0"/>
+                <w:numId w:val="4"/>
+              </w:numPr>
+              <w:rPr>
+                <w:rStyle w:val="Forte"/>
+                <w:rFonts w:ascii="Arial" w:hAnsi="Arial" w:cs="Arial"/>
+                <w:b w:val="0"/>
+                <w:bCs w:val="0"/>
+              </w:rPr>
+            </w:pPr>
+            <w:r>
+              <w:rPr>
+                <w:rStyle w:val="Forte"/>
+                <w:rFonts w:ascii="Arial" w:hAnsi="Arial" w:cs="Arial"/>
+                <w:b w:val="0"/>
+              </w:rPr>
+              <w:t>Conhecimento a fundo do código do software.</w:t>
+            </w:r>
+          </w:p>
+          <w:p>
+            <w:pPr>
+              <w:pStyle w:val="PargrafodaLista"/>
+              <w:numPr>
+                <w:ilvl w:val="0"/>
+                <w:numId w:val="4"/>
+              </w:numPr>
+              <w:rPr>
+                <w:rFonts w:ascii="Arial" w:hAnsi="Arial" w:cs="Arial"/>
+                <w:b/>
+              </w:rPr>
+            </w:pPr>
+            <w:r>
+              <w:rPr>
+                <w:rStyle w:val="Forte"/>
+                <w:rFonts w:ascii="Arial" w:hAnsi="Arial" w:cs="Arial"/>
+                <w:b w:val="0"/>
+              </w:rPr>
+              <w:t>Conhecimento da documentação e do ambiente do produto.</w:t>
+            </w:r>
+          </w:p>
+        </w:tc>
+      </w:tr>
+    </w:tbl>
+    <w:p>
+      <w:pPr>
+        <w:rPr>
+          <w:rFonts w:ascii="Arial" w:hAnsi="Arial" w:cs="Arial"/>
+        </w:rPr>
+      </w:pPr>
+    </w:p>
+    <w:p>
+      <w:pPr>
+        <w:rPr>
+          <w:rFonts w:ascii="Arial" w:hAnsi="Arial" w:cs="Arial"/>
+        </w:rPr>
+      </w:pPr>
+      <w:r>
+        <w:rPr>
+          <w:rFonts w:ascii="Arial" w:hAnsi="Arial" w:cs="Arial"/>
+          <w:b/>
+        </w:rPr>
+        <w:t>Desenvolvimento:</w:t>
+      </w:r>
+    </w:p>
+    <w:tbl>
+      <w:tblPr>
+        <w:tblStyle w:val="Tabelacomgrade"/>
+        <w:tblW w:w="0" w:type="auto"/>
+        <w:tblLook w:val="04A0" w:firstRow="1" w:lastRow="0" w:firstColumn="1" w:lastColumn="0" w:noHBand="0" w:noVBand="1"/>
+      </w:tblPr>
+      <w:tblGrid>
+        <w:gridCol w:w="3351"/>
+        <w:gridCol w:w="3352"/>
+        <w:gridCol w:w="3352"/>
+      </w:tblGrid>
+      <w:tr>
+        <w:tc>
+          <w:tcPr>
+            <w:tcW w:w="3351" w:type="dxa"/>
+          </w:tcPr>
+          <w:p>
+            <w:pPr>
+              <w:rPr>
+                <w:rFonts w:ascii="Arial" w:hAnsi="Arial" w:cs="Arial"/>
+              </w:rPr>
+            </w:pPr>
+            <w:r>
+              <w:rPr>
+                <w:rFonts w:ascii="Arial" w:hAnsi="Arial" w:cs="Arial"/>
+              </w:rPr>
+              <w:t>Função</w:t>
+            </w:r>
+          </w:p>
+        </w:tc>
+        <w:tc>
+          <w:tcPr>
+            <w:tcW w:w="3352" w:type="dxa"/>
+          </w:tcPr>
+          <w:p>
+            <w:pPr>
+              <w:rPr>
+                <w:rFonts w:ascii="Arial" w:hAnsi="Arial" w:cs="Arial"/>
+              </w:rPr>
+            </w:pPr>
+            <w:r>
+              <w:rPr>
+                <w:rFonts w:ascii="Arial" w:hAnsi="Arial" w:cs="Arial"/>
+              </w:rPr>
+              <w:t>Responsabilidades</w:t>
+            </w:r>
+          </w:p>
+        </w:tc>
+        <w:tc>
+          <w:tcPr>
+            <w:tcW w:w="3352" w:type="dxa"/>
+          </w:tcPr>
+          <w:p>
+            <w:pPr>
+              <w:rPr>
+                <w:rFonts w:ascii="Arial" w:hAnsi="Arial" w:cs="Arial"/>
+              </w:rPr>
+            </w:pPr>
+            <w:r>
+              <w:rPr>
+                <w:rFonts w:ascii="Arial" w:hAnsi="Arial" w:cs="Arial"/>
+              </w:rPr>
+              <w:t>Competências Necessárias</w:t>
+            </w:r>
+          </w:p>
+        </w:tc>
+      </w:tr>
+      <w:tr>
+        <w:tc>
+          <w:tcPr>
+            <w:tcW w:w="3351" w:type="dxa"/>
+          </w:tcPr>
+          <w:p>
+            <w:pPr>
+              <w:rPr>
+                <w:rFonts w:ascii="Arial" w:hAnsi="Arial" w:cs="Arial"/>
+              </w:rPr>
+            </w:pPr>
+            <w:r>
+              <w:rPr>
+                <w:rFonts w:ascii="Arial" w:hAnsi="Arial" w:cs="Arial"/>
+              </w:rPr>
+              <w:t>Equipe de Desenvolvimento</w:t>
+            </w:r>
+          </w:p>
+          <w:p>
+            <w:pPr>
+              <w:rPr>
+                <w:rFonts w:ascii="Arial" w:hAnsi="Arial" w:cs="Arial"/>
+              </w:rPr>
+            </w:pPr>
+            <w:r>
+              <w:rPr>
+                <w:rFonts w:ascii="Arial" w:hAnsi="Arial" w:cs="Arial"/>
+              </w:rPr>
+              <w:t>(3 Pessoas)</w:t>
+            </w:r>
+          </w:p>
+        </w:tc>
+        <w:tc>
+          <w:tcPr>
+            <w:tcW w:w="3352" w:type="dxa"/>
+          </w:tcPr>
+          <w:p>
+            <w:pPr>
+              <w:pStyle w:val="PargrafodaLista"/>
+              <w:numPr>
+                <w:ilvl w:val="0"/>
+                <w:numId w:val="4"/>
+              </w:numPr>
+              <w:rPr>
+                <w:rStyle w:val="Forte"/>
+                <w:rFonts w:ascii="Arial" w:hAnsi="Arial" w:cs="Arial"/>
+                <w:b w:val="0"/>
+              </w:rPr>
+            </w:pPr>
+            <w:r>
+              <w:rPr>
+                <w:rStyle w:val="Forte"/>
+                <w:rFonts w:ascii="Arial" w:hAnsi="Arial" w:cs="Arial"/>
+                <w:b w:val="0"/>
+              </w:rPr>
+              <w:t>Codificar o produto com base no especificado.</w:t>
+            </w:r>
+          </w:p>
+          <w:p>
+            <w:pPr>
+              <w:pStyle w:val="PargrafodaLista"/>
+              <w:numPr>
+                <w:ilvl w:val="0"/>
+                <w:numId w:val="4"/>
+              </w:numPr>
+              <w:rPr>
+                <w:rStyle w:val="Forte"/>
+                <w:rFonts w:ascii="Arial" w:hAnsi="Arial" w:cs="Arial"/>
+                <w:b w:val="0"/>
+              </w:rPr>
+            </w:pPr>
+            <w:r>
+              <w:rPr>
+                <w:rStyle w:val="Forte"/>
+                <w:rFonts w:ascii="Arial" w:hAnsi="Arial" w:cs="Arial"/>
+                <w:b w:val="0"/>
+              </w:rPr>
+              <w:t>Cumprir e seguir os requisitos.</w:t>
+            </w:r>
+          </w:p>
+          <w:p>
+            <w:pPr>
+              <w:pStyle w:val="PargrafodaLista"/>
+              <w:numPr>
+                <w:ilvl w:val="0"/>
+                <w:numId w:val="4"/>
+              </w:numPr>
+              <w:rPr>
+                <w:rStyle w:val="Forte"/>
+                <w:rFonts w:ascii="Arial" w:hAnsi="Arial" w:cs="Arial"/>
+                <w:b w:val="0"/>
+              </w:rPr>
+            </w:pPr>
+            <w:r>
+              <w:rPr>
+                <w:rStyle w:val="Forte"/>
+                <w:rFonts w:ascii="Arial" w:hAnsi="Arial" w:cs="Arial"/>
+                <w:b w:val="0"/>
+              </w:rPr>
+              <w:t>Utilizar a linguagem pré-selecionada.</w:t>
+            </w:r>
+          </w:p>
+          <w:p>
+            <w:pPr>
+              <w:pStyle w:val="PargrafodaLista"/>
+              <w:numPr>
+                <w:ilvl w:val="0"/>
+                <w:numId w:val="4"/>
+              </w:numPr>
+              <w:rPr>
+                <w:rFonts w:ascii="Arial" w:hAnsi="Arial" w:cs="Arial"/>
+                <w:bCs/>
+              </w:rPr>
+            </w:pPr>
+            <w:r>
+              <w:rPr>
+                <w:rStyle w:val="Forte"/>
+                <w:rFonts w:ascii="Arial" w:hAnsi="Arial" w:cs="Arial"/>
+                <w:b w:val="0"/>
+              </w:rPr>
+              <w:t>Codificar com padrões de qualidade.</w:t>
+            </w:r>
+          </w:p>
+        </w:tc>
+        <w:tc>
+          <w:tcPr>
+            <w:tcW w:w="3352" w:type="dxa"/>
+          </w:tcPr>
+          <w:p>
+            <w:pPr>
+              <w:pStyle w:val="PargrafodaLista"/>
+              <w:numPr>
+                <w:ilvl w:val="0"/>
+                <w:numId w:val="4"/>
+              </w:numPr>
+              <w:rPr>
+                <w:rStyle w:val="Forte"/>
+                <w:rFonts w:ascii="Arial" w:hAnsi="Arial" w:cs="Arial"/>
+                <w:b w:val="0"/>
+                <w:bCs w:val="0"/>
+              </w:rPr>
+            </w:pPr>
+            <w:r>
+              <w:rPr>
+                <w:rStyle w:val="Forte"/>
+                <w:rFonts w:ascii="Arial" w:hAnsi="Arial" w:cs="Arial"/>
+                <w:b w:val="0"/>
+              </w:rPr>
+              <w:t>Conhecimento a fundo da linguagem utilizada.</w:t>
+            </w:r>
+          </w:p>
+          <w:p>
+            <w:pPr>
+              <w:pStyle w:val="PargrafodaLista"/>
+              <w:numPr>
+                <w:ilvl w:val="0"/>
+                <w:numId w:val="4"/>
+              </w:numPr>
+              <w:rPr>
+                <w:rFonts w:ascii="Arial" w:hAnsi="Arial" w:cs="Arial"/>
+              </w:rPr>
+            </w:pPr>
+            <w:r>
+              <w:rPr>
+                <w:rStyle w:val="Forte"/>
+                <w:rFonts w:ascii="Arial" w:hAnsi="Arial" w:cs="Arial"/>
+                <w:b w:val="0"/>
+              </w:rPr>
+              <w:t>Conhecimento de técnicas e boas práticas da programação.</w:t>
+            </w:r>
+          </w:p>
+        </w:tc>
+      </w:tr>
+    </w:tbl>
+    <w:p>
+      <w:pPr>
+        <w:rPr>
+          <w:rFonts w:ascii="Arial" w:hAnsi="Arial" w:cs="Arial"/>
+        </w:rPr>
+      </w:pPr>
+    </w:p>
+    <w:p>
+      <w:pPr>
+        <w:rPr>
+          <w:rFonts w:ascii="Arial" w:hAnsi="Arial" w:cs="Arial"/>
+        </w:rPr>
+      </w:pPr>
+    </w:p>
+    <w:p>
+      <w:pPr>
+        <w:rPr>
+          <w:rFonts w:ascii="Arial" w:hAnsi="Arial" w:cs="Arial"/>
+        </w:rPr>
+      </w:pPr>
+      <w:r>
+        <w:rPr>
+          <w:rFonts w:ascii="Arial" w:hAnsi="Arial" w:cs="Arial"/>
+          <w:b/>
+        </w:rPr>
+        <w:lastRenderedPageBreak/>
+        <w:t>Verificação e Validação:</w:t>
+      </w:r>
+    </w:p>
+    <w:tbl>
+      <w:tblPr>
+        <w:tblStyle w:val="Tabelacomgrade"/>
+        <w:tblW w:w="0" w:type="auto"/>
+        <w:tblLook w:val="04A0" w:firstRow="1" w:lastRow="0" w:firstColumn="1" w:lastColumn="0" w:noHBand="0" w:noVBand="1"/>
+      </w:tblPr>
+      <w:tblGrid>
+        <w:gridCol w:w="3351"/>
+        <w:gridCol w:w="3352"/>
+        <w:gridCol w:w="3352"/>
+      </w:tblGrid>
+      <w:tr>
+        <w:tc>
+          <w:tcPr>
+            <w:tcW w:w="3351" w:type="dxa"/>
+          </w:tcPr>
+          <w:p>
+            <w:pPr>
+              <w:rPr>
+                <w:rFonts w:ascii="Arial" w:hAnsi="Arial" w:cs="Arial"/>
+              </w:rPr>
+            </w:pPr>
+            <w:r>
+              <w:rPr>
+                <w:rFonts w:ascii="Arial" w:hAnsi="Arial" w:cs="Arial"/>
+              </w:rPr>
+              <w:t>Função</w:t>
+            </w:r>
+          </w:p>
+        </w:tc>
+        <w:tc>
+          <w:tcPr>
+            <w:tcW w:w="3352" w:type="dxa"/>
+          </w:tcPr>
+          <w:p>
+            <w:pPr>
+              <w:rPr>
+                <w:rFonts w:ascii="Arial" w:hAnsi="Arial" w:cs="Arial"/>
+              </w:rPr>
+            </w:pPr>
+            <w:r>
+              <w:rPr>
+                <w:rFonts w:ascii="Arial" w:hAnsi="Arial" w:cs="Arial"/>
+              </w:rPr>
+              <w:t>Responsabilidades</w:t>
+            </w:r>
+          </w:p>
+        </w:tc>
+        <w:tc>
+          <w:tcPr>
+            <w:tcW w:w="3352" w:type="dxa"/>
+          </w:tcPr>
+          <w:p>
+            <w:pPr>
+              <w:rPr>
+                <w:rFonts w:ascii="Arial" w:hAnsi="Arial" w:cs="Arial"/>
+              </w:rPr>
+            </w:pPr>
+            <w:r>
+              <w:rPr>
+                <w:rFonts w:ascii="Arial" w:hAnsi="Arial" w:cs="Arial"/>
+              </w:rPr>
+              <w:t>Competências Necessárias</w:t>
+            </w:r>
+          </w:p>
+        </w:tc>
+      </w:tr>
+      <w:tr>
+        <w:tc>
+          <w:tcPr>
+            <w:tcW w:w="3351" w:type="dxa"/>
+          </w:tcPr>
+          <w:p>
+            <w:pPr>
+              <w:rPr>
+                <w:rFonts w:ascii="Arial" w:hAnsi="Arial" w:cs="Arial"/>
+              </w:rPr>
+            </w:pPr>
+            <w:r>
+              <w:rPr>
+                <w:rFonts w:ascii="Arial" w:hAnsi="Arial" w:cs="Arial"/>
+              </w:rPr>
+              <w:t>Gerente de Testes</w:t>
+            </w:r>
+          </w:p>
+        </w:tc>
+        <w:tc>
+          <w:tcPr>
+            <w:tcW w:w="3352" w:type="dxa"/>
+          </w:tcPr>
+          <w:p>
+            <w:pPr>
+              <w:numPr>
+                <w:ilvl w:val="0"/>
+                <w:numId w:val="4"/>
+              </w:numPr>
+              <w:shd w:val="clear" w:color="auto" w:fill="FFFFFF"/>
+              <w:spacing w:before="100" w:beforeAutospacing="1" w:after="100" w:afterAutospacing="1" w:line="312" w:lineRule="atLeast"/>
+              <w:rPr>
+                <w:rFonts w:ascii="Arial" w:eastAsia="Times New Roman" w:hAnsi="Arial" w:cs="Arial"/>
+                <w:lang w:eastAsia="pt-BR"/>
+              </w:rPr>
+            </w:pPr>
+            <w:r>
+              <w:rPr>
+                <w:rFonts w:ascii="Arial" w:eastAsia="Times New Roman" w:hAnsi="Arial" w:cs="Arial"/>
+                <w:lang w:eastAsia="pt-BR"/>
+              </w:rPr>
+              <w:t>Negociar a finalidade e os produtos liberados do esforço de teste.</w:t>
+            </w:r>
+          </w:p>
+          <w:p>
+            <w:pPr>
+              <w:numPr>
+                <w:ilvl w:val="0"/>
+                <w:numId w:val="4"/>
+              </w:numPr>
+              <w:shd w:val="clear" w:color="auto" w:fill="FFFFFF"/>
+              <w:spacing w:before="100" w:beforeAutospacing="1" w:after="100" w:afterAutospacing="1" w:line="312" w:lineRule="atLeast"/>
+              <w:rPr>
+                <w:rFonts w:ascii="Arial" w:eastAsia="Times New Roman" w:hAnsi="Arial" w:cs="Arial"/>
+                <w:lang w:eastAsia="pt-BR"/>
+              </w:rPr>
+            </w:pPr>
+            <w:r>
+              <w:rPr>
+                <w:rFonts w:ascii="Arial" w:eastAsia="Times New Roman" w:hAnsi="Arial" w:cs="Arial"/>
+                <w:lang w:eastAsia="pt-BR"/>
+              </w:rPr>
+              <w:t>Assegurar o planejamento e o gerenciamento apropriados dos recursos de teste.</w:t>
+            </w:r>
+          </w:p>
+          <w:p>
+            <w:pPr>
+              <w:numPr>
+                <w:ilvl w:val="0"/>
+                <w:numId w:val="4"/>
+              </w:numPr>
+              <w:shd w:val="clear" w:color="auto" w:fill="FFFFFF"/>
+              <w:spacing w:before="100" w:beforeAutospacing="1" w:after="100" w:afterAutospacing="1" w:line="312" w:lineRule="atLeast"/>
+              <w:rPr>
+                <w:rFonts w:ascii="Arial" w:eastAsia="Times New Roman" w:hAnsi="Arial" w:cs="Arial"/>
+                <w:lang w:eastAsia="pt-BR"/>
+              </w:rPr>
+            </w:pPr>
+            <w:r>
+              <w:rPr>
+                <w:rFonts w:ascii="Arial" w:eastAsia="Times New Roman" w:hAnsi="Arial" w:cs="Arial"/>
+                <w:lang w:eastAsia="pt-BR"/>
+              </w:rPr>
+              <w:t>Avaliar o andamento e a eficácia do esforço de teste.</w:t>
+            </w:r>
+          </w:p>
+          <w:p>
+            <w:pPr>
+              <w:numPr>
+                <w:ilvl w:val="0"/>
+                <w:numId w:val="4"/>
+              </w:numPr>
+              <w:shd w:val="clear" w:color="auto" w:fill="FFFFFF"/>
+              <w:spacing w:before="100" w:beforeAutospacing="1" w:after="100" w:afterAutospacing="1" w:line="312" w:lineRule="atLeast"/>
+              <w:rPr>
+                <w:rFonts w:ascii="Arial" w:eastAsia="Times New Roman" w:hAnsi="Arial" w:cs="Arial"/>
+                <w:lang w:eastAsia="pt-BR"/>
+              </w:rPr>
+            </w:pPr>
+            <w:r>
+              <w:rPr>
+                <w:rFonts w:ascii="Arial" w:eastAsia="Times New Roman" w:hAnsi="Arial" w:cs="Arial"/>
+                <w:lang w:eastAsia="pt-BR"/>
+              </w:rPr>
+              <w:t>Defender o nível apropriado de qualidade mediante a correção de defeitos importante</w:t>
+            </w:r>
+            <w:bookmarkStart w:id="0" w:name="_GoBack"/>
+            <w:bookmarkEnd w:id="0"/>
+            <w:r>
+              <w:rPr>
+                <w:rFonts w:ascii="Arial" w:eastAsia="Times New Roman" w:hAnsi="Arial" w:cs="Arial"/>
+                <w:lang w:eastAsia="pt-BR"/>
+              </w:rPr>
+              <w:t>s</w:t>
+            </w:r>
+            <w:r>
+              <w:rPr>
+                <w:rFonts w:ascii="Arial" w:eastAsia="Times New Roman" w:hAnsi="Arial" w:cs="Arial"/>
+                <w:lang w:eastAsia="pt-BR"/>
+              </w:rPr>
+              <w:t>.</w:t>
+            </w:r>
+          </w:p>
+          <w:p>
+            <w:pPr>
+              <w:numPr>
+                <w:ilvl w:val="0"/>
+                <w:numId w:val="4"/>
+              </w:numPr>
+              <w:shd w:val="clear" w:color="auto" w:fill="FFFFFF"/>
+              <w:spacing w:before="100" w:beforeAutospacing="1" w:after="100" w:afterAutospacing="1" w:line="312" w:lineRule="atLeast"/>
+              <w:rPr>
+                <w:rFonts w:ascii="Arial" w:eastAsia="Times New Roman" w:hAnsi="Arial" w:cs="Arial"/>
+                <w:lang w:eastAsia="pt-BR"/>
+              </w:rPr>
+            </w:pPr>
+            <w:r>
+              <w:rPr>
+                <w:rFonts w:ascii="Arial" w:eastAsia="Times New Roman" w:hAnsi="Arial" w:cs="Arial"/>
+                <w:lang w:eastAsia="pt-BR"/>
+              </w:rPr>
+              <w:t xml:space="preserve">Defender um nível apropriado de enfoque na </w:t>
+            </w:r>
+            <w:proofErr w:type="spellStart"/>
+            <w:r>
+              <w:rPr>
+                <w:rFonts w:ascii="Arial" w:eastAsia="Times New Roman" w:hAnsi="Arial" w:cs="Arial"/>
+                <w:lang w:eastAsia="pt-BR"/>
+              </w:rPr>
+              <w:t>testabilidade</w:t>
+            </w:r>
+            <w:proofErr w:type="spellEnd"/>
+            <w:r>
+              <w:rPr>
+                <w:rFonts w:ascii="Arial" w:eastAsia="Times New Roman" w:hAnsi="Arial" w:cs="Arial"/>
+                <w:lang w:eastAsia="pt-BR"/>
+              </w:rPr>
+              <w:t xml:space="preserve"> durante o processo de desenvolvimento de software.</w:t>
+            </w:r>
+          </w:p>
+        </w:tc>
+        <w:tc>
+          <w:tcPr>
+            <w:tcW w:w="3352" w:type="dxa"/>
+          </w:tcPr>
+          <w:p>
+            <w:pPr>
+              <w:pStyle w:val="PargrafodaLista"/>
+              <w:numPr>
+                <w:ilvl w:val="0"/>
+                <w:numId w:val="5"/>
+              </w:numPr>
+              <w:rPr>
+                <w:rStyle w:val="Forte"/>
+                <w:rFonts w:ascii="Arial" w:hAnsi="Arial" w:cs="Arial"/>
+                <w:b w:val="0"/>
+              </w:rPr>
+            </w:pPr>
+            <w:r>
+              <w:rPr>
+                <w:rStyle w:val="Forte"/>
+                <w:rFonts w:ascii="Arial" w:hAnsi="Arial" w:cs="Arial"/>
+                <w:b w:val="0"/>
+              </w:rPr>
+              <w:t>Conhecimento das normas IEEE 1012 e 829;</w:t>
+            </w:r>
+          </w:p>
+          <w:p>
+            <w:pPr>
+              <w:pStyle w:val="PargrafodaLista"/>
+              <w:numPr>
+                <w:ilvl w:val="0"/>
+                <w:numId w:val="5"/>
+              </w:numPr>
+              <w:rPr>
+                <w:rStyle w:val="Forte"/>
+                <w:rFonts w:ascii="Arial" w:hAnsi="Arial" w:cs="Arial"/>
+                <w:b w:val="0"/>
+              </w:rPr>
+            </w:pPr>
+            <w:r>
+              <w:rPr>
+                <w:rStyle w:val="Forte"/>
+                <w:rFonts w:ascii="Arial" w:hAnsi="Arial" w:cs="Arial"/>
+                <w:b w:val="0"/>
+              </w:rPr>
+              <w:t>Conhecimento das áreas de processo de verificação e validação em nível D do MPS-BR-SW;</w:t>
+            </w:r>
+          </w:p>
+          <w:p>
+            <w:pPr>
+              <w:pStyle w:val="PargrafodaLista"/>
+              <w:numPr>
+                <w:ilvl w:val="0"/>
+                <w:numId w:val="5"/>
+              </w:numPr>
+              <w:rPr>
+                <w:rStyle w:val="Forte"/>
+                <w:rFonts w:ascii="Arial" w:hAnsi="Arial" w:cs="Arial"/>
+                <w:b w:val="0"/>
+              </w:rPr>
+            </w:pPr>
+            <w:r>
+              <w:rPr>
+                <w:rStyle w:val="Forte"/>
+                <w:rFonts w:ascii="Arial" w:hAnsi="Arial" w:cs="Arial"/>
+                <w:b w:val="0"/>
+              </w:rPr>
+              <w:t>Conhecimento de todos os aspectos do processo de engenharia de software;</w:t>
+            </w:r>
+          </w:p>
+          <w:p>
+            <w:pPr>
+              <w:pStyle w:val="PargrafodaLista"/>
+              <w:numPr>
+                <w:ilvl w:val="0"/>
+                <w:numId w:val="5"/>
+              </w:numPr>
+              <w:rPr>
+                <w:rStyle w:val="Forte"/>
+                <w:rFonts w:ascii="Arial" w:hAnsi="Arial" w:cs="Arial"/>
+                <w:b w:val="0"/>
+              </w:rPr>
+            </w:pPr>
+            <w:r>
+              <w:rPr>
+                <w:rStyle w:val="Forte"/>
+                <w:rFonts w:ascii="Arial" w:hAnsi="Arial" w:cs="Arial"/>
+                <w:b w:val="0"/>
+              </w:rPr>
+              <w:t>Experiência em uma grande variedade de esforços, técnicas e ferramentas de teste;</w:t>
+            </w:r>
+          </w:p>
+          <w:p>
+            <w:pPr>
+              <w:pStyle w:val="PargrafodaLista"/>
+              <w:numPr>
+                <w:ilvl w:val="0"/>
+                <w:numId w:val="5"/>
+              </w:numPr>
+              <w:rPr>
+                <w:rStyle w:val="Forte"/>
+                <w:rFonts w:ascii="Arial" w:hAnsi="Arial" w:cs="Arial"/>
+                <w:b w:val="0"/>
+              </w:rPr>
+            </w:pPr>
+            <w:r>
+              <w:rPr>
+                <w:rStyle w:val="Forte"/>
+                <w:rFonts w:ascii="Arial" w:hAnsi="Arial" w:cs="Arial"/>
+                <w:b w:val="0"/>
+              </w:rPr>
+              <w:t>Habilidades interpessoais, principalmente diplomacia e defesa</w:t>
+            </w:r>
+          </w:p>
+          <w:p>
+            <w:pPr>
+              <w:pStyle w:val="PargrafodaLista"/>
+              <w:numPr>
+                <w:ilvl w:val="0"/>
+                <w:numId w:val="5"/>
+              </w:numPr>
+              <w:rPr>
+                <w:rStyle w:val="Forte"/>
+                <w:rFonts w:ascii="Arial" w:hAnsi="Arial" w:cs="Arial"/>
+                <w:b w:val="0"/>
+              </w:rPr>
+            </w:pPr>
+            <w:r>
+              <w:rPr>
+                <w:rStyle w:val="Forte"/>
+                <w:rFonts w:ascii="Arial" w:hAnsi="Arial" w:cs="Arial"/>
+                <w:b w:val="0"/>
+              </w:rPr>
+              <w:t>Habilidades de planejamento e gerenciamento;</w:t>
+            </w:r>
+          </w:p>
+          <w:p>
+            <w:pPr>
+              <w:pStyle w:val="PargrafodaLista"/>
+              <w:numPr>
+                <w:ilvl w:val="0"/>
+                <w:numId w:val="5"/>
+              </w:numPr>
+              <w:rPr>
+                <w:rStyle w:val="Forte"/>
+                <w:rFonts w:ascii="Arial" w:hAnsi="Arial" w:cs="Arial"/>
+                <w:b w:val="0"/>
+              </w:rPr>
+            </w:pPr>
+            <w:r>
+              <w:rPr>
+                <w:rStyle w:val="Forte"/>
+                <w:rFonts w:ascii="Arial" w:hAnsi="Arial" w:cs="Arial"/>
+                <w:b w:val="0"/>
+              </w:rPr>
+              <w:t>Conhecimento do domínio, sistema ou aplicativo em teste (desejável);</w:t>
+            </w:r>
+          </w:p>
+          <w:p>
+            <w:pPr>
+              <w:pStyle w:val="PargrafodaLista"/>
+              <w:numPr>
+                <w:ilvl w:val="0"/>
+                <w:numId w:val="5"/>
+              </w:numPr>
+              <w:rPr>
+                <w:rFonts w:ascii="Arial" w:hAnsi="Arial" w:cs="Arial"/>
+                <w:bCs/>
+              </w:rPr>
+            </w:pPr>
+            <w:r>
+              <w:rPr>
+                <w:rStyle w:val="Forte"/>
+                <w:rFonts w:ascii="Arial" w:hAnsi="Arial" w:cs="Arial"/>
+                <w:b w:val="0"/>
+              </w:rPr>
+              <w:t>Experiência em programação ou gerenciamento de equipes de programação (desejável).</w:t>
+            </w:r>
+          </w:p>
+        </w:tc>
+      </w:tr>
+      <w:tr>
+        <w:tc>
+          <w:tcPr>
+            <w:tcW w:w="3351" w:type="dxa"/>
+          </w:tcPr>
+          <w:p>
+            <w:pPr>
+              <w:rPr>
+                <w:rFonts w:ascii="Arial" w:hAnsi="Arial" w:cs="Arial"/>
+              </w:rPr>
+            </w:pPr>
+            <w:r>
+              <w:rPr>
+                <w:rFonts w:ascii="Arial" w:hAnsi="Arial" w:cs="Arial"/>
+              </w:rPr>
+              <w:t>Analista de Testes</w:t>
+            </w:r>
+          </w:p>
+        </w:tc>
+        <w:tc>
+          <w:tcPr>
+            <w:tcW w:w="3352" w:type="dxa"/>
+          </w:tcPr>
+          <w:p>
+            <w:pPr>
+              <w:numPr>
+                <w:ilvl w:val="0"/>
+                <w:numId w:val="4"/>
+              </w:numPr>
+              <w:shd w:val="clear" w:color="auto" w:fill="FFFFFF"/>
+              <w:spacing w:before="100" w:beforeAutospacing="1" w:after="100" w:afterAutospacing="1" w:line="312" w:lineRule="atLeast"/>
+              <w:rPr>
+                <w:rFonts w:ascii="Arial" w:eastAsia="Times New Roman" w:hAnsi="Arial" w:cs="Arial"/>
+                <w:lang w:eastAsia="pt-BR"/>
+              </w:rPr>
+            </w:pPr>
+            <w:r>
+              <w:rPr>
+                <w:rFonts w:ascii="Arial" w:eastAsia="Times New Roman" w:hAnsi="Arial" w:cs="Arial"/>
+                <w:lang w:eastAsia="pt-BR"/>
+              </w:rPr>
+              <w:t>Identificar os itens de teste alvo a serem avaliados pelo esforço de teste.</w:t>
+            </w:r>
+          </w:p>
+          <w:p>
+            <w:pPr>
+              <w:numPr>
+                <w:ilvl w:val="0"/>
+                <w:numId w:val="4"/>
+              </w:numPr>
+              <w:shd w:val="clear" w:color="auto" w:fill="FFFFFF"/>
+              <w:spacing w:before="100" w:beforeAutospacing="1" w:after="100" w:afterAutospacing="1" w:line="312" w:lineRule="atLeast"/>
+              <w:rPr>
+                <w:rFonts w:ascii="Arial" w:eastAsia="Times New Roman" w:hAnsi="Arial" w:cs="Arial"/>
+                <w:lang w:eastAsia="pt-BR"/>
+              </w:rPr>
+            </w:pPr>
+            <w:r>
+              <w:rPr>
+                <w:rFonts w:ascii="Arial" w:eastAsia="Times New Roman" w:hAnsi="Arial" w:cs="Arial"/>
+                <w:lang w:eastAsia="pt-BR"/>
+              </w:rPr>
+              <w:t>Definir os testes apropriados necessários e quaisquer dados de teste associados.</w:t>
+            </w:r>
+          </w:p>
+          <w:p>
+            <w:pPr>
+              <w:numPr>
+                <w:ilvl w:val="0"/>
+                <w:numId w:val="4"/>
+              </w:numPr>
+              <w:shd w:val="clear" w:color="auto" w:fill="FFFFFF"/>
+              <w:spacing w:before="100" w:beforeAutospacing="1" w:after="100" w:afterAutospacing="1" w:line="312" w:lineRule="atLeast"/>
+              <w:rPr>
+                <w:rFonts w:ascii="Arial" w:eastAsia="Times New Roman" w:hAnsi="Arial" w:cs="Arial"/>
+                <w:lang w:eastAsia="pt-BR"/>
+              </w:rPr>
+            </w:pPr>
+            <w:r>
+              <w:rPr>
+                <w:rFonts w:ascii="Arial" w:eastAsia="Times New Roman" w:hAnsi="Arial" w:cs="Arial"/>
+                <w:lang w:eastAsia="pt-BR"/>
+              </w:rPr>
+              <w:t>Coletar e gerenciar os dados de teste.</w:t>
+            </w:r>
+          </w:p>
+          <w:p>
+            <w:pPr>
+              <w:numPr>
+                <w:ilvl w:val="0"/>
+                <w:numId w:val="4"/>
+              </w:numPr>
+              <w:shd w:val="clear" w:color="auto" w:fill="FFFFFF"/>
+              <w:spacing w:before="100" w:beforeAutospacing="1" w:after="100" w:afterAutospacing="1" w:line="312" w:lineRule="atLeast"/>
+              <w:rPr>
+                <w:rFonts w:ascii="Arial" w:eastAsia="Times New Roman" w:hAnsi="Arial" w:cs="Arial"/>
+                <w:lang w:eastAsia="pt-BR"/>
+              </w:rPr>
+            </w:pPr>
+            <w:r>
+              <w:rPr>
+                <w:rFonts w:ascii="Arial" w:eastAsia="Times New Roman" w:hAnsi="Arial" w:cs="Arial"/>
+                <w:lang w:eastAsia="pt-BR"/>
+              </w:rPr>
+              <w:t>Avaliar o resultado de cada ciclo de teste.</w:t>
+            </w:r>
+          </w:p>
+        </w:tc>
+        <w:tc>
+          <w:tcPr>
+            <w:tcW w:w="3352" w:type="dxa"/>
+          </w:tcPr>
+          <w:p>
+            <w:pPr>
+              <w:pStyle w:val="PargrafodaLista"/>
+              <w:numPr>
+                <w:ilvl w:val="0"/>
+                <w:numId w:val="5"/>
+              </w:numPr>
+              <w:rPr>
+                <w:rStyle w:val="Forte"/>
+                <w:rFonts w:ascii="Arial" w:hAnsi="Arial" w:cs="Arial"/>
+                <w:b w:val="0"/>
+              </w:rPr>
+            </w:pPr>
+            <w:r>
+              <w:rPr>
+                <w:rStyle w:val="Forte"/>
+                <w:rFonts w:ascii="Arial" w:hAnsi="Arial" w:cs="Arial"/>
+                <w:b w:val="0"/>
+              </w:rPr>
+              <w:t>Boa habilidade analítica;</w:t>
+            </w:r>
+          </w:p>
+          <w:p>
+            <w:pPr>
+              <w:pStyle w:val="PargrafodaLista"/>
+              <w:numPr>
+                <w:ilvl w:val="0"/>
+                <w:numId w:val="5"/>
+              </w:numPr>
+              <w:rPr>
+                <w:rStyle w:val="Forte"/>
+                <w:rFonts w:ascii="Arial" w:hAnsi="Arial" w:cs="Arial"/>
+                <w:b w:val="0"/>
+              </w:rPr>
+            </w:pPr>
+            <w:r>
+              <w:rPr>
+                <w:rStyle w:val="Forte"/>
+                <w:rFonts w:ascii="Arial" w:hAnsi="Arial" w:cs="Arial"/>
+                <w:b w:val="0"/>
+              </w:rPr>
+              <w:t>Uma mente desafiadora e curiosa;</w:t>
+            </w:r>
+          </w:p>
+          <w:p>
+            <w:pPr>
+              <w:pStyle w:val="PargrafodaLista"/>
+              <w:numPr>
+                <w:ilvl w:val="0"/>
+                <w:numId w:val="5"/>
+              </w:numPr>
+              <w:rPr>
+                <w:rStyle w:val="Forte"/>
+                <w:rFonts w:ascii="Arial" w:hAnsi="Arial" w:cs="Arial"/>
+                <w:b w:val="0"/>
+              </w:rPr>
+            </w:pPr>
+            <w:r>
+              <w:rPr>
+                <w:rStyle w:val="Forte"/>
+                <w:rFonts w:ascii="Arial" w:hAnsi="Arial" w:cs="Arial"/>
+                <w:b w:val="0"/>
+              </w:rPr>
+              <w:t>Atenção aos detalhes e tenacidade;</w:t>
+            </w:r>
+          </w:p>
+          <w:p>
+            <w:pPr>
+              <w:pStyle w:val="PargrafodaLista"/>
+              <w:numPr>
+                <w:ilvl w:val="0"/>
+                <w:numId w:val="5"/>
+              </w:numPr>
+              <w:rPr>
+                <w:rStyle w:val="Forte"/>
+                <w:rFonts w:ascii="Arial" w:hAnsi="Arial" w:cs="Arial"/>
+                <w:b w:val="0"/>
+              </w:rPr>
+            </w:pPr>
+            <w:r>
+              <w:rPr>
+                <w:rStyle w:val="Forte"/>
+                <w:rFonts w:ascii="Arial" w:hAnsi="Arial" w:cs="Arial"/>
+                <w:b w:val="0"/>
+              </w:rPr>
+              <w:t>Entendimento de falhas de softwares comuns;</w:t>
+            </w:r>
+          </w:p>
+          <w:p>
+            <w:pPr>
+              <w:pStyle w:val="PargrafodaLista"/>
+              <w:numPr>
+                <w:ilvl w:val="0"/>
+                <w:numId w:val="5"/>
+              </w:numPr>
+              <w:rPr>
+                <w:rStyle w:val="Forte"/>
+                <w:rFonts w:ascii="Arial" w:hAnsi="Arial" w:cs="Arial"/>
+                <w:b w:val="0"/>
+              </w:rPr>
+            </w:pPr>
+            <w:r>
+              <w:rPr>
+                <w:rStyle w:val="Forte"/>
+                <w:rFonts w:ascii="Arial" w:hAnsi="Arial" w:cs="Arial"/>
+                <w:b w:val="0"/>
+              </w:rPr>
+              <w:t>Conhecimento do domínio (muito desejável);</w:t>
+            </w:r>
+          </w:p>
+          <w:p>
+            <w:pPr>
+              <w:pStyle w:val="PargrafodaLista"/>
+              <w:numPr>
+                <w:ilvl w:val="0"/>
+                <w:numId w:val="5"/>
+              </w:numPr>
+              <w:rPr>
+                <w:rStyle w:val="Forte"/>
+                <w:rFonts w:ascii="Arial" w:hAnsi="Arial" w:cs="Arial"/>
+                <w:b w:val="0"/>
+              </w:rPr>
+            </w:pPr>
+            <w:r>
+              <w:rPr>
+                <w:rStyle w:val="Forte"/>
+                <w:rFonts w:ascii="Arial" w:hAnsi="Arial" w:cs="Arial"/>
+                <w:b w:val="0"/>
+              </w:rPr>
+              <w:t>Conhecimento do sistema ou aplicativo em teste (muito desejável);</w:t>
+            </w:r>
+          </w:p>
+          <w:p>
+            <w:pPr>
+              <w:pStyle w:val="PargrafodaLista"/>
+              <w:numPr>
+                <w:ilvl w:val="0"/>
+                <w:numId w:val="5"/>
+              </w:numPr>
+              <w:rPr>
+                <w:rFonts w:ascii="Arial" w:hAnsi="Arial" w:cs="Arial"/>
+                <w:bCs/>
+              </w:rPr>
+            </w:pPr>
+            <w:r>
+              <w:rPr>
+                <w:rStyle w:val="Forte"/>
+                <w:rFonts w:ascii="Arial" w:hAnsi="Arial" w:cs="Arial"/>
+                <w:b w:val="0"/>
+              </w:rPr>
+              <w:t>Experiência em vários esforços de teste (desejável).</w:t>
+            </w:r>
+          </w:p>
+        </w:tc>
+      </w:tr>
+      <w:tr>
+        <w:tc>
+          <w:tcPr>
+            <w:tcW w:w="3351" w:type="dxa"/>
+          </w:tcPr>
+          <w:p>
+            <w:pPr>
+              <w:rPr>
+                <w:rFonts w:ascii="Arial" w:hAnsi="Arial" w:cs="Arial"/>
+              </w:rPr>
+            </w:pPr>
+            <w:r>
+              <w:rPr>
+                <w:rFonts w:ascii="Arial" w:hAnsi="Arial" w:cs="Arial"/>
+              </w:rPr>
+              <w:lastRenderedPageBreak/>
+              <w:t xml:space="preserve">Testadores </w:t>
+            </w:r>
+          </w:p>
+          <w:p>
+            <w:pPr>
+              <w:rPr>
+                <w:rFonts w:ascii="Arial" w:hAnsi="Arial" w:cs="Arial"/>
+              </w:rPr>
+            </w:pPr>
+            <w:r>
+              <w:rPr>
+                <w:rFonts w:ascii="Arial" w:hAnsi="Arial" w:cs="Arial"/>
+              </w:rPr>
+              <w:t>(2 pessoas)</w:t>
+            </w:r>
+          </w:p>
+        </w:tc>
+        <w:tc>
+          <w:tcPr>
+            <w:tcW w:w="3352" w:type="dxa"/>
+          </w:tcPr>
+          <w:p>
+            <w:pPr>
+              <w:numPr>
+                <w:ilvl w:val="0"/>
+                <w:numId w:val="4"/>
+              </w:numPr>
+              <w:shd w:val="clear" w:color="auto" w:fill="FFFFFF"/>
+              <w:spacing w:before="100" w:beforeAutospacing="1" w:after="100" w:afterAutospacing="1" w:line="312" w:lineRule="atLeast"/>
+              <w:rPr>
+                <w:rFonts w:ascii="Arial" w:eastAsia="Times New Roman" w:hAnsi="Arial" w:cs="Arial"/>
+                <w:lang w:eastAsia="pt-BR"/>
+              </w:rPr>
+            </w:pPr>
+            <w:r>
+              <w:rPr>
+                <w:rFonts w:ascii="Arial" w:eastAsia="Times New Roman" w:hAnsi="Arial" w:cs="Arial"/>
+                <w:lang w:eastAsia="pt-BR"/>
+              </w:rPr>
+              <w:t>Identificar a abordagem de implementação mais apropriada para um dado teste.</w:t>
+            </w:r>
+          </w:p>
+          <w:p>
+            <w:pPr>
+              <w:numPr>
+                <w:ilvl w:val="0"/>
+                <w:numId w:val="4"/>
+              </w:numPr>
+              <w:shd w:val="clear" w:color="auto" w:fill="FFFFFF"/>
+              <w:spacing w:before="100" w:beforeAutospacing="1" w:after="100" w:afterAutospacing="1" w:line="312" w:lineRule="atLeast"/>
+              <w:rPr>
+                <w:rFonts w:ascii="Arial" w:eastAsia="Times New Roman" w:hAnsi="Arial" w:cs="Arial"/>
+                <w:lang w:eastAsia="pt-BR"/>
+              </w:rPr>
+            </w:pPr>
+            <w:r>
+              <w:rPr>
+                <w:rFonts w:ascii="Arial" w:eastAsia="Times New Roman" w:hAnsi="Arial" w:cs="Arial"/>
+                <w:lang w:eastAsia="pt-BR"/>
+              </w:rPr>
+              <w:t>Implementar testes individuais.</w:t>
+            </w:r>
+          </w:p>
+          <w:p>
+            <w:pPr>
+              <w:numPr>
+                <w:ilvl w:val="0"/>
+                <w:numId w:val="4"/>
+              </w:numPr>
+              <w:shd w:val="clear" w:color="auto" w:fill="FFFFFF"/>
+              <w:spacing w:before="100" w:beforeAutospacing="1" w:after="100" w:afterAutospacing="1" w:line="312" w:lineRule="atLeast"/>
+              <w:rPr>
+                <w:rFonts w:ascii="Arial" w:eastAsia="Times New Roman" w:hAnsi="Arial" w:cs="Arial"/>
+                <w:lang w:eastAsia="pt-BR"/>
+              </w:rPr>
+            </w:pPr>
+            <w:r>
+              <w:rPr>
+                <w:rFonts w:ascii="Arial" w:eastAsia="Times New Roman" w:hAnsi="Arial" w:cs="Arial"/>
+                <w:lang w:eastAsia="pt-BR"/>
+              </w:rPr>
+              <w:t>Configurar e executar os testes.</w:t>
+            </w:r>
+          </w:p>
+          <w:p>
+            <w:pPr>
+              <w:numPr>
+                <w:ilvl w:val="0"/>
+                <w:numId w:val="4"/>
+              </w:numPr>
+              <w:shd w:val="clear" w:color="auto" w:fill="FFFFFF"/>
+              <w:spacing w:before="100" w:beforeAutospacing="1" w:after="100" w:afterAutospacing="1" w:line="312" w:lineRule="atLeast"/>
+              <w:rPr>
+                <w:rFonts w:ascii="Arial" w:eastAsia="Times New Roman" w:hAnsi="Arial" w:cs="Arial"/>
+                <w:lang w:eastAsia="pt-BR"/>
+              </w:rPr>
+            </w:pPr>
+            <w:r>
+              <w:rPr>
+                <w:rFonts w:ascii="Arial" w:eastAsia="Times New Roman" w:hAnsi="Arial" w:cs="Arial"/>
+                <w:lang w:eastAsia="pt-BR"/>
+              </w:rPr>
+              <w:t>Registrar os resultados e verificar a execução dos testes.</w:t>
+            </w:r>
+          </w:p>
+          <w:p>
+            <w:pPr>
+              <w:numPr>
+                <w:ilvl w:val="0"/>
+                <w:numId w:val="4"/>
+              </w:numPr>
+              <w:shd w:val="clear" w:color="auto" w:fill="FFFFFF"/>
+              <w:spacing w:before="100" w:beforeAutospacing="1" w:after="100" w:afterAutospacing="1" w:line="312" w:lineRule="atLeast"/>
+              <w:rPr>
+                <w:rFonts w:ascii="Arial" w:eastAsia="Times New Roman" w:hAnsi="Arial" w:cs="Arial"/>
+                <w:lang w:eastAsia="pt-BR"/>
+              </w:rPr>
+            </w:pPr>
+            <w:r>
+              <w:rPr>
+                <w:rFonts w:ascii="Arial" w:eastAsia="Times New Roman" w:hAnsi="Arial" w:cs="Arial"/>
+                <w:lang w:eastAsia="pt-BR"/>
+              </w:rPr>
+              <w:t>Analisar erros de execução e recuperar-se deles.</w:t>
+            </w:r>
+          </w:p>
+        </w:tc>
+        <w:tc>
+          <w:tcPr>
+            <w:tcW w:w="3352" w:type="dxa"/>
+          </w:tcPr>
+          <w:p>
+            <w:pPr>
+              <w:pStyle w:val="PargrafodaLista"/>
+              <w:numPr>
+                <w:ilvl w:val="0"/>
+                <w:numId w:val="5"/>
+              </w:numPr>
+              <w:rPr>
+                <w:rStyle w:val="Forte"/>
+                <w:rFonts w:ascii="Arial" w:hAnsi="Arial" w:cs="Arial"/>
+                <w:b w:val="0"/>
+              </w:rPr>
+            </w:pPr>
+            <w:r>
+              <w:rPr>
+                <w:rStyle w:val="Forte"/>
+                <w:rFonts w:ascii="Arial" w:hAnsi="Arial" w:cs="Arial"/>
+                <w:b w:val="0"/>
+              </w:rPr>
+              <w:t>Conhecimento das abordagens e das técnicas de teste;</w:t>
+            </w:r>
+          </w:p>
+          <w:p>
+            <w:pPr>
+              <w:pStyle w:val="PargrafodaLista"/>
+              <w:numPr>
+                <w:ilvl w:val="0"/>
+                <w:numId w:val="5"/>
+              </w:numPr>
+              <w:rPr>
+                <w:rStyle w:val="Forte"/>
+                <w:rFonts w:ascii="Arial" w:hAnsi="Arial" w:cs="Arial"/>
+                <w:b w:val="0"/>
+              </w:rPr>
+            </w:pPr>
+            <w:r>
+              <w:rPr>
+                <w:rStyle w:val="Forte"/>
+                <w:rFonts w:ascii="Arial" w:hAnsi="Arial" w:cs="Arial"/>
+                <w:b w:val="0"/>
+              </w:rPr>
+              <w:t>Capacidade para diagnosticar e resolver problemas;</w:t>
+            </w:r>
+          </w:p>
+          <w:p>
+            <w:pPr>
+              <w:pStyle w:val="PargrafodaLista"/>
+              <w:numPr>
+                <w:ilvl w:val="0"/>
+                <w:numId w:val="5"/>
+              </w:numPr>
+              <w:rPr>
+                <w:rStyle w:val="Forte"/>
+                <w:rFonts w:ascii="Arial" w:hAnsi="Arial" w:cs="Arial"/>
+                <w:b w:val="0"/>
+              </w:rPr>
+            </w:pPr>
+            <w:r>
+              <w:rPr>
+                <w:rStyle w:val="Forte"/>
+                <w:rFonts w:ascii="Arial" w:hAnsi="Arial" w:cs="Arial"/>
+                <w:b w:val="0"/>
+              </w:rPr>
+              <w:t>Conhecimento do sistema ou do aplicativo em teste (desejável);</w:t>
+            </w:r>
+          </w:p>
+          <w:p>
+            <w:pPr>
+              <w:pStyle w:val="PargrafodaLista"/>
+              <w:numPr>
+                <w:ilvl w:val="0"/>
+                <w:numId w:val="5"/>
+              </w:numPr>
+              <w:rPr>
+                <w:rStyle w:val="Forte"/>
+                <w:rFonts w:ascii="Arial" w:hAnsi="Arial" w:cs="Arial"/>
+                <w:b w:val="0"/>
+              </w:rPr>
+            </w:pPr>
+            <w:r>
+              <w:rPr>
+                <w:rStyle w:val="Forte"/>
+                <w:rFonts w:ascii="Arial" w:hAnsi="Arial" w:cs="Arial"/>
+                <w:b w:val="0"/>
+              </w:rPr>
+              <w:t>Conhecimento da arquitetura de rede e do sistema (desejável);</w:t>
+            </w:r>
+          </w:p>
+          <w:p>
+            <w:pPr>
+              <w:pStyle w:val="PargrafodaLista"/>
+              <w:numPr>
+                <w:ilvl w:val="0"/>
+                <w:numId w:val="5"/>
+              </w:numPr>
+              <w:rPr>
+                <w:rStyle w:val="Forte"/>
+                <w:rFonts w:ascii="Arial" w:hAnsi="Arial" w:cs="Arial"/>
+                <w:b w:val="0"/>
+              </w:rPr>
+            </w:pPr>
+            <w:r>
+              <w:rPr>
+                <w:rStyle w:val="Forte"/>
+                <w:rFonts w:ascii="Arial" w:hAnsi="Arial" w:cs="Arial"/>
+                <w:b w:val="0"/>
+              </w:rPr>
+              <w:t>Treinamento no uso apropriado de ferramentas de automatização de testes;</w:t>
+            </w:r>
+          </w:p>
+          <w:p>
+            <w:pPr>
+              <w:pStyle w:val="PargrafodaLista"/>
+              <w:numPr>
+                <w:ilvl w:val="0"/>
+                <w:numId w:val="5"/>
+              </w:numPr>
+              <w:rPr>
+                <w:rStyle w:val="Forte"/>
+                <w:rFonts w:ascii="Arial" w:hAnsi="Arial" w:cs="Arial"/>
+                <w:b w:val="0"/>
+              </w:rPr>
+            </w:pPr>
+            <w:r>
+              <w:rPr>
+                <w:rStyle w:val="Forte"/>
+                <w:rFonts w:ascii="Arial" w:hAnsi="Arial" w:cs="Arial"/>
+                <w:b w:val="0"/>
+              </w:rPr>
+              <w:t>Experiência no uso de ferramentas de automatização de testes;</w:t>
+            </w:r>
+          </w:p>
+          <w:p>
+            <w:pPr>
+              <w:pStyle w:val="PargrafodaLista"/>
+              <w:numPr>
+                <w:ilvl w:val="0"/>
+                <w:numId w:val="5"/>
+              </w:numPr>
+              <w:rPr>
+                <w:rStyle w:val="Forte"/>
+                <w:rFonts w:ascii="Arial" w:hAnsi="Arial" w:cs="Arial"/>
+                <w:b w:val="0"/>
+              </w:rPr>
+            </w:pPr>
+            <w:r>
+              <w:rPr>
+                <w:rStyle w:val="Forte"/>
+                <w:rFonts w:ascii="Arial" w:hAnsi="Arial" w:cs="Arial"/>
+                <w:b w:val="0"/>
+              </w:rPr>
+              <w:t>Habilidades de programação;</w:t>
+            </w:r>
+          </w:p>
+          <w:p>
+            <w:pPr>
+              <w:pStyle w:val="PargrafodaLista"/>
+              <w:numPr>
+                <w:ilvl w:val="0"/>
+                <w:numId w:val="5"/>
+              </w:numPr>
+              <w:rPr>
+                <w:rFonts w:ascii="Arial" w:hAnsi="Arial" w:cs="Arial"/>
+                <w:bCs/>
+              </w:rPr>
+            </w:pPr>
+            <w:r>
+              <w:rPr>
+                <w:rStyle w:val="Forte"/>
+                <w:rFonts w:ascii="Arial" w:hAnsi="Arial" w:cs="Arial"/>
+                <w:b w:val="0"/>
+              </w:rPr>
+              <w:t>Habilidades de depuração e diagnóstico.</w:t>
+            </w:r>
+          </w:p>
+        </w:tc>
+      </w:tr>
+    </w:tbl>
+    <w:p>
+      <w:pPr>
+        <w:rPr>
+          <w:rFonts w:ascii="Arial" w:hAnsi="Arial" w:cs="Arial"/>
+        </w:rPr>
+      </w:pPr>
     </w:p>
     <w:p>
       <w:pPr>
@@ -1675,6 +4932,119 @@
 <file path=word/numbering.xml><?xml version="1.0" encoding="utf-8"?>
 <w:numbering xmlns:wpc="http://schemas.microsoft.com/office/word/2010/wordprocessingCanvas" xmlns:mo="http://schemas.microsoft.com/office/mac/office/2008/main" xmlns:mc="http://schemas.openxmlformats.org/markup-compatibility/2006" xmlns:mv="urn:schemas-microsoft-com:mac:vml" xmlns:o="urn:schemas-microsoft-com:office:office" xmlns:r="http://schemas.openxmlformats.org/officeDocument/2006/relationships" xmlns:m="http://schemas.openxmlformats.org/officeDocument/2006/math" xmlns:v="urn:schemas-microsoft-com:vml" xmlns:wp14="http://schemas.microsoft.com/office/word/2010/wordprocessingDrawing" xmlns:wp="http://schemas.openxmlformats.org/drawingml/2006/wordprocessingDrawing" xmlns:w10="urn:schemas-microsoft-com:office:word" xmlns:w="http://schemas.openxmlformats.org/wordprocessingml/2006/main" xmlns:w14="http://schemas.microsoft.com/office/word/2010/wordml" xmlns:w15="http://schemas.microsoft.com/office/word/2012/wordml" xmlns:wpg="http://schemas.microsoft.com/office/word/2010/wordprocessingGroup" xmlns:wpi="http://schemas.microsoft.com/office/word/2010/wordprocessingInk" xmlns:wne="http://schemas.microsoft.com/office/word/2006/wordml" xmlns:wps="http://schemas.microsoft.com/office/word/2010/wordprocessingShape" mc:Ignorable="w14 w15 wp14">
   <w:abstractNum w:abstractNumId="0">
+    <w:nsid w:val="054C57BF"/>
+    <w:multiLevelType w:val="hybridMultilevel"/>
+    <w:tmpl w:val="055A8EB4"/>
+    <w:lvl w:ilvl="0" w:tplc="04160001">
+      <w:start w:val="1"/>
+      <w:numFmt w:val="bullet"/>
+      <w:lvlText w:val=""/>
+      <w:lvlJc w:val="left"/>
+      <w:pPr>
+        <w:ind w:left="720" w:hanging="360"/>
+      </w:pPr>
+      <w:rPr>
+        <w:rFonts w:ascii="Symbol" w:hAnsi="Symbol" w:hint="default"/>
+      </w:rPr>
+    </w:lvl>
+    <w:lvl w:ilvl="1" w:tplc="04160003" w:tentative="1">
+      <w:start w:val="1"/>
+      <w:numFmt w:val="bullet"/>
+      <w:lvlText w:val="o"/>
+      <w:lvlJc w:val="left"/>
+      <w:pPr>
+        <w:ind w:left="1440" w:hanging="360"/>
+      </w:pPr>
+      <w:rPr>
+        <w:rFonts w:ascii="Courier New" w:hAnsi="Courier New" w:cs="Courier New" w:hint="default"/>
+      </w:rPr>
+    </w:lvl>
+    <w:lvl w:ilvl="2" w:tplc="04160005" w:tentative="1">
+      <w:start w:val="1"/>
+      <w:numFmt w:val="bullet"/>
+      <w:lvlText w:val=""/>
+      <w:lvlJc w:val="left"/>
+      <w:pPr>
+        <w:ind w:left="2160" w:hanging="360"/>
+      </w:pPr>
+      <w:rPr>
+        <w:rFonts w:ascii="Wingdings" w:hAnsi="Wingdings" w:hint="default"/>
+      </w:rPr>
+    </w:lvl>
+    <w:lvl w:ilvl="3" w:tplc="04160001" w:tentative="1">
+      <w:start w:val="1"/>
+      <w:numFmt w:val="bullet"/>
+      <w:lvlText w:val=""/>
+      <w:lvlJc w:val="left"/>
+      <w:pPr>
+        <w:ind w:left="2880" w:hanging="360"/>
+      </w:pPr>
+      <w:rPr>
+        <w:rFonts w:ascii="Symbol" w:hAnsi="Symbol" w:hint="default"/>
+      </w:rPr>
+    </w:lvl>
+    <w:lvl w:ilvl="4" w:tplc="04160003" w:tentative="1">
+      <w:start w:val="1"/>
+      <w:numFmt w:val="bullet"/>
+      <w:lvlText w:val="o"/>
+      <w:lvlJc w:val="left"/>
+      <w:pPr>
+        <w:ind w:left="3600" w:hanging="360"/>
+      </w:pPr>
+      <w:rPr>
+        <w:rFonts w:ascii="Courier New" w:hAnsi="Courier New" w:cs="Courier New" w:hint="default"/>
+      </w:rPr>
+    </w:lvl>
+    <w:lvl w:ilvl="5" w:tplc="04160005" w:tentative="1">
+      <w:start w:val="1"/>
+      <w:numFmt w:val="bullet"/>
+      <w:lvlText w:val=""/>
+      <w:lvlJc w:val="left"/>
+      <w:pPr>
+        <w:ind w:left="4320" w:hanging="360"/>
+      </w:pPr>
+      <w:rPr>
+        <w:rFonts w:ascii="Wingdings" w:hAnsi="Wingdings" w:hint="default"/>
+      </w:rPr>
+    </w:lvl>
+    <w:lvl w:ilvl="6" w:tplc="04160001" w:tentative="1">
+      <w:start w:val="1"/>
+      <w:numFmt w:val="bullet"/>
+      <w:lvlText w:val=""/>
+      <w:lvlJc w:val="left"/>
+      <w:pPr>
+        <w:ind w:left="5040" w:hanging="360"/>
+      </w:pPr>
+      <w:rPr>
+        <w:rFonts w:ascii="Symbol" w:hAnsi="Symbol" w:hint="default"/>
+      </w:rPr>
+    </w:lvl>
+    <w:lvl w:ilvl="7" w:tplc="04160003" w:tentative="1">
+      <w:start w:val="1"/>
+      <w:numFmt w:val="bullet"/>
+      <w:lvlText w:val="o"/>
+      <w:lvlJc w:val="left"/>
+      <w:pPr>
+        <w:ind w:left="5760" w:hanging="360"/>
+      </w:pPr>
+      <w:rPr>
+        <w:rFonts w:ascii="Courier New" w:hAnsi="Courier New" w:cs="Courier New" w:hint="default"/>
+      </w:rPr>
+    </w:lvl>
+    <w:lvl w:ilvl="8" w:tplc="04160005" w:tentative="1">
+      <w:start w:val="1"/>
+      <w:numFmt w:val="bullet"/>
+      <w:lvlText w:val=""/>
+      <w:lvlJc w:val="left"/>
+      <w:pPr>
+        <w:ind w:left="6480" w:hanging="360"/>
+      </w:pPr>
+      <w:rPr>
+        <w:rFonts w:ascii="Wingdings" w:hAnsi="Wingdings" w:hint="default"/>
+      </w:rPr>
+    </w:lvl>
+  </w:abstractNum>
+  <w:abstractNum w:abstractNumId="1">
     <w:nsid w:val="1ECD5EDD"/>
     <w:multiLevelType w:val="hybridMultilevel"/>
     <w:tmpl w:val="E81035F0"/>
@@ -1765,7 +5135,233 @@
       </w:pPr>
     </w:lvl>
   </w:abstractNum>
-  <w:abstractNum w:abstractNumId="1">
+  <w:abstractNum w:abstractNumId="2">
+    <w:nsid w:val="2D2A5915"/>
+    <w:multiLevelType w:val="hybridMultilevel"/>
+    <w:tmpl w:val="915E2570"/>
+    <w:lvl w:ilvl="0" w:tplc="0C0A0001">
+      <w:start w:val="1"/>
+      <w:numFmt w:val="bullet"/>
+      <w:lvlText w:val=""/>
+      <w:lvlJc w:val="left"/>
+      <w:pPr>
+        <w:ind w:left="360" w:hanging="360"/>
+      </w:pPr>
+      <w:rPr>
+        <w:rFonts w:ascii="Symbol" w:hAnsi="Symbol" w:hint="default"/>
+      </w:rPr>
+    </w:lvl>
+    <w:lvl w:ilvl="1" w:tplc="0C0A0003" w:tentative="1">
+      <w:start w:val="1"/>
+      <w:numFmt w:val="bullet"/>
+      <w:lvlText w:val="o"/>
+      <w:lvlJc w:val="left"/>
+      <w:pPr>
+        <w:ind w:left="1080" w:hanging="360"/>
+      </w:pPr>
+      <w:rPr>
+        <w:rFonts w:ascii="Courier New" w:hAnsi="Courier New" w:hint="default"/>
+      </w:rPr>
+    </w:lvl>
+    <w:lvl w:ilvl="2" w:tplc="0C0A0005" w:tentative="1">
+      <w:start w:val="1"/>
+      <w:numFmt w:val="bullet"/>
+      <w:lvlText w:val=""/>
+      <w:lvlJc w:val="left"/>
+      <w:pPr>
+        <w:ind w:left="1800" w:hanging="360"/>
+      </w:pPr>
+      <w:rPr>
+        <w:rFonts w:ascii="Wingdings" w:hAnsi="Wingdings" w:hint="default"/>
+      </w:rPr>
+    </w:lvl>
+    <w:lvl w:ilvl="3" w:tplc="0C0A0001" w:tentative="1">
+      <w:start w:val="1"/>
+      <w:numFmt w:val="bullet"/>
+      <w:lvlText w:val=""/>
+      <w:lvlJc w:val="left"/>
+      <w:pPr>
+        <w:ind w:left="2520" w:hanging="360"/>
+      </w:pPr>
+      <w:rPr>
+        <w:rFonts w:ascii="Symbol" w:hAnsi="Symbol" w:hint="default"/>
+      </w:rPr>
+    </w:lvl>
+    <w:lvl w:ilvl="4" w:tplc="0C0A0003" w:tentative="1">
+      <w:start w:val="1"/>
+      <w:numFmt w:val="bullet"/>
+      <w:lvlText w:val="o"/>
+      <w:lvlJc w:val="left"/>
+      <w:pPr>
+        <w:ind w:left="3240" w:hanging="360"/>
+      </w:pPr>
+      <w:rPr>
+        <w:rFonts w:ascii="Courier New" w:hAnsi="Courier New" w:hint="default"/>
+      </w:rPr>
+    </w:lvl>
+    <w:lvl w:ilvl="5" w:tplc="0C0A0005" w:tentative="1">
+      <w:start w:val="1"/>
+      <w:numFmt w:val="bullet"/>
+      <w:lvlText w:val=""/>
+      <w:lvlJc w:val="left"/>
+      <w:pPr>
+        <w:ind w:left="3960" w:hanging="360"/>
+      </w:pPr>
+      <w:rPr>
+        <w:rFonts w:ascii="Wingdings" w:hAnsi="Wingdings" w:hint="default"/>
+      </w:rPr>
+    </w:lvl>
+    <w:lvl w:ilvl="6" w:tplc="0C0A0001" w:tentative="1">
+      <w:start w:val="1"/>
+      <w:numFmt w:val="bullet"/>
+      <w:lvlText w:val=""/>
+      <w:lvlJc w:val="left"/>
+      <w:pPr>
+        <w:ind w:left="4680" w:hanging="360"/>
+      </w:pPr>
+      <w:rPr>
+        <w:rFonts w:ascii="Symbol" w:hAnsi="Symbol" w:hint="default"/>
+      </w:rPr>
+    </w:lvl>
+    <w:lvl w:ilvl="7" w:tplc="0C0A0003" w:tentative="1">
+      <w:start w:val="1"/>
+      <w:numFmt w:val="bullet"/>
+      <w:lvlText w:val="o"/>
+      <w:lvlJc w:val="left"/>
+      <w:pPr>
+        <w:ind w:left="5400" w:hanging="360"/>
+      </w:pPr>
+      <w:rPr>
+        <w:rFonts w:ascii="Courier New" w:hAnsi="Courier New" w:hint="default"/>
+      </w:rPr>
+    </w:lvl>
+    <w:lvl w:ilvl="8" w:tplc="0C0A0005" w:tentative="1">
+      <w:start w:val="1"/>
+      <w:numFmt w:val="bullet"/>
+      <w:lvlText w:val=""/>
+      <w:lvlJc w:val="left"/>
+      <w:pPr>
+        <w:ind w:left="6120" w:hanging="360"/>
+      </w:pPr>
+      <w:rPr>
+        <w:rFonts w:ascii="Wingdings" w:hAnsi="Wingdings" w:hint="default"/>
+      </w:rPr>
+    </w:lvl>
+  </w:abstractNum>
+  <w:abstractNum w:abstractNumId="3">
+    <w:nsid w:val="5B8968A0"/>
+    <w:multiLevelType w:val="hybridMultilevel"/>
+    <w:tmpl w:val="35E054CA"/>
+    <w:lvl w:ilvl="0" w:tplc="0C0A0001">
+      <w:start w:val="1"/>
+      <w:numFmt w:val="bullet"/>
+      <w:lvlText w:val=""/>
+      <w:lvlJc w:val="left"/>
+      <w:pPr>
+        <w:ind w:left="360" w:hanging="360"/>
+      </w:pPr>
+      <w:rPr>
+        <w:rFonts w:ascii="Symbol" w:hAnsi="Symbol" w:hint="default"/>
+      </w:rPr>
+    </w:lvl>
+    <w:lvl w:ilvl="1" w:tplc="0C0A0003" w:tentative="1">
+      <w:start w:val="1"/>
+      <w:numFmt w:val="bullet"/>
+      <w:lvlText w:val="o"/>
+      <w:lvlJc w:val="left"/>
+      <w:pPr>
+        <w:ind w:left="1080" w:hanging="360"/>
+      </w:pPr>
+      <w:rPr>
+        <w:rFonts w:ascii="Courier New" w:hAnsi="Courier New" w:hint="default"/>
+      </w:rPr>
+    </w:lvl>
+    <w:lvl w:ilvl="2" w:tplc="0C0A0005" w:tentative="1">
+      <w:start w:val="1"/>
+      <w:numFmt w:val="bullet"/>
+      <w:lvlText w:val=""/>
+      <w:lvlJc w:val="left"/>
+      <w:pPr>
+        <w:ind w:left="1800" w:hanging="360"/>
+      </w:pPr>
+      <w:rPr>
+        <w:rFonts w:ascii="Wingdings" w:hAnsi="Wingdings" w:hint="default"/>
+      </w:rPr>
+    </w:lvl>
+    <w:lvl w:ilvl="3" w:tplc="0C0A0001" w:tentative="1">
+      <w:start w:val="1"/>
+      <w:numFmt w:val="bullet"/>
+      <w:lvlText w:val=""/>
+      <w:lvlJc w:val="left"/>
+      <w:pPr>
+        <w:ind w:left="2520" w:hanging="360"/>
+      </w:pPr>
+      <w:rPr>
+        <w:rFonts w:ascii="Symbol" w:hAnsi="Symbol" w:hint="default"/>
+      </w:rPr>
+    </w:lvl>
+    <w:lvl w:ilvl="4" w:tplc="0C0A0003" w:tentative="1">
+      <w:start w:val="1"/>
+      <w:numFmt w:val="bullet"/>
+      <w:lvlText w:val="o"/>
+      <w:lvlJc w:val="left"/>
+      <w:pPr>
+        <w:ind w:left="3240" w:hanging="360"/>
+      </w:pPr>
+      <w:rPr>
+        <w:rFonts w:ascii="Courier New" w:hAnsi="Courier New" w:hint="default"/>
+      </w:rPr>
+    </w:lvl>
+    <w:lvl w:ilvl="5" w:tplc="0C0A0005" w:tentative="1">
+      <w:start w:val="1"/>
+      <w:numFmt w:val="bullet"/>
+      <w:lvlText w:val=""/>
+      <w:lvlJc w:val="left"/>
+      <w:pPr>
+        <w:ind w:left="3960" w:hanging="360"/>
+      </w:pPr>
+      <w:rPr>
+        <w:rFonts w:ascii="Wingdings" w:hAnsi="Wingdings" w:hint="default"/>
+      </w:rPr>
+    </w:lvl>
+    <w:lvl w:ilvl="6" w:tplc="0C0A0001" w:tentative="1">
+      <w:start w:val="1"/>
+      <w:numFmt w:val="bullet"/>
+      <w:lvlText w:val=""/>
+      <w:lvlJc w:val="left"/>
+      <w:pPr>
+        <w:ind w:left="4680" w:hanging="360"/>
+      </w:pPr>
+      <w:rPr>
+        <w:rFonts w:ascii="Symbol" w:hAnsi="Symbol" w:hint="default"/>
+      </w:rPr>
+    </w:lvl>
+    <w:lvl w:ilvl="7" w:tplc="0C0A0003" w:tentative="1">
+      <w:start w:val="1"/>
+      <w:numFmt w:val="bullet"/>
+      <w:lvlText w:val="o"/>
+      <w:lvlJc w:val="left"/>
+      <w:pPr>
+        <w:ind w:left="5400" w:hanging="360"/>
+      </w:pPr>
+      <w:rPr>
+        <w:rFonts w:ascii="Courier New" w:hAnsi="Courier New" w:hint="default"/>
+      </w:rPr>
+    </w:lvl>
+    <w:lvl w:ilvl="8" w:tplc="0C0A0005" w:tentative="1">
+      <w:start w:val="1"/>
+      <w:numFmt w:val="bullet"/>
+      <w:lvlText w:val=""/>
+      <w:lvlJc w:val="left"/>
+      <w:pPr>
+        <w:ind w:left="6120" w:hanging="360"/>
+      </w:pPr>
+      <w:rPr>
+        <w:rFonts w:ascii="Wingdings" w:hAnsi="Wingdings" w:hint="default"/>
+      </w:rPr>
+    </w:lvl>
+  </w:abstractNum>
+  <w:abstractNum w:abstractNumId="4">
     <w:nsid w:val="6C0D055D"/>
     <w:multiLevelType w:val="hybridMultilevel"/>
     <w:tmpl w:val="3166A55E"/>
@@ -1856,7 +5452,7 @@
       </w:pPr>
     </w:lvl>
   </w:abstractNum>
-  <w:abstractNum w:abstractNumId="2">
+  <w:abstractNum w:abstractNumId="5">
     <w:nsid w:val="72E769DD"/>
     <w:multiLevelType w:val="hybridMultilevel"/>
     <w:tmpl w:val="F5AC63F2"/>
@@ -1948,13 +5544,22 @@
     </w:lvl>
   </w:abstractNum>
   <w:num w:numId="1">
-    <w:abstractNumId w:val="0"/>
+    <w:abstractNumId w:val="1"/>
   </w:num>
   <w:num w:numId="2">
+    <w:abstractNumId w:val="5"/>
+  </w:num>
+  <w:num w:numId="3">
+    <w:abstractNumId w:val="4"/>
+  </w:num>
+  <w:num w:numId="4">
     <w:abstractNumId w:val="2"/>
   </w:num>
-  <w:num w:numId="3">
-    <w:abstractNumId w:val="1"/>
+  <w:num w:numId="5">
+    <w:abstractNumId w:val="3"/>
+  </w:num>
+  <w:num w:numId="6">
+    <w:abstractNumId w:val="0"/>
   </w:num>
 </w:numbering>
 </file>
@@ -2790,7 +6395,7 @@
 </file>
 
 <file path=customXml/itemProps1.xml><?xml version="1.0" encoding="utf-8"?>
-<ds:datastoreItem xmlns:ds="http://schemas.openxmlformats.org/officeDocument/2006/customXml" ds:itemID="{775A8267-BD37-A34D-965E-5A1992F586C4}">
+<ds:datastoreItem xmlns:ds="http://schemas.openxmlformats.org/officeDocument/2006/customXml" ds:itemID="{869D08EA-FBCE-3B4A-BC25-D78FEEC50522}">
   <ds:schemaRefs>
     <ds:schemaRef ds:uri="http://schemas.openxmlformats.org/officeDocument/2006/bibliography"/>
   </ds:schemaRefs>

</xml_diff>

<commit_message>
Atualizacao no cronograma e recursos humanos
</commit_message>
<xml_diff>
--- a/Artefatos de Documentação/Processo Aplicado/EveRemind/2-Gerencia de Projeto/Templates/Plano de Estimativas.docx
+++ b/Artefatos de Documentação/Processo Aplicado/EveRemind/2-Gerencia de Projeto/Templates/Plano de Estimativas.docx
@@ -1323,77 +1323,13 @@
               <w:rPr>
                 <w:rFonts w:ascii="Arial" w:hAnsi="Arial" w:cs="Arial"/>
               </w:rPr>
-              <w:t xml:space="preserve">Microsoft Office; </w:t>
-            </w:r>
-            <w:proofErr w:type="spellStart"/>
-            <w:r>
-              <w:rPr>
-                <w:rFonts w:ascii="Arial" w:hAnsi="Arial" w:cs="Arial"/>
-              </w:rPr>
-              <w:t>Netbeans</w:t>
-            </w:r>
-            <w:proofErr w:type="spellEnd"/>
-            <w:r>
-              <w:rPr>
-                <w:rFonts w:ascii="Arial" w:hAnsi="Arial" w:cs="Arial"/>
-              </w:rPr>
-              <w:t xml:space="preserve"> IDE; </w:t>
-            </w:r>
-            <w:proofErr w:type="spellStart"/>
-            <w:r>
-              <w:rPr>
-                <w:rFonts w:ascii="Arial" w:hAnsi="Arial" w:cs="Arial"/>
-              </w:rPr>
-              <w:t>GitHub</w:t>
-            </w:r>
-            <w:proofErr w:type="spellEnd"/>
-            <w:r>
-              <w:rPr>
-                <w:rFonts w:ascii="Arial" w:hAnsi="Arial" w:cs="Arial"/>
-              </w:rPr>
-              <w:t xml:space="preserve">; </w:t>
-            </w:r>
-            <w:proofErr w:type="spellStart"/>
-            <w:r>
-              <w:rPr>
-                <w:rFonts w:ascii="Arial" w:hAnsi="Arial" w:cs="Arial"/>
-              </w:rPr>
-              <w:t>Astah</w:t>
-            </w:r>
-            <w:proofErr w:type="spellEnd"/>
-            <w:r>
-              <w:rPr>
-                <w:rFonts w:ascii="Arial" w:hAnsi="Arial" w:cs="Arial"/>
-              </w:rPr>
-              <w:t xml:space="preserve"> </w:t>
-            </w:r>
-            <w:proofErr w:type="spellStart"/>
-            <w:r>
-              <w:rPr>
-                <w:rFonts w:ascii="Arial" w:hAnsi="Arial" w:cs="Arial"/>
-              </w:rPr>
-              <w:t>Community</w:t>
-            </w:r>
-            <w:proofErr w:type="spellEnd"/>
-            <w:r>
-              <w:rPr>
-                <w:rFonts w:ascii="Arial" w:hAnsi="Arial" w:cs="Arial"/>
-              </w:rPr>
-              <w:t xml:space="preserve">; </w:t>
-            </w:r>
-            <w:proofErr w:type="spellStart"/>
-            <w:r>
-              <w:rPr>
-                <w:rFonts w:ascii="Arial" w:hAnsi="Arial" w:cs="Arial"/>
-              </w:rPr>
-              <w:t>Bizagi</w:t>
-            </w:r>
-            <w:proofErr w:type="spellEnd"/>
-            <w:r>
-              <w:rPr>
-                <w:rFonts w:ascii="Arial" w:hAnsi="Arial" w:cs="Arial"/>
-              </w:rPr>
-              <w:t xml:space="preserve">; </w:t>
+              <w:t xml:space="preserve">Microsoft Office; Netbeans IDE; GitHub; Astah Community; </w:t>
+            </w:r>
+            <w:r>
+              <w:rPr>
+                <w:rFonts w:ascii="Arial" w:hAnsi="Arial" w:cs="Arial"/>
+              </w:rPr>
+              <w:t xml:space="preserve">Bizagi; </w:t>
             </w:r>
             <w:r>
               <w:rPr>
@@ -2888,7 +2824,20 @@
               <w:rPr>
                 <w:rFonts w:ascii="Arial" w:hAnsi="Arial" w:cs="Arial"/>
               </w:rPr>
-              <w:t>Gerente de Configuração</w:t>
+              <w:t>Gestores da Configuração</w:t>
+            </w:r>
+          </w:p>
+          <w:p>
+            <w:pPr>
+              <w:rPr>
+                <w:rFonts w:ascii="Arial" w:hAnsi="Arial" w:cs="Arial"/>
+              </w:rPr>
+            </w:pPr>
+            <w:r>
+              <w:rPr>
+                <w:rFonts w:ascii="Arial" w:hAnsi="Arial" w:cs="Arial"/>
+              </w:rPr>
+              <w:t>(2 pessoas)</w:t>
             </w:r>
           </w:p>
         </w:tc>
@@ -2904,26 +2853,16 @@
                 <w:numId w:val="4"/>
               </w:numPr>
               <w:rPr>
-                <w:rStyle w:val="Forte"/>
-                <w:rFonts w:ascii="Arial" w:hAnsi="Arial" w:cs="Arial"/>
-                <w:b w:val="0"/>
-              </w:rPr>
-            </w:pPr>
-            <w:r>
-              <w:rPr>
-                <w:rStyle w:val="Forte"/>
-                <w:rFonts w:ascii="Arial" w:hAnsi="Arial" w:cs="Arial"/>
-                <w:b w:val="0"/>
-              </w:rPr>
-              <w:t xml:space="preserve">Estabelecer e Definir </w:t>
-            </w:r>
-            <w:r>
-              <w:rPr>
-                <w:rStyle w:val="Forte"/>
-                <w:rFonts w:ascii="Arial" w:hAnsi="Arial" w:cs="Arial"/>
-                <w:b w:val="0"/>
-              </w:rPr>
-              <w:t>a solução de configuração.</w:t>
+                <w:rFonts w:ascii="Arial" w:hAnsi="Arial" w:cs="Arial"/>
+                <w:bCs/>
+              </w:rPr>
+            </w:pPr>
+            <w:r>
+              <w:rPr>
+                <w:rFonts w:ascii="Arial" w:hAnsi="Arial" w:cs="Arial"/>
+                <w:lang w:eastAsia="en-US"/>
+              </w:rPr>
+              <w:t>Define e redefine a estrutura do repositório de versionamento</w:t>
             </w:r>
           </w:p>
           <w:p>
@@ -2934,20 +2873,23 @@
                 <w:numId w:val="4"/>
               </w:numPr>
               <w:rPr>
-                <w:rStyle w:val="Forte"/>
-                <w:rFonts w:ascii="Arial" w:hAnsi="Arial" w:cs="Arial"/>
-                <w:b w:val="0"/>
-              </w:rPr>
-            </w:pPr>
-            <w:r>
-              <w:rPr>
-                <w:rStyle w:val="Forte"/>
-                <w:rFonts w:ascii="Arial" w:hAnsi="Arial" w:cs="Arial"/>
-                <w:b w:val="0"/>
-              </w:rPr>
-              <w:t>Estabelecer a configuração na solução.</w:t>
-            </w:r>
-          </w:p>
+                <w:rFonts w:ascii="Arial" w:hAnsi="Arial" w:cs="Arial"/>
+                <w:bCs/>
+              </w:rPr>
+            </w:pPr>
+            <w:r>
+              <w:rPr>
+                <w:rFonts w:ascii="Arial" w:hAnsi="Arial" w:cs="Arial"/>
+                <w:lang w:eastAsia="en-US"/>
+              </w:rPr>
+              <w:t>Faz auditorias e delega responsabilidades para a Equipe de Configuração.</w:t>
+            </w:r>
+          </w:p>
+        </w:tc>
+        <w:tc>
+          <w:tcPr>
+            <w:tcW w:w="3352" w:type="dxa"/>
+          </w:tcPr>
           <w:p>
             <w:pPr>
               <w:pStyle w:val="PargrafodaLista"/>
@@ -2967,30 +2909,9 @@
                 <w:rFonts w:ascii="Arial" w:hAnsi="Arial" w:cs="Arial"/>
                 <w:b w:val="0"/>
               </w:rPr>
-              <w:t>Manter e Controlar a solução.</w:t>
-            </w:r>
-            <w:r>
-              <w:rPr>
-                <w:rStyle w:val="Forte"/>
-                <w:rFonts w:ascii="Arial" w:hAnsi="Arial" w:cs="Arial"/>
-                <w:b w:val="0"/>
-              </w:rPr>
-              <w:t xml:space="preserve"> </w:t>
-            </w:r>
-          </w:p>
-          <w:p>
-            <w:pPr>
-              <w:jc w:val="both"/>
-              <w:rPr>
-                <w:rFonts w:ascii="Arial" w:hAnsi="Arial" w:cs="Arial"/>
-              </w:rPr>
-            </w:pPr>
-          </w:p>
-        </w:tc>
-        <w:tc>
-          <w:tcPr>
-            <w:tcW w:w="3352" w:type="dxa"/>
-          </w:tcPr>
+              <w:t>Conhecimento básico do nível F do MPS-BR para GCO.</w:t>
+            </w:r>
+          </w:p>
           <w:p>
             <w:pPr>
               <w:pStyle w:val="PargrafodaLista"/>
@@ -2999,6 +2920,110 @@
                 <w:numId w:val="4"/>
               </w:numPr>
               <w:rPr>
+                <w:rFonts w:ascii="Arial" w:hAnsi="Arial" w:cs="Arial"/>
+                <w:bCs/>
+              </w:rPr>
+            </w:pPr>
+            <w:r>
+              <w:rPr>
+                <w:rStyle w:val="Forte"/>
+                <w:rFonts w:ascii="Arial" w:hAnsi="Arial" w:cs="Arial"/>
+                <w:b w:val="0"/>
+              </w:rPr>
+              <w:t>Conhecimento em ferramentas de controle de configuração.</w:t>
+            </w:r>
+          </w:p>
+        </w:tc>
+      </w:tr>
+      <w:tr>
+        <w:tc>
+          <w:tcPr>
+            <w:tcW w:w="3351" w:type="dxa"/>
+          </w:tcPr>
+          <w:p>
+            <w:pPr>
+              <w:rPr>
+                <w:rFonts w:ascii="Arial" w:hAnsi="Arial" w:cs="Arial"/>
+              </w:rPr>
+            </w:pPr>
+            <w:r>
+              <w:rPr>
+                <w:rFonts w:ascii="Arial" w:hAnsi="Arial" w:cs="Arial"/>
+              </w:rPr>
+              <w:t>Equipe da Configuração</w:t>
+            </w:r>
+          </w:p>
+          <w:p>
+            <w:pPr>
+              <w:rPr>
+                <w:rFonts w:ascii="Arial" w:hAnsi="Arial" w:cs="Arial"/>
+              </w:rPr>
+            </w:pPr>
+            <w:r>
+              <w:rPr>
+                <w:rFonts w:ascii="Arial" w:hAnsi="Arial" w:cs="Arial"/>
+              </w:rPr>
+              <w:t>(5 pessoas)</w:t>
+            </w:r>
+          </w:p>
+        </w:tc>
+        <w:tc>
+          <w:tcPr>
+            <w:tcW w:w="3352" w:type="dxa"/>
+          </w:tcPr>
+          <w:p>
+            <w:pPr>
+              <w:pStyle w:val="PargrafodaLista"/>
+              <w:numPr>
+                <w:ilvl w:val="0"/>
+                <w:numId w:val="4"/>
+              </w:numPr>
+              <w:rPr>
+                <w:rFonts w:ascii="Arial" w:hAnsi="Arial" w:cs="Arial"/>
+                <w:bCs/>
+              </w:rPr>
+            </w:pPr>
+            <w:r>
+              <w:rPr>
+                <w:rFonts w:ascii="Arial" w:hAnsi="Arial" w:cs="Arial"/>
+                <w:lang w:eastAsia="en-US"/>
+              </w:rPr>
+              <w:t xml:space="preserve">Ajuda na realização das auditorias </w:t>
+            </w:r>
+          </w:p>
+          <w:p>
+            <w:pPr>
+              <w:pStyle w:val="PargrafodaLista"/>
+              <w:numPr>
+                <w:ilvl w:val="0"/>
+                <w:numId w:val="4"/>
+              </w:numPr>
+              <w:rPr>
+                <w:rFonts w:ascii="Arial" w:hAnsi="Arial" w:cs="Arial"/>
+                <w:bCs/>
+              </w:rPr>
+            </w:pPr>
+            <w:r>
+              <w:rPr>
+                <w:rFonts w:ascii="Arial" w:hAnsi="Arial" w:cs="Arial"/>
+                <w:lang w:eastAsia="en-US"/>
+              </w:rPr>
+              <w:t>Realiza atividades delegadas pelo Gestor de Configuração.</w:t>
+            </w:r>
+          </w:p>
+        </w:tc>
+        <w:tc>
+          <w:tcPr>
+            <w:tcW w:w="3352" w:type="dxa"/>
+          </w:tcPr>
+          <w:p>
+            <w:pPr>
+              <w:pStyle w:val="PargrafodaLista"/>
+              <w:numPr>
+                <w:ilvl w:val="0"/>
+                <w:numId w:val="4"/>
+              </w:numPr>
+              <w:rPr>
                 <w:rStyle w:val="Forte"/>
                 <w:rFonts w:ascii="Arial" w:hAnsi="Arial" w:cs="Arial"/>
                 <w:b w:val="0"/>
@@ -3013,6 +3038,89 @@
               <w:t>Conhecimento básico do nível F do MPS-BR para GCO.</w:t>
             </w:r>
           </w:p>
+          <w:p>
+            <w:pPr>
+              <w:pStyle w:val="PargrafodaLista"/>
+              <w:numPr>
+                <w:ilvl w:val="0"/>
+                <w:numId w:val="4"/>
+              </w:numPr>
+              <w:rPr>
+                <w:rFonts w:ascii="Arial" w:hAnsi="Arial" w:cs="Arial"/>
+                <w:bCs/>
+              </w:rPr>
+            </w:pPr>
+            <w:r>
+              <w:rPr>
+                <w:rStyle w:val="Forte"/>
+                <w:rFonts w:ascii="Arial" w:hAnsi="Arial" w:cs="Arial"/>
+                <w:b w:val="0"/>
+              </w:rPr>
+              <w:t>Conhecimento em ferramentas de controle de configuração.</w:t>
+            </w:r>
+          </w:p>
+        </w:tc>
+      </w:tr>
+      <w:tr>
+        <w:tc>
+          <w:tcPr>
+            <w:tcW w:w="3351" w:type="dxa"/>
+          </w:tcPr>
+          <w:p>
+            <w:pPr>
+              <w:rPr>
+                <w:rFonts w:ascii="Arial" w:hAnsi="Arial" w:cs="Arial"/>
+              </w:rPr>
+            </w:pPr>
+            <w:r>
+              <w:rPr>
+                <w:rFonts w:ascii="Arial" w:hAnsi="Arial" w:cs="Arial"/>
+              </w:rPr>
+              <w:t>Desenvolvedores</w:t>
+            </w:r>
+          </w:p>
+          <w:p>
+            <w:pPr>
+              <w:rPr>
+                <w:rFonts w:ascii="Arial" w:hAnsi="Arial" w:cs="Arial"/>
+              </w:rPr>
+            </w:pPr>
+            <w:r>
+              <w:rPr>
+                <w:rFonts w:ascii="Arial" w:hAnsi="Arial" w:cs="Arial"/>
+              </w:rPr>
+              <w:t>(3 pessoas)</w:t>
+            </w:r>
+          </w:p>
+        </w:tc>
+        <w:tc>
+          <w:tcPr>
+            <w:tcW w:w="3352" w:type="dxa"/>
+          </w:tcPr>
+          <w:p>
+            <w:pPr>
+              <w:pStyle w:val="PargrafodaLista"/>
+              <w:numPr>
+                <w:ilvl w:val="0"/>
+                <w:numId w:val="4"/>
+              </w:numPr>
+              <w:rPr>
+                <w:rFonts w:ascii="Arial" w:hAnsi="Arial" w:cs="Arial"/>
+                <w:bCs/>
+              </w:rPr>
+            </w:pPr>
+            <w:r>
+              <w:rPr>
+                <w:rFonts w:ascii="Arial" w:hAnsi="Arial" w:cs="Arial"/>
+              </w:rPr>
+              <w:t>Produz os itens de configuração que serão gerenciados.</w:t>
+            </w:r>
+          </w:p>
+        </w:tc>
+        <w:tc>
+          <w:tcPr>
+            <w:tcW w:w="3352" w:type="dxa"/>
+          </w:tcPr>
           <w:p>
             <w:pPr>
               <w:pStyle w:val="PargrafodaLista"/>
@@ -3613,6 +3721,7 @@
                 <w:rFonts w:ascii="Arial" w:hAnsi="Arial" w:cs="Arial"/>
                 <w:b w:val="0"/>
               </w:rPr>
+              <w:lastRenderedPageBreak/>
               <w:t>Cumprir e seguir os requisitos.</w:t>
             </w:r>
           </w:p>
@@ -3684,6 +3793,7 @@
                 <w:rFonts w:ascii="Arial" w:hAnsi="Arial" w:cs="Arial"/>
                 <w:b w:val="0"/>
               </w:rPr>
+              <w:lastRenderedPageBreak/>
               <w:t>Conhecimento a fundo da linguagem utilizada.</w:t>
             </w:r>
           </w:p>
@@ -3704,6 +3814,7 @@
                 <w:rFonts w:ascii="Arial" w:hAnsi="Arial" w:cs="Arial"/>
                 <w:b w:val="0"/>
               </w:rPr>
+              <w:lastRenderedPageBreak/>
               <w:t>Conhecimento de técnicas e boas práticas da programação.</w:t>
             </w:r>
           </w:p>
@@ -3735,7 +3846,6 @@
           <w:rFonts w:ascii="Arial" w:hAnsi="Arial" w:cs="Arial"/>
           <w:b/>
         </w:rPr>
-        <w:lastRenderedPageBreak/>
         <w:t>Verificação e Validação:</w:t>
       </w:r>
     </w:p>
@@ -3910,23 +4020,7 @@
                 <w:rFonts w:ascii="Arial" w:eastAsia="Times New Roman" w:hAnsi="Arial" w:cs="Arial"/>
                 <w:lang w:eastAsia="pt-BR"/>
               </w:rPr>
-              <w:t>Defender o nível apropriado de qualidade mediante a correção de defeitos importante</w:t>
-            </w:r>
-            <w:bookmarkStart w:id="0" w:name="_GoBack"/>
-            <w:bookmarkEnd w:id="0"/>
-            <w:r>
-              <w:rPr>
-                <w:rFonts w:ascii="Arial" w:eastAsia="Times New Roman" w:hAnsi="Arial" w:cs="Arial"/>
-                <w:lang w:eastAsia="pt-BR"/>
-              </w:rPr>
-              <w:t>s</w:t>
-            </w:r>
-            <w:r>
-              <w:rPr>
-                <w:rFonts w:ascii="Arial" w:eastAsia="Times New Roman" w:hAnsi="Arial" w:cs="Arial"/>
-                <w:lang w:eastAsia="pt-BR"/>
-              </w:rPr>
-              <w:t>.</w:t>
+              <w:t>Defender o nível apropriado de qualidade mediante a correção de defeitos importantes.</w:t>
             </w:r>
           </w:p>
           <w:p>
@@ -3947,23 +4041,7 @@
                 <w:rFonts w:ascii="Arial" w:eastAsia="Times New Roman" w:hAnsi="Arial" w:cs="Arial"/>
                 <w:lang w:eastAsia="pt-BR"/>
               </w:rPr>
-              <w:t xml:space="preserve">Defender um nível apropriado de enfoque na </w:t>
-            </w:r>
-            <w:proofErr w:type="spellStart"/>
-            <w:r>
-              <w:rPr>
-                <w:rFonts w:ascii="Arial" w:eastAsia="Times New Roman" w:hAnsi="Arial" w:cs="Arial"/>
-                <w:lang w:eastAsia="pt-BR"/>
-              </w:rPr>
-              <w:t>testabilidade</w:t>
-            </w:r>
-            <w:proofErr w:type="spellEnd"/>
-            <w:r>
-              <w:rPr>
-                <w:rFonts w:ascii="Arial" w:eastAsia="Times New Roman" w:hAnsi="Arial" w:cs="Arial"/>
-                <w:lang w:eastAsia="pt-BR"/>
-              </w:rPr>
-              <w:t xml:space="preserve"> durante o processo de desenvolvimento de software.</w:t>
+              <w:t>Defender um nível apropriado de enfoque na testabilidade durante o processo de desenvolvimento de software.</w:t>
             </w:r>
           </w:p>
         </w:tc>
@@ -4210,7 +4288,15 @@
                 <w:rFonts w:ascii="Arial" w:eastAsia="Times New Roman" w:hAnsi="Arial" w:cs="Arial"/>
                 <w:lang w:eastAsia="pt-BR"/>
               </w:rPr>
-              <w:t>Definir os testes apropriados necessários e quaisquer dados de teste associados.</w:t>
+              <w:t xml:space="preserve">Definir os testes apropriados necessários </w:t>
+            </w:r>
+            <w:r>
+              <w:rPr>
+                <w:rFonts w:ascii="Arial" w:eastAsia="Times New Roman" w:hAnsi="Arial" w:cs="Arial"/>
+                <w:lang w:eastAsia="pt-BR"/>
+              </w:rPr>
+              <w:lastRenderedPageBreak/>
+              <w:t>e quaisquer dados de teste associados.</w:t>
             </w:r>
           </w:p>
           <w:p>
@@ -4279,6 +4365,7 @@
                 <w:rFonts w:ascii="Arial" w:hAnsi="Arial" w:cs="Arial"/>
                 <w:b w:val="0"/>
               </w:rPr>
+              <w:lastRenderedPageBreak/>
               <w:t>Boa habilidade analítica;</w:t>
             </w:r>
           </w:p>
@@ -4367,6 +4454,7 @@
                 <w:rFonts w:ascii="Arial" w:hAnsi="Arial" w:cs="Arial"/>
                 <w:b w:val="0"/>
               </w:rPr>
+              <w:lastRenderedPageBreak/>
               <w:t>Conhecimento do domínio (muito desejável);</w:t>
             </w:r>
           </w:p>
@@ -4778,6 +4866,7 @@
     </w:p>
     <w:p>
       <w:pPr>
+        <w:jc w:val="both"/>
         <w:rPr>
           <w:rFonts w:ascii="Arial" w:hAnsi="Arial" w:cs="Arial"/>
           <w:lang w:eastAsia="pt-BR"/>
@@ -4820,9 +4909,24 @@
         </w:rPr>
         <w:t>mento do projeto e custos extras, além de dados históricos se houver.</w:t>
       </w:r>
+      <w:r>
+        <w:rPr>
+          <w:rFonts w:ascii="Arial" w:hAnsi="Arial" w:cs="Arial"/>
+          <w:lang w:eastAsia="pt-BR"/>
+        </w:rPr>
+        <w:t xml:space="preserve"> </w:t>
+      </w:r>
+      <w:r>
+        <w:rPr>
+          <w:rFonts w:ascii="Arial" w:hAnsi="Arial" w:cs="Arial"/>
+          <w:lang w:eastAsia="pt-BR"/>
+        </w:rPr>
+        <w:t>Foi levado em consideração a hora do teto salarial para cada membro da equipe descrito em Recursos Humanos e multiplicados pelas horas necessárias estimadas em Esforço.</w:t>
+      </w:r>
     </w:p>
     <w:p>
       <w:pPr>
+        <w:jc w:val="both"/>
         <w:rPr>
           <w:rFonts w:ascii="Arial" w:hAnsi="Arial" w:cs="Arial"/>
           <w:lang w:eastAsia="pt-BR"/>
@@ -4834,9 +4938,476 @@
           <w:lang w:eastAsia="pt-BR"/>
         </w:rPr>
         <w:tab/>
-        <w:t>&lt;&lt;Aqui será feita uma estimativa de custo total do projeto&gt;&gt;</w:t>
+        <w:t>O custo deve ser monitorado, e caso haja alguma mudança necessária a ser feita, deve-se primeiramente reportar aos interessados e depois mudar os valores.</w:t>
       </w:r>
     </w:p>
+    <w:p>
+      <w:pPr>
+        <w:jc w:val="both"/>
+        <w:rPr>
+          <w:rFonts w:ascii="Arial" w:hAnsi="Arial" w:cs="Arial"/>
+          <w:lang w:eastAsia="pt-BR"/>
+        </w:rPr>
+      </w:pPr>
+    </w:p>
+    <w:p>
+      <w:pPr>
+        <w:jc w:val="both"/>
+        <w:rPr>
+          <w:rFonts w:ascii="Arial" w:hAnsi="Arial" w:cs="Arial"/>
+          <w:lang w:eastAsia="pt-BR"/>
+        </w:rPr>
+      </w:pPr>
+      <w:bookmarkStart w:id="0" w:name="_GoBack"/>
+      <w:bookmarkEnd w:id="0"/>
+    </w:p>
+    <w:p>
+      <w:pPr>
+        <w:jc w:val="both"/>
+        <w:rPr>
+          <w:rFonts w:ascii="Arial" w:hAnsi="Arial" w:cs="Arial"/>
+          <w:lang w:eastAsia="pt-BR"/>
+        </w:rPr>
+      </w:pPr>
+    </w:p>
+    <w:p>
+      <w:pPr>
+        <w:jc w:val="both"/>
+        <w:rPr>
+          <w:rFonts w:ascii="Arial" w:hAnsi="Arial" w:cs="Arial"/>
+          <w:lang w:eastAsia="pt-BR"/>
+        </w:rPr>
+      </w:pPr>
+    </w:p>
+    <w:p>
+      <w:pPr>
+        <w:jc w:val="both"/>
+        <w:rPr>
+          <w:rFonts w:ascii="Arial" w:hAnsi="Arial" w:cs="Arial"/>
+          <w:lang w:eastAsia="pt-BR"/>
+        </w:rPr>
+      </w:pPr>
+    </w:p>
+    <w:p>
+      <w:pPr>
+        <w:jc w:val="both"/>
+        <w:rPr>
+          <w:rFonts w:ascii="Arial" w:hAnsi="Arial" w:cs="Arial"/>
+          <w:lang w:eastAsia="pt-BR"/>
+        </w:rPr>
+      </w:pPr>
+    </w:p>
+    <w:tbl>
+      <w:tblPr>
+        <w:tblStyle w:val="Tabelacomgrade"/>
+        <w:tblW w:w="0" w:type="auto"/>
+        <w:tblLook w:val="04A0" w:firstRow="1" w:lastRow="0" w:firstColumn="1" w:lastColumn="0" w:noHBand="0" w:noVBand="1"/>
+      </w:tblPr>
+      <w:tblGrid>
+        <w:gridCol w:w="3351"/>
+        <w:gridCol w:w="3352"/>
+        <w:gridCol w:w="3352"/>
+      </w:tblGrid>
+      <w:tr>
+        <w:tc>
+          <w:tcPr>
+            <w:tcW w:w="3351" w:type="dxa"/>
+          </w:tcPr>
+          <w:p>
+            <w:pPr>
+              <w:rPr>
+                <w:rFonts w:ascii="Arial" w:hAnsi="Arial" w:cs="Arial"/>
+                <w:lang w:eastAsia="pt-BR"/>
+              </w:rPr>
+            </w:pPr>
+            <w:r>
+              <w:rPr>
+                <w:rFonts w:ascii="Arial" w:hAnsi="Arial" w:cs="Arial"/>
+                <w:lang w:eastAsia="pt-BR"/>
+              </w:rPr>
+              <w:lastRenderedPageBreak/>
+              <w:t>Área de Processo</w:t>
+            </w:r>
+          </w:p>
+        </w:tc>
+        <w:tc>
+          <w:tcPr>
+            <w:tcW w:w="3352" w:type="dxa"/>
+          </w:tcPr>
+          <w:p>
+            <w:pPr>
+              <w:rPr>
+                <w:rFonts w:ascii="Arial" w:hAnsi="Arial" w:cs="Arial"/>
+                <w:lang w:eastAsia="pt-BR"/>
+              </w:rPr>
+            </w:pPr>
+            <w:r>
+              <w:rPr>
+                <w:rFonts w:ascii="Arial" w:hAnsi="Arial" w:cs="Arial"/>
+                <w:lang w:eastAsia="pt-BR"/>
+              </w:rPr>
+              <w:t xml:space="preserve">Hora Salarial Média </w:t>
+            </w:r>
+          </w:p>
+        </w:tc>
+        <w:tc>
+          <w:tcPr>
+            <w:tcW w:w="3352" w:type="dxa"/>
+          </w:tcPr>
+          <w:p>
+            <w:pPr>
+              <w:rPr>
+                <w:rFonts w:ascii="Arial" w:hAnsi="Arial" w:cs="Arial"/>
+                <w:lang w:eastAsia="pt-BR"/>
+              </w:rPr>
+            </w:pPr>
+            <w:r>
+              <w:rPr>
+                <w:rFonts w:ascii="Arial" w:hAnsi="Arial" w:cs="Arial"/>
+                <w:lang w:eastAsia="pt-BR"/>
+              </w:rPr>
+              <w:t>Custo Estimado</w:t>
+            </w:r>
+          </w:p>
+        </w:tc>
+      </w:tr>
+      <w:tr>
+        <w:tc>
+          <w:tcPr>
+            <w:tcW w:w="3351" w:type="dxa"/>
+          </w:tcPr>
+          <w:p>
+            <w:pPr>
+              <w:rPr>
+                <w:rFonts w:ascii="Arial" w:hAnsi="Arial" w:cs="Arial"/>
+                <w:lang w:eastAsia="pt-BR"/>
+              </w:rPr>
+            </w:pPr>
+            <w:r>
+              <w:rPr>
+                <w:rFonts w:ascii="Arial" w:hAnsi="Arial" w:cs="Arial"/>
+                <w:lang w:eastAsia="pt-BR"/>
+              </w:rPr>
+              <w:t>Gerência de Projetos</w:t>
+            </w:r>
+          </w:p>
+        </w:tc>
+        <w:tc>
+          <w:tcPr>
+            <w:tcW w:w="3352" w:type="dxa"/>
+          </w:tcPr>
+          <w:p>
+            <w:pPr>
+              <w:rPr>
+                <w:rFonts w:ascii="Arial" w:hAnsi="Arial" w:cs="Arial"/>
+                <w:lang w:eastAsia="pt-BR"/>
+              </w:rPr>
+            </w:pPr>
+          </w:p>
+        </w:tc>
+        <w:tc>
+          <w:tcPr>
+            <w:tcW w:w="3352" w:type="dxa"/>
+          </w:tcPr>
+          <w:p>
+            <w:pPr>
+              <w:rPr>
+                <w:rFonts w:ascii="Arial" w:hAnsi="Arial" w:cs="Arial"/>
+                <w:lang w:eastAsia="pt-BR"/>
+              </w:rPr>
+            </w:pPr>
+          </w:p>
+        </w:tc>
+      </w:tr>
+      <w:tr>
+        <w:tc>
+          <w:tcPr>
+            <w:tcW w:w="3351" w:type="dxa"/>
+          </w:tcPr>
+          <w:p>
+            <w:pPr>
+              <w:rPr>
+                <w:rFonts w:ascii="Arial" w:hAnsi="Arial" w:cs="Arial"/>
+                <w:lang w:eastAsia="pt-BR"/>
+              </w:rPr>
+            </w:pPr>
+            <w:r>
+              <w:rPr>
+                <w:rFonts w:ascii="Arial" w:hAnsi="Arial" w:cs="Arial"/>
+                <w:lang w:eastAsia="pt-BR"/>
+              </w:rPr>
+              <w:t>Gerência de Requisitos</w:t>
+            </w:r>
+          </w:p>
+        </w:tc>
+        <w:tc>
+          <w:tcPr>
+            <w:tcW w:w="3352" w:type="dxa"/>
+          </w:tcPr>
+          <w:p>
+            <w:pPr>
+              <w:rPr>
+                <w:rFonts w:ascii="Arial" w:hAnsi="Arial" w:cs="Arial"/>
+                <w:lang w:eastAsia="pt-BR"/>
+              </w:rPr>
+            </w:pPr>
+          </w:p>
+        </w:tc>
+        <w:tc>
+          <w:tcPr>
+            <w:tcW w:w="3352" w:type="dxa"/>
+          </w:tcPr>
+          <w:p>
+            <w:pPr>
+              <w:rPr>
+                <w:rFonts w:ascii="Arial" w:hAnsi="Arial" w:cs="Arial"/>
+                <w:lang w:eastAsia="pt-BR"/>
+              </w:rPr>
+            </w:pPr>
+          </w:p>
+        </w:tc>
+      </w:tr>
+      <w:tr>
+        <w:tc>
+          <w:tcPr>
+            <w:tcW w:w="3351" w:type="dxa"/>
+          </w:tcPr>
+          <w:p>
+            <w:pPr>
+              <w:rPr>
+                <w:rFonts w:ascii="Arial" w:hAnsi="Arial" w:cs="Arial"/>
+                <w:lang w:eastAsia="pt-BR"/>
+              </w:rPr>
+            </w:pPr>
+            <w:r>
+              <w:rPr>
+                <w:rFonts w:ascii="Arial" w:hAnsi="Arial" w:cs="Arial"/>
+                <w:lang w:eastAsia="pt-BR"/>
+              </w:rPr>
+              <w:t>Garantia da Qualidade</w:t>
+            </w:r>
+          </w:p>
+        </w:tc>
+        <w:tc>
+          <w:tcPr>
+            <w:tcW w:w="3352" w:type="dxa"/>
+          </w:tcPr>
+          <w:p>
+            <w:pPr>
+              <w:rPr>
+                <w:rFonts w:ascii="Arial" w:hAnsi="Arial" w:cs="Arial"/>
+                <w:lang w:eastAsia="pt-BR"/>
+              </w:rPr>
+            </w:pPr>
+          </w:p>
+        </w:tc>
+        <w:tc>
+          <w:tcPr>
+            <w:tcW w:w="3352" w:type="dxa"/>
+          </w:tcPr>
+          <w:p>
+            <w:pPr>
+              <w:rPr>
+                <w:rFonts w:ascii="Arial" w:hAnsi="Arial" w:cs="Arial"/>
+                <w:lang w:eastAsia="pt-BR"/>
+              </w:rPr>
+            </w:pPr>
+          </w:p>
+        </w:tc>
+      </w:tr>
+      <w:tr>
+        <w:tc>
+          <w:tcPr>
+            <w:tcW w:w="3351" w:type="dxa"/>
+          </w:tcPr>
+          <w:p>
+            <w:pPr>
+              <w:rPr>
+                <w:rFonts w:ascii="Arial" w:hAnsi="Arial" w:cs="Arial"/>
+                <w:lang w:eastAsia="pt-BR"/>
+              </w:rPr>
+            </w:pPr>
+            <w:r>
+              <w:rPr>
+                <w:rFonts w:ascii="Arial" w:hAnsi="Arial" w:cs="Arial"/>
+                <w:lang w:eastAsia="pt-BR"/>
+              </w:rPr>
+              <w:t>Gerência da Configuração</w:t>
+            </w:r>
+          </w:p>
+        </w:tc>
+        <w:tc>
+          <w:tcPr>
+            <w:tcW w:w="3352" w:type="dxa"/>
+          </w:tcPr>
+          <w:p>
+            <w:pPr>
+              <w:rPr>
+                <w:rFonts w:ascii="Arial" w:hAnsi="Arial" w:cs="Arial"/>
+                <w:lang w:eastAsia="pt-BR"/>
+              </w:rPr>
+            </w:pPr>
+          </w:p>
+        </w:tc>
+        <w:tc>
+          <w:tcPr>
+            <w:tcW w:w="3352" w:type="dxa"/>
+          </w:tcPr>
+          <w:p>
+            <w:pPr>
+              <w:rPr>
+                <w:rFonts w:ascii="Arial" w:hAnsi="Arial" w:cs="Arial"/>
+                <w:lang w:eastAsia="pt-BR"/>
+              </w:rPr>
+            </w:pPr>
+          </w:p>
+        </w:tc>
+      </w:tr>
+      <w:tr>
+        <w:tc>
+          <w:tcPr>
+            <w:tcW w:w="3351" w:type="dxa"/>
+          </w:tcPr>
+          <w:p>
+            <w:pPr>
+              <w:rPr>
+                <w:rFonts w:ascii="Arial" w:hAnsi="Arial" w:cs="Arial"/>
+                <w:lang w:eastAsia="pt-BR"/>
+              </w:rPr>
+            </w:pPr>
+            <w:r>
+              <w:rPr>
+                <w:rFonts w:ascii="Arial" w:hAnsi="Arial" w:cs="Arial"/>
+                <w:lang w:eastAsia="pt-BR"/>
+              </w:rPr>
+              <w:t>Desenvolvimento</w:t>
+            </w:r>
+          </w:p>
+        </w:tc>
+        <w:tc>
+          <w:tcPr>
+            <w:tcW w:w="3352" w:type="dxa"/>
+          </w:tcPr>
+          <w:p>
+            <w:pPr>
+              <w:rPr>
+                <w:rFonts w:ascii="Arial" w:hAnsi="Arial" w:cs="Arial"/>
+                <w:lang w:eastAsia="pt-BR"/>
+              </w:rPr>
+            </w:pPr>
+          </w:p>
+        </w:tc>
+        <w:tc>
+          <w:tcPr>
+            <w:tcW w:w="3352" w:type="dxa"/>
+          </w:tcPr>
+          <w:p>
+            <w:pPr>
+              <w:rPr>
+                <w:rFonts w:ascii="Arial" w:hAnsi="Arial" w:cs="Arial"/>
+                <w:lang w:eastAsia="pt-BR"/>
+              </w:rPr>
+            </w:pPr>
+          </w:p>
+        </w:tc>
+      </w:tr>
+      <w:tr>
+        <w:tc>
+          <w:tcPr>
+            <w:tcW w:w="3351" w:type="dxa"/>
+          </w:tcPr>
+          <w:p>
+            <w:pPr>
+              <w:rPr>
+                <w:rFonts w:ascii="Arial" w:hAnsi="Arial" w:cs="Arial"/>
+                <w:lang w:eastAsia="pt-BR"/>
+              </w:rPr>
+            </w:pPr>
+            <w:r>
+              <w:rPr>
+                <w:rFonts w:ascii="Arial" w:hAnsi="Arial" w:cs="Arial"/>
+                <w:lang w:eastAsia="pt-BR"/>
+              </w:rPr>
+              <w:t>Verificação e Validação</w:t>
+            </w:r>
+          </w:p>
+        </w:tc>
+        <w:tc>
+          <w:tcPr>
+            <w:tcW w:w="3352" w:type="dxa"/>
+          </w:tcPr>
+          <w:p>
+            <w:pPr>
+              <w:rPr>
+                <w:rFonts w:ascii="Arial" w:hAnsi="Arial" w:cs="Arial"/>
+                <w:lang w:eastAsia="pt-BR"/>
+              </w:rPr>
+            </w:pPr>
+          </w:p>
+        </w:tc>
+        <w:tc>
+          <w:tcPr>
+            <w:tcW w:w="3352" w:type="dxa"/>
+          </w:tcPr>
+          <w:p>
+            <w:pPr>
+              <w:rPr>
+                <w:rFonts w:ascii="Arial" w:hAnsi="Arial" w:cs="Arial"/>
+                <w:lang w:eastAsia="pt-BR"/>
+              </w:rPr>
+            </w:pPr>
+          </w:p>
+        </w:tc>
+      </w:tr>
+      <w:tr>
+        <w:tc>
+          <w:tcPr>
+            <w:tcW w:w="3351" w:type="dxa"/>
+          </w:tcPr>
+          <w:p>
+            <w:pPr>
+              <w:rPr>
+                <w:rFonts w:ascii="Arial" w:hAnsi="Arial" w:cs="Arial"/>
+                <w:lang w:eastAsia="pt-BR"/>
+              </w:rPr>
+            </w:pPr>
+            <w:r>
+              <w:rPr>
+                <w:rFonts w:ascii="Arial" w:hAnsi="Arial" w:cs="Arial"/>
+                <w:lang w:eastAsia="pt-BR"/>
+              </w:rPr>
+              <w:t>Manutenção de Software</w:t>
+            </w:r>
+          </w:p>
+        </w:tc>
+        <w:tc>
+          <w:tcPr>
+            <w:tcW w:w="3352" w:type="dxa"/>
+          </w:tcPr>
+          <w:p>
+            <w:pPr>
+              <w:rPr>
+                <w:rFonts w:ascii="Arial" w:hAnsi="Arial" w:cs="Arial"/>
+                <w:lang w:eastAsia="pt-BR"/>
+              </w:rPr>
+            </w:pPr>
+          </w:p>
+        </w:tc>
+        <w:tc>
+          <w:tcPr>
+            <w:tcW w:w="3352" w:type="dxa"/>
+          </w:tcPr>
+          <w:p>
+            <w:pPr>
+              <w:rPr>
+                <w:rFonts w:ascii="Arial" w:hAnsi="Arial" w:cs="Arial"/>
+                <w:lang w:eastAsia="pt-BR"/>
+              </w:rPr>
+            </w:pPr>
+          </w:p>
+        </w:tc>
+      </w:tr>
+    </w:tbl>
     <w:p>
       <w:pPr>
         <w:rPr>
@@ -4894,21 +5465,7 @@
         <w:rPr>
           <w:rFonts w:ascii="Arial" w:hAnsi="Arial" w:cs="Arial"/>
         </w:rPr>
-        <w:t xml:space="preserve">&lt;&lt;Aqui será feita a aprovação pelos </w:t>
-      </w:r>
-      <w:proofErr w:type="spellStart"/>
-      <w:r>
-        <w:rPr>
-          <w:rFonts w:ascii="Arial" w:hAnsi="Arial" w:cs="Arial"/>
-        </w:rPr>
-        <w:t>stakeholders</w:t>
-      </w:r>
-      <w:proofErr w:type="spellEnd"/>
-      <w:r>
-        <w:rPr>
-          <w:rFonts w:ascii="Arial" w:hAnsi="Arial" w:cs="Arial"/>
-        </w:rPr>
-        <w:t xml:space="preserve"> do projeto sobre o plano de estimativas.&gt;&gt;</w:t>
+        <w:t>&lt;&lt;Aqui será feita a aprovação pelos stakeholders do projeto sobre o plano de estimativas.&gt;&gt;</w:t>
       </w:r>
     </w:p>
     <w:p>
@@ -6395,7 +6952,7 @@
 </file>
 
 <file path=customXml/itemProps1.xml><?xml version="1.0" encoding="utf-8"?>
-<ds:datastoreItem xmlns:ds="http://schemas.openxmlformats.org/officeDocument/2006/customXml" ds:itemID="{869D08EA-FBCE-3B4A-BC25-D78FEEC50522}">
+<ds:datastoreItem xmlns:ds="http://schemas.openxmlformats.org/officeDocument/2006/customXml" ds:itemID="{A0D82CD1-ED3C-FC44-A2AB-64959727B87C}">
   <ds:schemaRefs>
     <ds:schemaRef ds:uri="http://schemas.openxmlformats.org/officeDocument/2006/bibliography"/>
   </ds:schemaRefs>

</xml_diff>

<commit_message>
Adicionando Custo ao Projeto
</commit_message>
<xml_diff>
--- a/Artefatos de Documentação/Processo Aplicado/EveRemind/2-Gerencia de Projeto/Templates/Plano de Estimativas.docx
+++ b/Artefatos de Documentação/Processo Aplicado/EveRemind/2-Gerencia de Projeto/Templates/Plano de Estimativas.docx
@@ -4923,6 +4923,22 @@
         </w:rPr>
         <w:t>Foi levado em consideração a hora do teto salarial para cada membro da equipe descrito em Recursos Humanos e multiplicados pelas horas necessárias estimadas em Esforço.</w:t>
       </w:r>
+      <w:r>
+        <w:rPr>
+          <w:rFonts w:ascii="Arial" w:hAnsi="Arial" w:cs="Arial"/>
+          <w:lang w:eastAsia="pt-BR"/>
+        </w:rPr>
+        <w:t xml:space="preserve"> Não serão levados em consideração os Recursos Ambientais pois cada um trabalhará em espaço da universidade ou em casa, nem Recursos Materiais </w:t>
+      </w:r>
+      <w:r>
+        <w:rPr>
+          <w:rFonts w:ascii="Arial" w:hAnsi="Arial" w:cs="Arial"/>
+          <w:lang w:eastAsia="pt-BR"/>
+        </w:rPr>
+        <w:t>pois cada computador ou espaço já tem previamente o necessário.</w:t>
+      </w:r>
+      <w:bookmarkStart w:id="0" w:name="_GoBack"/>
+      <w:bookmarkEnd w:id="0"/>
     </w:p>
     <w:p>
       <w:pPr>
@@ -4940,6 +4956,30 @@
         <w:tab/>
         <w:t>O custo deve ser monitorado, e caso haja alguma mudança necessária a ser feita, deve-se primeiramente reportar aos interessados e depois mudar os valores.</w:t>
       </w:r>
+      <w:r>
+        <w:rPr>
+          <w:rFonts w:ascii="Arial" w:hAnsi="Arial" w:cs="Arial"/>
+          <w:lang w:eastAsia="pt-BR"/>
+        </w:rPr>
+        <w:t xml:space="preserve"> Os valores foram retirados de </w:t>
+      </w:r>
+      <w:hyperlink r:id="rId6" w:history="1">
+        <w:r>
+          <w:rPr>
+            <w:rStyle w:val="Hiperlink"/>
+            <w:rFonts w:ascii="Arial" w:hAnsi="Arial" w:cs="Arial"/>
+            <w:lang w:eastAsia="pt-BR"/>
+          </w:rPr>
+          <w:t>http://info.abril.com.br/carreira/salarios/</w:t>
+        </w:r>
+      </w:hyperlink>
+      <w:r>
+        <w:rPr>
+          <w:rFonts w:ascii="Arial" w:hAnsi="Arial" w:cs="Arial"/>
+          <w:lang w:eastAsia="pt-BR"/>
+        </w:rPr>
+        <w:t xml:space="preserve"> . </w:t>
+      </w:r>
     </w:p>
     <w:p>
       <w:pPr>
@@ -4958,8 +4998,6 @@
           <w:lang w:eastAsia="pt-BR"/>
         </w:rPr>
       </w:pPr>
-      <w:bookmarkStart w:id="0" w:name="_GoBack"/>
-      <w:bookmarkEnd w:id="0"/>
     </w:p>
     <w:p>
       <w:pPr>
@@ -5025,7 +5063,6 @@
                 <w:rFonts w:ascii="Arial" w:hAnsi="Arial" w:cs="Arial"/>
                 <w:lang w:eastAsia="pt-BR"/>
               </w:rPr>
-              <w:lastRenderedPageBreak/>
               <w:t>Área de Processo</w:t>
             </w:r>
           </w:p>
@@ -5103,6 +5140,13 @@
                 <w:lang w:eastAsia="pt-BR"/>
               </w:rPr>
             </w:pPr>
+            <w:r>
+              <w:rPr>
+                <w:rFonts w:ascii="Arial" w:hAnsi="Arial" w:cs="Arial"/>
+                <w:lang w:eastAsia="pt-BR"/>
+              </w:rPr>
+              <w:t>R$ 20,80</w:t>
+            </w:r>
           </w:p>
         </w:tc>
         <w:tc>
@@ -5116,6 +5160,13 @@
                 <w:lang w:eastAsia="pt-BR"/>
               </w:rPr>
             </w:pPr>
+            <w:r>
+              <w:rPr>
+                <w:rFonts w:ascii="Arial" w:hAnsi="Arial" w:cs="Arial"/>
+                <w:lang w:eastAsia="pt-BR"/>
+              </w:rPr>
+              <w:t>R$ 2745,60</w:t>
+            </w:r>
           </w:p>
         </w:tc>
       </w:tr>
@@ -5151,6 +5202,27 @@
                 <w:lang w:eastAsia="pt-BR"/>
               </w:rPr>
             </w:pPr>
+            <w:r>
+              <w:rPr>
+                <w:rFonts w:ascii="Arial" w:hAnsi="Arial" w:cs="Arial"/>
+                <w:lang w:eastAsia="pt-BR"/>
+              </w:rPr>
+              <w:t>R$</w:t>
+            </w:r>
+            <w:r>
+              <w:rPr>
+                <w:rFonts w:ascii="Arial" w:hAnsi="Arial" w:cs="Arial"/>
+                <w:lang w:eastAsia="pt-BR"/>
+              </w:rPr>
+              <w:t xml:space="preserve"> </w:t>
+            </w:r>
+            <w:r>
+              <w:rPr>
+                <w:rFonts w:ascii="Arial" w:hAnsi="Arial" w:cs="Arial"/>
+                <w:lang w:eastAsia="pt-BR"/>
+              </w:rPr>
+              <w:t>28,95</w:t>
+            </w:r>
           </w:p>
         </w:tc>
         <w:tc>
@@ -5164,6 +5236,20 @@
                 <w:lang w:eastAsia="pt-BR"/>
               </w:rPr>
             </w:pPr>
+            <w:r>
+              <w:rPr>
+                <w:rFonts w:ascii="Arial" w:hAnsi="Arial" w:cs="Arial"/>
+                <w:lang w:eastAsia="pt-BR"/>
+              </w:rPr>
+              <w:t>R$</w:t>
+            </w:r>
+            <w:r>
+              <w:rPr>
+                <w:rFonts w:ascii="Arial" w:hAnsi="Arial" w:cs="Arial"/>
+                <w:lang w:eastAsia="pt-BR"/>
+              </w:rPr>
+              <w:t xml:space="preserve"> 1910,70</w:t>
+            </w:r>
           </w:p>
         </w:tc>
       </w:tr>
@@ -5199,6 +5285,20 @@
                 <w:lang w:eastAsia="pt-BR"/>
               </w:rPr>
             </w:pPr>
+            <w:r>
+              <w:rPr>
+                <w:rFonts w:ascii="Arial" w:hAnsi="Arial" w:cs="Arial"/>
+                <w:lang w:eastAsia="pt-BR"/>
+              </w:rPr>
+              <w:t>R$</w:t>
+            </w:r>
+            <w:r>
+              <w:rPr>
+                <w:rFonts w:ascii="Arial" w:hAnsi="Arial" w:cs="Arial"/>
+                <w:lang w:eastAsia="pt-BR"/>
+              </w:rPr>
+              <w:t xml:space="preserve"> 54,50</w:t>
+            </w:r>
           </w:p>
         </w:tc>
         <w:tc>
@@ -5212,6 +5312,20 @@
                 <w:lang w:eastAsia="pt-BR"/>
               </w:rPr>
             </w:pPr>
+            <w:r>
+              <w:rPr>
+                <w:rFonts w:ascii="Arial" w:hAnsi="Arial" w:cs="Arial"/>
+                <w:lang w:eastAsia="pt-BR"/>
+              </w:rPr>
+              <w:t>R$</w:t>
+            </w:r>
+            <w:r>
+              <w:rPr>
+                <w:rFonts w:ascii="Arial" w:hAnsi="Arial" w:cs="Arial"/>
+                <w:lang w:eastAsia="pt-BR"/>
+              </w:rPr>
+              <w:t xml:space="preserve"> 4796,00</w:t>
+            </w:r>
           </w:p>
         </w:tc>
       </w:tr>
@@ -5247,6 +5361,20 @@
                 <w:lang w:eastAsia="pt-BR"/>
               </w:rPr>
             </w:pPr>
+            <w:r>
+              <w:rPr>
+                <w:rFonts w:ascii="Arial" w:hAnsi="Arial" w:cs="Arial"/>
+                <w:lang w:eastAsia="pt-BR"/>
+              </w:rPr>
+              <w:t>R$</w:t>
+            </w:r>
+            <w:r>
+              <w:rPr>
+                <w:rFonts w:ascii="Arial" w:hAnsi="Arial" w:cs="Arial"/>
+                <w:lang w:eastAsia="pt-BR"/>
+              </w:rPr>
+              <w:t xml:space="preserve"> 15,00</w:t>
+            </w:r>
           </w:p>
         </w:tc>
         <w:tc>
@@ -5260,6 +5388,13 @@
                 <w:lang w:eastAsia="pt-BR"/>
               </w:rPr>
             </w:pPr>
+            <w:r>
+              <w:rPr>
+                <w:rFonts w:ascii="Arial" w:hAnsi="Arial" w:cs="Arial"/>
+                <w:lang w:eastAsia="pt-BR"/>
+              </w:rPr>
+              <w:t>R$ 660,00</w:t>
+            </w:r>
           </w:p>
         </w:tc>
       </w:tr>
@@ -5295,6 +5430,27 @@
                 <w:lang w:eastAsia="pt-BR"/>
               </w:rPr>
             </w:pPr>
+            <w:r>
+              <w:rPr>
+                <w:rFonts w:ascii="Arial" w:hAnsi="Arial" w:cs="Arial"/>
+                <w:lang w:eastAsia="pt-BR"/>
+              </w:rPr>
+              <w:t>R$</w:t>
+            </w:r>
+            <w:r>
+              <w:rPr>
+                <w:rFonts w:ascii="Arial" w:hAnsi="Arial" w:cs="Arial"/>
+                <w:lang w:eastAsia="pt-BR"/>
+              </w:rPr>
+              <w:t xml:space="preserve"> </w:t>
+            </w:r>
+            <w:r>
+              <w:rPr>
+                <w:rFonts w:ascii="Arial" w:hAnsi="Arial" w:cs="Arial"/>
+                <w:lang w:eastAsia="pt-BR"/>
+              </w:rPr>
+              <w:t>22,00</w:t>
+            </w:r>
           </w:p>
         </w:tc>
         <w:tc>
@@ -5308,6 +5464,20 @@
                 <w:lang w:eastAsia="pt-BR"/>
               </w:rPr>
             </w:pPr>
+            <w:r>
+              <w:rPr>
+                <w:rFonts w:ascii="Arial" w:hAnsi="Arial" w:cs="Arial"/>
+                <w:lang w:eastAsia="pt-BR"/>
+              </w:rPr>
+              <w:t>R$</w:t>
+            </w:r>
+            <w:r>
+              <w:rPr>
+                <w:rFonts w:ascii="Arial" w:hAnsi="Arial" w:cs="Arial"/>
+                <w:lang w:eastAsia="pt-BR"/>
+              </w:rPr>
+              <w:t xml:space="preserve"> 3998,72</w:t>
+            </w:r>
           </w:p>
         </w:tc>
       </w:tr>
@@ -5343,6 +5513,27 @@
                 <w:lang w:eastAsia="pt-BR"/>
               </w:rPr>
             </w:pPr>
+            <w:r>
+              <w:rPr>
+                <w:rFonts w:ascii="Arial" w:hAnsi="Arial" w:cs="Arial"/>
+                <w:lang w:eastAsia="pt-BR"/>
+              </w:rPr>
+              <w:t>R$</w:t>
+            </w:r>
+            <w:r>
+              <w:rPr>
+                <w:rFonts w:ascii="Arial" w:hAnsi="Arial" w:cs="Arial"/>
+                <w:lang w:eastAsia="pt-BR"/>
+              </w:rPr>
+              <w:t xml:space="preserve"> </w:t>
+            </w:r>
+            <w:r>
+              <w:rPr>
+                <w:rFonts w:ascii="Arial" w:hAnsi="Arial" w:cs="Arial"/>
+                <w:lang w:eastAsia="pt-BR"/>
+              </w:rPr>
+              <w:t>19,33</w:t>
+            </w:r>
           </w:p>
         </w:tc>
         <w:tc>
@@ -5356,6 +5547,20 @@
                 <w:lang w:eastAsia="pt-BR"/>
               </w:rPr>
             </w:pPr>
+            <w:r>
+              <w:rPr>
+                <w:rFonts w:ascii="Arial" w:hAnsi="Arial" w:cs="Arial"/>
+                <w:lang w:eastAsia="pt-BR"/>
+              </w:rPr>
+              <w:t>R$</w:t>
+            </w:r>
+            <w:r>
+              <w:rPr>
+                <w:rFonts w:ascii="Arial" w:hAnsi="Arial" w:cs="Arial"/>
+                <w:lang w:eastAsia="pt-BR"/>
+              </w:rPr>
+              <w:t xml:space="preserve"> 2551,87</w:t>
+            </w:r>
           </w:p>
         </w:tc>
       </w:tr>
@@ -5391,6 +5596,27 @@
                 <w:lang w:eastAsia="pt-BR"/>
               </w:rPr>
             </w:pPr>
+            <w:r>
+              <w:rPr>
+                <w:rFonts w:ascii="Arial" w:hAnsi="Arial" w:cs="Arial"/>
+                <w:lang w:eastAsia="pt-BR"/>
+              </w:rPr>
+              <w:t>R$</w:t>
+            </w:r>
+            <w:r>
+              <w:rPr>
+                <w:rFonts w:ascii="Arial" w:hAnsi="Arial" w:cs="Arial"/>
+                <w:lang w:eastAsia="pt-BR"/>
+              </w:rPr>
+              <w:t xml:space="preserve"> </w:t>
+            </w:r>
+            <w:r>
+              <w:rPr>
+                <w:rFonts w:ascii="Arial" w:hAnsi="Arial" w:cs="Arial"/>
+                <w:lang w:eastAsia="pt-BR"/>
+              </w:rPr>
+              <w:t>11,30</w:t>
+            </w:r>
           </w:p>
         </w:tc>
         <w:tc>
@@ -5404,6 +5630,20 @@
                 <w:lang w:eastAsia="pt-BR"/>
               </w:rPr>
             </w:pPr>
+            <w:r>
+              <w:rPr>
+                <w:rFonts w:ascii="Arial" w:hAnsi="Arial" w:cs="Arial"/>
+                <w:lang w:eastAsia="pt-BR"/>
+              </w:rPr>
+              <w:t>R$</w:t>
+            </w:r>
+            <w:r>
+              <w:rPr>
+                <w:rFonts w:ascii="Arial" w:hAnsi="Arial" w:cs="Arial"/>
+                <w:lang w:eastAsia="pt-BR"/>
+              </w:rPr>
+              <w:t xml:space="preserve"> 994,40</w:t>
+            </w:r>
           </w:p>
         </w:tc>
       </w:tr>
@@ -6683,6 +6923,17 @@
       </w:tblCellMar>
     </w:tblPr>
   </w:style>
+  <w:style w:type="character" w:styleId="Hiperlink">
+    <w:name w:val="Hyperlink"/>
+    <w:basedOn w:val="Fontepargpadro"/>
+    <w:uiPriority w:val="99"/>
+    <w:unhideWhenUsed/>
+    <w:rsid w:val="00FE4B17"/>
+    <w:rPr>
+      <w:color w:val="0563C1" w:themeColor="hyperlink"/>
+      <w:u w:val="single"/>
+    </w:rPr>
+  </w:style>
 </w:styles>
 </file>
 
@@ -6952,7 +7203,7 @@
 </file>
 
 <file path=customXml/itemProps1.xml><?xml version="1.0" encoding="utf-8"?>
-<ds:datastoreItem xmlns:ds="http://schemas.openxmlformats.org/officeDocument/2006/customXml" ds:itemID="{A0D82CD1-ED3C-FC44-A2AB-64959727B87C}">
+<ds:datastoreItem xmlns:ds="http://schemas.openxmlformats.org/officeDocument/2006/customXml" ds:itemID="{0C632958-E55E-B548-A89E-A33311E3A640}">
   <ds:schemaRefs>
     <ds:schemaRef ds:uri="http://schemas.openxmlformats.org/officeDocument/2006/bibliography"/>
   </ds:schemaRefs>

</xml_diff>